<commit_message>
Correccion Listado de DFs
</commit_message>
<xml_diff>
--- a/proyecto_final/editables/FBD_NequizMezaPeraltaLunaRomeroRodriguezVegaVelazquez.docx
+++ b/proyecto_final/editables/FBD_NequizMezaPeraltaLunaRomeroRodriguezVegaVelazquez.docx
@@ -77,8 +77,21 @@
       <w:pPr>
         <w:jc w:val="center"/>
       </w:pPr>
-      <w:r>
-        <w:t>Nequiz Meza Antony Miguel</w:t>
+      <w:proofErr w:type="spellStart"/>
+      <w:r>
+        <w:t>Nequiz</w:t>
+      </w:r>
+      <w:proofErr w:type="spellEnd"/>
+      <w:r>
+        <w:t xml:space="preserve"> Meza </w:t>
+      </w:r>
+      <w:proofErr w:type="spellStart"/>
+      <w:r>
+        <w:t>Antony</w:t>
+      </w:r>
+      <w:proofErr w:type="spellEnd"/>
+      <w:r>
+        <w:t xml:space="preserve"> Miguel</w:t>
       </w:r>
     </w:p>
     <w:p>
@@ -94,7 +107,15 @@
         <w:jc w:val="center"/>
       </w:pPr>
       <w:r>
-        <w:t>Romero Rodriguez Gabriel Eduardo</w:t>
+        <w:t xml:space="preserve">Romero </w:t>
+      </w:r>
+      <w:proofErr w:type="spellStart"/>
+      <w:r>
+        <w:t>Rodriguez</w:t>
+      </w:r>
+      <w:proofErr w:type="spellEnd"/>
+      <w:r>
+        <w:t xml:space="preserve"> Gabriel Eduardo</w:t>
       </w:r>
     </w:p>
     <w:p>
@@ -102,7 +123,15 @@
         <w:jc w:val="center"/>
       </w:pPr>
       <w:r>
-        <w:t>Vega Velazquez Alma Tania</w:t>
+        <w:t xml:space="preserve">Vega </w:t>
+      </w:r>
+      <w:proofErr w:type="spellStart"/>
+      <w:r>
+        <w:t>Velazquez</w:t>
+      </w:r>
+      <w:proofErr w:type="spellEnd"/>
+      <w:r>
+        <w:t xml:space="preserve"> Alma Tania</w:t>
       </w:r>
     </w:p>
     <w:p>
@@ -342,47 +371,119 @@
       <w:pPr>
         <w:ind w:firstLine="360"/>
       </w:pPr>
-      <w:r>
-        <w:t xml:space="preserve">d_cliente -&gt; </w:t>
+      <w:proofErr w:type="spellStart"/>
+      <w:proofErr w:type="gramStart"/>
+      <w:r>
+        <w:t>d_cliente</w:t>
+      </w:r>
+      <w:proofErr w:type="spellEnd"/>
+      <w:proofErr w:type="gramEnd"/>
+      <w:r>
+        <w:t xml:space="preserve"> -&gt; </w:t>
       </w:r>
       <w:r>
         <w:t xml:space="preserve">numero, </w:t>
       </w:r>
       <w:r>
-        <w:t>calle,colonia,ciudad,pais</w:t>
-      </w:r>
+        <w:t>calle,</w:t>
+      </w:r>
+      <w:r>
+        <w:t xml:space="preserve"> </w:t>
+      </w:r>
+      <w:r>
+        <w:t>colonia,</w:t>
+      </w:r>
+      <w:r>
+        <w:t xml:space="preserve"> </w:t>
+      </w:r>
+      <w:r>
+        <w:t>ciudad,</w:t>
+      </w:r>
+      <w:r>
+        <w:t xml:space="preserve"> </w:t>
+      </w:r>
+      <w:proofErr w:type="spellStart"/>
+      <w:r>
+        <w:t>pais</w:t>
+      </w:r>
+      <w:proofErr w:type="spellEnd"/>
     </w:p>
     <w:p>
       <w:pPr>
         <w:ind w:firstLine="360"/>
       </w:pPr>
-      <w:r>
-        <w:t xml:space="preserve">id_cliente -&gt; </w:t>
-      </w:r>
-      <w:r>
-        <w:t>nombre_cliente, apellido_paterno_cl</w:t>
-      </w:r>
-      <w:r>
-        <w:t>iente, apellido_materno_cliente</w:t>
-      </w:r>
+      <w:proofErr w:type="spellStart"/>
+      <w:proofErr w:type="gramStart"/>
+      <w:r>
+        <w:t>id_cliente</w:t>
+      </w:r>
+      <w:proofErr w:type="spellEnd"/>
+      <w:proofErr w:type="gramEnd"/>
+      <w:r>
+        <w:t xml:space="preserve"> -&gt; </w:t>
+      </w:r>
+      <w:proofErr w:type="spellStart"/>
+      <w:r>
+        <w:t>nombre_cliente</w:t>
+      </w:r>
+      <w:proofErr w:type="spellEnd"/>
+      <w:r>
+        <w:t xml:space="preserve">, </w:t>
+      </w:r>
+      <w:proofErr w:type="spellStart"/>
+      <w:r>
+        <w:t>apellido_paterno_cl</w:t>
+      </w:r>
+      <w:r>
+        <w:t>iente</w:t>
+      </w:r>
+      <w:proofErr w:type="spellEnd"/>
+      <w:r>
+        <w:t xml:space="preserve">, </w:t>
+      </w:r>
+      <w:proofErr w:type="spellStart"/>
+      <w:r>
+        <w:t>apellido_materno_cliente</w:t>
+      </w:r>
+      <w:proofErr w:type="spellEnd"/>
     </w:p>
     <w:p>
       <w:pPr>
         <w:ind w:firstLine="360"/>
       </w:pPr>
+      <w:proofErr w:type="spellStart"/>
+      <w:proofErr w:type="gramStart"/>
       <w:r>
         <w:lastRenderedPageBreak/>
         <w:t>id</w:t>
       </w:r>
       <w:r>
-        <w:t>_cliente -&gt; email</w:t>
+        <w:t>_cliente</w:t>
+      </w:r>
+      <w:proofErr w:type="spellEnd"/>
+      <w:proofErr w:type="gramEnd"/>
+      <w:r>
+        <w:t xml:space="preserve"> -&gt; email</w:t>
       </w:r>
       <w:r>
         <w:t xml:space="preserve">, </w:t>
       </w:r>
       <w:r>
-        <w:t>teléfono, numero_tarjetaC, usuario, password</w:t>
-      </w:r>
+        <w:t xml:space="preserve">teléfono, </w:t>
+      </w:r>
+      <w:proofErr w:type="spellStart"/>
+      <w:r>
+        <w:t>numero_tarjetaC</w:t>
+      </w:r>
+      <w:proofErr w:type="spellEnd"/>
+      <w:r>
+        <w:t xml:space="preserve">, usuario, </w:t>
+      </w:r>
+      <w:proofErr w:type="spellStart"/>
+      <w:r>
+        <w:t>password</w:t>
+      </w:r>
+      <w:proofErr w:type="spellEnd"/>
     </w:p>
     <w:p/>
     <w:p>
@@ -394,8 +495,13 @@
         </w:numPr>
       </w:pPr>
       <w:r>
-        <w:t>Tabla cliente_pedido</w:t>
-      </w:r>
+        <w:t xml:space="preserve">Tabla </w:t>
+      </w:r>
+      <w:proofErr w:type="spellStart"/>
+      <w:r>
+        <w:t>cliente_pedido</w:t>
+      </w:r>
+      <w:proofErr w:type="spellEnd"/>
     </w:p>
     <w:p>
       <w:pPr>
@@ -404,9 +510,19 @@
       <w:r>
         <w:t>(</w:t>
       </w:r>
-      <w:r>
-        <w:t>Id_cliente, id_pedido</w:t>
-      </w:r>
+      <w:proofErr w:type="spellStart"/>
+      <w:r>
+        <w:t>Id_cliente</w:t>
+      </w:r>
+      <w:proofErr w:type="spellEnd"/>
+      <w:r>
+        <w:t xml:space="preserve">, </w:t>
+      </w:r>
+      <w:proofErr w:type="spellStart"/>
+      <w:r>
+        <w:t>id_pedido</w:t>
+      </w:r>
+      <w:proofErr w:type="spellEnd"/>
       <w:r>
         <w:t>)</w:t>
       </w:r>
@@ -423,15 +539,25 @@
         </w:numPr>
       </w:pPr>
       <w:r>
-        <w:t>Tabla disco_duro</w:t>
-      </w:r>
+        <w:t xml:space="preserve">Tabla </w:t>
+      </w:r>
+      <w:proofErr w:type="spellStart"/>
+      <w:r>
+        <w:t>disco_duro</w:t>
+      </w:r>
+      <w:proofErr w:type="spellEnd"/>
     </w:p>
     <w:p>
       <w:pPr>
         <w:ind w:left="360"/>
       </w:pPr>
-      <w:r>
-        <w:t>Id_producto -&gt; memoria, marca, tipo</w:t>
+      <w:proofErr w:type="spellStart"/>
+      <w:r>
+        <w:t>Id_producto</w:t>
+      </w:r>
+      <w:proofErr w:type="spellEnd"/>
+      <w:r>
+        <w:t xml:space="preserve"> -&gt; memoria, marca, tipo</w:t>
       </w:r>
     </w:p>
     <w:p>
@@ -443,15 +569,25 @@
         </w:numPr>
       </w:pPr>
       <w:r>
-        <w:t>Tabla memoria_ram</w:t>
-      </w:r>
+        <w:t xml:space="preserve">Tabla </w:t>
+      </w:r>
+      <w:proofErr w:type="spellStart"/>
+      <w:r>
+        <w:t>memoria_ram</w:t>
+      </w:r>
+      <w:proofErr w:type="spellEnd"/>
     </w:p>
     <w:p>
       <w:pPr>
         <w:ind w:left="360"/>
       </w:pPr>
-      <w:r>
-        <w:t>Id_producto -&gt; capacidad, interfaz</w:t>
+      <w:proofErr w:type="spellStart"/>
+      <w:r>
+        <w:t>Id_producto</w:t>
+      </w:r>
+      <w:proofErr w:type="spellEnd"/>
+      <w:r>
+        <w:t xml:space="preserve"> -&gt; capacidad, interfaz</w:t>
       </w:r>
     </w:p>
     <w:p>
@@ -470,8 +606,21 @@
       <w:pPr>
         <w:ind w:left="360"/>
       </w:pPr>
-      <w:r>
-        <w:t>Id_producto -&gt; tamano, tipo</w:t>
+      <w:proofErr w:type="spellStart"/>
+      <w:r>
+        <w:t>Id_producto</w:t>
+      </w:r>
+      <w:proofErr w:type="spellEnd"/>
+      <w:r>
+        <w:t xml:space="preserve"> -&gt; </w:t>
+      </w:r>
+      <w:proofErr w:type="spellStart"/>
+      <w:r>
+        <w:t>tamano</w:t>
+      </w:r>
+      <w:proofErr w:type="spellEnd"/>
+      <w:r>
+        <w:t>, tipo</w:t>
       </w:r>
     </w:p>
     <w:p>
@@ -481,18 +630,60 @@
           <w:ilvl w:val="0"/>
           <w:numId w:val="2"/>
         </w:numPr>
-      </w:pPr>
-      <w:r>
-        <w:t>Tabla orden</w:t>
-      </w:r>
+        <w:rPr>
+          <w:b/>
+          <w:i/>
+          <w:u w:val="single"/>
+        </w:rPr>
+      </w:pPr>
+      <w:r>
+        <w:rPr>
+          <w:b/>
+          <w:i/>
+          <w:u w:val="single"/>
+        </w:rPr>
+        <w:t>Tabla pedido</w:t>
+      </w:r>
+      <w:bookmarkStart w:id="0" w:name="_GoBack"/>
+      <w:bookmarkEnd w:id="0"/>
     </w:p>
     <w:p>
       <w:pPr>
         <w:ind w:left="360"/>
-      </w:pPr>
-      <w:r>
-        <w:t>Id_cliente, id_pedido, id_producto -&gt; precio</w:t>
-      </w:r>
+        <w:rPr>
+          <w:b/>
+          <w:i/>
+          <w:u w:val="single"/>
+        </w:rPr>
+      </w:pPr>
+      <w:proofErr w:type="spellStart"/>
+      <w:r>
+        <w:rPr>
+          <w:b/>
+          <w:i/>
+          <w:u w:val="single"/>
+        </w:rPr>
+        <w:t>Id_pedido</w:t>
+      </w:r>
+      <w:proofErr w:type="spellEnd"/>
+      <w:r>
+        <w:rPr>
+          <w:b/>
+          <w:i/>
+          <w:u w:val="single"/>
+        </w:rPr>
+        <w:t xml:space="preserve"> -&gt; </w:t>
+      </w:r>
+      <w:proofErr w:type="spellStart"/>
+      <w:r>
+        <w:rPr>
+          <w:b/>
+          <w:i/>
+          <w:u w:val="single"/>
+        </w:rPr>
+        <w:t>monto_final</w:t>
+      </w:r>
+      <w:proofErr w:type="spellEnd"/>
     </w:p>
     <w:p>
       <w:pPr>
@@ -503,15 +694,39 @@
         </w:numPr>
       </w:pPr>
       <w:r>
-        <w:t>Tabla pedido</w:t>
-      </w:r>
+        <w:t xml:space="preserve">Tabla </w:t>
+      </w:r>
+      <w:proofErr w:type="spellStart"/>
+      <w:r>
+        <w:t>pedido_producto</w:t>
+      </w:r>
+      <w:proofErr w:type="spellEnd"/>
     </w:p>
     <w:p>
       <w:pPr>
         <w:ind w:left="360"/>
       </w:pPr>
-      <w:r>
-        <w:t>Id_pedido -&gt; monto_final</w:t>
+      <w:proofErr w:type="spellStart"/>
+      <w:r>
+        <w:t>Id_pedido</w:t>
+      </w:r>
+      <w:proofErr w:type="spellEnd"/>
+      <w:r>
+        <w:t xml:space="preserve">, </w:t>
+      </w:r>
+      <w:proofErr w:type="spellStart"/>
+      <w:r>
+        <w:t>id_producto</w:t>
+      </w:r>
+      <w:proofErr w:type="spellEnd"/>
+      <w:r>
+        <w:t xml:space="preserve"> </w:t>
+      </w:r>
+      <w:r>
+        <w:t xml:space="preserve">-&gt; </w:t>
+      </w:r>
+      <w:r>
+        <w:t>stock</w:t>
       </w:r>
     </w:p>
     <w:p>
@@ -523,22 +738,27 @@
         </w:numPr>
       </w:pPr>
       <w:r>
-        <w:t>Tabla pedido_producto</w:t>
+        <w:t>Tabla procesador</w:t>
       </w:r>
     </w:p>
     <w:p>
       <w:pPr>
         <w:ind w:left="360"/>
-      </w:pPr>
-      <w:r>
-        <w:t xml:space="preserve">Id_pedido, id_producto </w:t>
-      </w:r>
-      <w:r>
-        <w:t xml:space="preserve">-&gt; </w:t>
-      </w:r>
-      <w:r>
-        <w:t>stock</w:t>
-      </w:r>
+        <w:jc w:val="both"/>
+      </w:pPr>
+      <w:proofErr w:type="spellStart"/>
+      <w:r>
+        <w:t>Id_producto</w:t>
+      </w:r>
+      <w:proofErr w:type="spellEnd"/>
+      <w:r>
+        <w:t xml:space="preserve"> -&gt; velocidad, </w:t>
+      </w:r>
+      <w:proofErr w:type="spellStart"/>
+      <w:r>
+        <w:t>nucleos</w:t>
+      </w:r>
+      <w:proofErr w:type="spellEnd"/>
     </w:p>
     <w:p>
       <w:pPr>
@@ -547,9 +767,10 @@
           <w:ilvl w:val="0"/>
           <w:numId w:val="2"/>
         </w:numPr>
-      </w:pPr>
-      <w:r>
-        <w:t>Tabla procesador</w:t>
+        <w:jc w:val="both"/>
+      </w:pPr>
+      <w:r>
+        <w:t>Tabla producto</w:t>
       </w:r>
     </w:p>
     <w:p>
@@ -557,9 +778,19 @@
         <w:ind w:left="360"/>
         <w:jc w:val="both"/>
       </w:pPr>
-      <w:r>
-        <w:t>Id_producto -&gt; velocidad, nucleos</w:t>
-      </w:r>
+      <w:proofErr w:type="spellStart"/>
+      <w:r>
+        <w:t>Id_producto</w:t>
+      </w:r>
+      <w:proofErr w:type="spellEnd"/>
+      <w:r>
+        <w:t xml:space="preserve"> -&gt; nombre, precio, </w:t>
+      </w:r>
+      <w:proofErr w:type="spellStart"/>
+      <w:r>
+        <w:t>categoria</w:t>
+      </w:r>
+      <w:proofErr w:type="spellEnd"/>
     </w:p>
     <w:p>
       <w:pPr>
@@ -571,7 +802,7 @@
         <w:jc w:val="both"/>
       </w:pPr>
       <w:r>
-        <w:t>Tabla producto</w:t>
+        <w:t>Tabla proveedor</w:t>
       </w:r>
     </w:p>
     <w:p>
@@ -579,8 +810,24 @@
         <w:ind w:left="360"/>
         <w:jc w:val="both"/>
       </w:pPr>
-      <w:r>
-        <w:t>Id_producto -&gt; nombre, precio, stock</w:t>
+      <w:proofErr w:type="spellStart"/>
+      <w:r>
+        <w:t>Id_proveedor</w:t>
+      </w:r>
+      <w:proofErr w:type="spellEnd"/>
+      <w:r>
+        <w:t xml:space="preserve"> -&gt; nombre, </w:t>
+      </w:r>
+      <w:proofErr w:type="spellStart"/>
+      <w:r>
+        <w:t>direccion</w:t>
+      </w:r>
+      <w:proofErr w:type="spellEnd"/>
+      <w:r>
+        <w:t xml:space="preserve">, </w:t>
+      </w:r>
+      <w:r>
+        <w:t>email</w:t>
       </w:r>
     </w:p>
     <w:p>
@@ -593,16 +840,26 @@
         <w:jc w:val="both"/>
       </w:pPr>
       <w:r>
-        <w:t>Tabla producto_proveedor</w:t>
-      </w:r>
+        <w:t xml:space="preserve">Tabla </w:t>
+      </w:r>
+      <w:proofErr w:type="spellStart"/>
+      <w:r>
+        <w:t>tarjeta_grafica</w:t>
+      </w:r>
+      <w:proofErr w:type="spellEnd"/>
     </w:p>
     <w:p>
       <w:pPr>
         <w:ind w:left="360"/>
         <w:jc w:val="both"/>
       </w:pPr>
-      <w:r>
-        <w:t xml:space="preserve">Llave: Id_producto, id_proveedor </w:t>
+      <w:proofErr w:type="spellStart"/>
+      <w:r>
+        <w:t>Id_producto</w:t>
+      </w:r>
+      <w:proofErr w:type="spellEnd"/>
+      <w:r>
+        <w:t xml:space="preserve"> -&gt; memoria, marca</w:t>
       </w:r>
     </w:p>
     <w:p>
@@ -613,46 +870,28 @@
           <w:numId w:val="2"/>
         </w:numPr>
         <w:jc w:val="both"/>
-        <w:rPr>
-          <w:b/>
-          <w:i/>
-          <w:u w:val="single"/>
-        </w:rPr>
-      </w:pPr>
-      <w:r>
-        <w:rPr>
-          <w:b/>
-          <w:i/>
-          <w:u w:val="single"/>
-        </w:rPr>
-        <w:t>Tabla proveedor</w:t>
-      </w:r>
+      </w:pPr>
+      <w:r>
+        <w:t xml:space="preserve">Tabla </w:t>
+      </w:r>
+      <w:proofErr w:type="spellStart"/>
+      <w:r>
+        <w:t>tarjeta_red</w:t>
+      </w:r>
+      <w:proofErr w:type="spellEnd"/>
     </w:p>
     <w:p>
       <w:pPr>
         <w:ind w:left="360"/>
         <w:jc w:val="both"/>
-        <w:rPr>
-          <w:b/>
-          <w:i/>
-          <w:u w:val="single"/>
-        </w:rPr>
-      </w:pPr>
-      <w:r>
-        <w:rPr>
-          <w:b/>
-          <w:i/>
-          <w:u w:val="single"/>
-        </w:rPr>
-        <w:t xml:space="preserve">Id_proveedor -&gt; nombre, direccion, </w:t>
-      </w:r>
-      <w:r>
-        <w:rPr>
-          <w:b/>
-          <w:i/>
-          <w:u w:val="single"/>
-        </w:rPr>
-        <w:t>email</w:t>
+      </w:pPr>
+      <w:proofErr w:type="spellStart"/>
+      <w:r>
+        <w:t>Id_producto</w:t>
+      </w:r>
+      <w:proofErr w:type="spellEnd"/>
+      <w:r>
+        <w:t xml:space="preserve"> -&gt; interfaces, velocidad</w:t>
       </w:r>
     </w:p>
     <w:p>
@@ -665,16 +904,26 @@
         <w:jc w:val="both"/>
       </w:pPr>
       <w:r>
-        <w:t>Tabla tarjeta_grafica</w:t>
-      </w:r>
+        <w:t xml:space="preserve">Tabla </w:t>
+      </w:r>
+      <w:proofErr w:type="spellStart"/>
+      <w:r>
+        <w:t>tarjeta_sonido</w:t>
+      </w:r>
+      <w:proofErr w:type="spellEnd"/>
     </w:p>
     <w:p>
       <w:pPr>
         <w:ind w:left="360"/>
         <w:jc w:val="both"/>
       </w:pPr>
-      <w:r>
-        <w:t>Id_producto -&gt; memoria, marca</w:t>
+      <w:proofErr w:type="spellStart"/>
+      <w:r>
+        <w:t>Id_producto</w:t>
+      </w:r>
+      <w:proofErr w:type="spellEnd"/>
+      <w:r>
+        <w:t xml:space="preserve"> -&gt; canales, interfaces</w:t>
       </w:r>
     </w:p>
     <w:p>
@@ -687,7 +936,7 @@
         <w:jc w:val="both"/>
       </w:pPr>
       <w:r>
-        <w:t>Tabla tarjeta_red</w:t>
+        <w:t>Tabla provee</w:t>
       </w:r>
     </w:p>
     <w:p>
@@ -696,8 +945,21 @@
         <w:jc w:val="both"/>
       </w:pPr>
       <w:r>
-        <w:t>Id_producto -&gt; interfaces, velocidad</w:t>
-      </w:r>
+        <w:t xml:space="preserve">Llave: </w:t>
+      </w:r>
+      <w:proofErr w:type="spellStart"/>
+      <w:r>
+        <w:t>Id_producto</w:t>
+      </w:r>
+      <w:proofErr w:type="spellEnd"/>
+      <w:r>
+        <w:t xml:space="preserve">, </w:t>
+      </w:r>
+      <w:proofErr w:type="spellStart"/>
+      <w:r>
+        <w:t>id_proveedor</w:t>
+      </w:r>
+      <w:proofErr w:type="spellEnd"/>
     </w:p>
     <w:p>
       <w:pPr>
@@ -709,7 +971,7 @@
         <w:jc w:val="both"/>
       </w:pPr>
       <w:r>
-        <w:t>Tabla tarjeta_sonido</w:t>
+        <w:t>Tabla orden</w:t>
       </w:r>
     </w:p>
     <w:p>
@@ -719,20 +981,31 @@
       </w:pPr>
       <w:r>
         <w:lastRenderedPageBreak/>
-        <w:t>Id_producto -&gt; canales, interfaces</w:t>
-      </w:r>
-    </w:p>
-    <w:p>
-      <w:pPr>
-        <w:pStyle w:val="Prrafodelista"/>
-        <w:numPr>
-          <w:ilvl w:val="0"/>
-          <w:numId w:val="2"/>
-        </w:numPr>
-        <w:jc w:val="both"/>
-      </w:pPr>
-      <w:r>
-        <w:t>Tabla provee</w:t>
+        <w:t xml:space="preserve">Llave: </w:t>
+      </w:r>
+      <w:proofErr w:type="spellStart"/>
+      <w:r>
+        <w:t>id_producto</w:t>
+      </w:r>
+      <w:proofErr w:type="spellEnd"/>
+      <w:r>
+        <w:t xml:space="preserve">, </w:t>
+      </w:r>
+      <w:proofErr w:type="spellStart"/>
+      <w:r>
+        <w:t>id_pedido</w:t>
+      </w:r>
+      <w:proofErr w:type="spellEnd"/>
+      <w:r>
+        <w:t xml:space="preserve">, </w:t>
+      </w:r>
+      <w:proofErr w:type="spellStart"/>
+      <w:r>
+        <w:t>id_cliente</w:t>
+      </w:r>
+      <w:proofErr w:type="spellEnd"/>
+      <w:r>
+        <w:t xml:space="preserve"> </w:t>
       </w:r>
     </w:p>
     <w:p>
@@ -740,327 +1013,873 @@
         <w:ind w:left="360"/>
         <w:jc w:val="both"/>
       </w:pPr>
-      <w:r>
-        <w:t>Llave: Id_producto, id_proveedor</w:t>
-      </w:r>
-    </w:p>
-    <w:p>
-      <w:pPr>
-        <w:pStyle w:val="Prrafodelista"/>
-        <w:numPr>
-          <w:ilvl w:val="0"/>
-          <w:numId w:val="2"/>
-        </w:numPr>
-        <w:jc w:val="both"/>
-      </w:pPr>
-      <w:r>
-        <w:t>Tabla orden</w:t>
-      </w:r>
-    </w:p>
-    <w:p>
-      <w:pPr>
-        <w:ind w:left="360"/>
-        <w:jc w:val="both"/>
-      </w:pPr>
-      <w:r>
-        <w:t>Llave: id_producto, id_pedido, id_cliente</w:t>
-      </w:r>
-      <w:bookmarkStart w:id="0" w:name="_GoBack"/>
-      <w:bookmarkEnd w:id="0"/>
-      <w:r>
+    </w:p>
+    <w:p>
+      <w:pPr>
+        <w:jc w:val="both"/>
+        <w:rPr>
+          <w:b/>
+        </w:rPr>
+      </w:pPr>
+      <w:r>
+        <w:rPr>
+          <w:b/>
+        </w:rPr>
+        <w:t xml:space="preserve">5. </w:t>
+      </w:r>
+      <w:r>
+        <w:rPr>
+          <w:b/>
+        </w:rPr>
+        <w:t>Listado de las restricciones de integridad Implementadas</w:t>
+      </w:r>
+    </w:p>
+    <w:p>
+      <w:pPr>
+        <w:jc w:val="both"/>
+      </w:pPr>
+      <w:r>
+        <w:t>Tabla cliente:</w:t>
+      </w:r>
+    </w:p>
+    <w:p>
+      <w:pPr>
+        <w:jc w:val="both"/>
+        <w:rPr>
+          <w:sz w:val="20"/>
+          <w:szCs w:val="20"/>
+        </w:rPr>
+      </w:pPr>
+      <w:r>
+        <w:rPr>
+          <w:sz w:val="20"/>
+          <w:szCs w:val="20"/>
+        </w:rPr>
+        <w:t xml:space="preserve">  </w:t>
+      </w:r>
+      <w:proofErr w:type="spellStart"/>
+      <w:r>
+        <w:rPr>
+          <w:sz w:val="20"/>
+          <w:szCs w:val="20"/>
+        </w:rPr>
+        <w:t>id_cliente</w:t>
+      </w:r>
+      <w:proofErr w:type="spellEnd"/>
+      <w:r>
+        <w:rPr>
+          <w:sz w:val="20"/>
+          <w:szCs w:val="20"/>
+        </w:rPr>
+        <w:t xml:space="preserve"> serial NOT NULL,</w:t>
+      </w:r>
+    </w:p>
+    <w:p>
+      <w:pPr>
+        <w:jc w:val="both"/>
+        <w:rPr>
+          <w:sz w:val="20"/>
+          <w:szCs w:val="20"/>
+        </w:rPr>
+      </w:pPr>
+      <w:r>
+        <w:rPr>
+          <w:sz w:val="20"/>
+          <w:szCs w:val="20"/>
+        </w:rPr>
+        <w:t xml:space="preserve">  </w:t>
+      </w:r>
+      <w:proofErr w:type="spellStart"/>
+      <w:proofErr w:type="gramStart"/>
+      <w:r>
+        <w:rPr>
+          <w:sz w:val="20"/>
+          <w:szCs w:val="20"/>
+        </w:rPr>
+        <w:t>telefono</w:t>
+      </w:r>
+      <w:proofErr w:type="spellEnd"/>
+      <w:proofErr w:type="gramEnd"/>
+      <w:r>
+        <w:rPr>
+          <w:sz w:val="20"/>
+          <w:szCs w:val="20"/>
+        </w:rPr>
         <w:t xml:space="preserve"> </w:t>
       </w:r>
-    </w:p>
-    <w:p>
-      <w:pPr>
-        <w:ind w:left="360"/>
-        <w:jc w:val="both"/>
-      </w:pPr>
-    </w:p>
-    <w:p>
-      <w:pPr>
-        <w:jc w:val="both"/>
-        <w:rPr>
-          <w:b/>
-        </w:rPr>
-      </w:pPr>
-      <w:r>
-        <w:rPr>
-          <w:b/>
-        </w:rPr>
-        <w:t xml:space="preserve">5. </w:t>
-      </w:r>
-      <w:r>
-        <w:rPr>
-          <w:b/>
-        </w:rPr>
-        <w:t>Listado de las restricciones de integridad Implementadas</w:t>
-      </w:r>
-    </w:p>
-    <w:p>
-      <w:pPr>
-        <w:jc w:val="both"/>
-      </w:pPr>
-      <w:r>
-        <w:t>Tabla cliente:</w:t>
-      </w:r>
-    </w:p>
-    <w:p>
-      <w:pPr>
-        <w:jc w:val="both"/>
-        <w:rPr>
-          <w:sz w:val="20"/>
-          <w:szCs w:val="20"/>
-        </w:rPr>
-      </w:pPr>
-      <w:r>
-        <w:rPr>
-          <w:sz w:val="20"/>
-          <w:szCs w:val="20"/>
-        </w:rPr>
-        <w:t xml:space="preserve">  id_cliente serial NOT NULL,</w:t>
-      </w:r>
-    </w:p>
-    <w:p>
-      <w:pPr>
-        <w:jc w:val="both"/>
-        <w:rPr>
-          <w:sz w:val="20"/>
-          <w:szCs w:val="20"/>
-        </w:rPr>
-      </w:pPr>
-      <w:r>
-        <w:rPr>
-          <w:sz w:val="20"/>
-          <w:szCs w:val="20"/>
-        </w:rPr>
-        <w:t xml:space="preserve">  telefono character varying NOT NULL,</w:t>
-      </w:r>
-    </w:p>
-    <w:p>
-      <w:pPr>
-        <w:jc w:val="both"/>
-        <w:rPr>
-          <w:sz w:val="20"/>
-          <w:szCs w:val="20"/>
-        </w:rPr>
-      </w:pPr>
-      <w:r>
-        <w:rPr>
-          <w:sz w:val="20"/>
-          <w:szCs w:val="20"/>
-        </w:rPr>
-        <w:t xml:space="preserve">  email character varying NOT NULL,</w:t>
-      </w:r>
-    </w:p>
-    <w:p>
-      <w:pPr>
-        <w:jc w:val="both"/>
-        <w:rPr>
-          <w:sz w:val="20"/>
-          <w:szCs w:val="20"/>
-        </w:rPr>
-      </w:pPr>
-      <w:r>
-        <w:rPr>
-          <w:sz w:val="20"/>
-          <w:szCs w:val="20"/>
-        </w:rPr>
-        <w:t xml:space="preserve">  calle character varying NOT NULL,</w:t>
-      </w:r>
-    </w:p>
-    <w:p>
-      <w:pPr>
-        <w:jc w:val="both"/>
-        <w:rPr>
-          <w:sz w:val="20"/>
-          <w:szCs w:val="20"/>
-        </w:rPr>
-      </w:pPr>
-      <w:r>
-        <w:rPr>
-          <w:sz w:val="20"/>
-          <w:szCs w:val="20"/>
-        </w:rPr>
-        <w:t xml:space="preserve">  colonia character varying NOT NULL,</w:t>
-      </w:r>
-    </w:p>
-    <w:p>
-      <w:pPr>
-        <w:jc w:val="both"/>
-        <w:rPr>
-          <w:sz w:val="20"/>
-          <w:szCs w:val="20"/>
-        </w:rPr>
-      </w:pPr>
-      <w:r>
-        <w:rPr>
-          <w:sz w:val="20"/>
-          <w:szCs w:val="20"/>
-        </w:rPr>
-        <w:t xml:space="preserve">  ciudad character varying NOT NULL,</w:t>
-      </w:r>
-    </w:p>
-    <w:p>
-      <w:pPr>
-        <w:jc w:val="both"/>
-        <w:rPr>
-          <w:sz w:val="20"/>
-          <w:szCs w:val="20"/>
-        </w:rPr>
-      </w:pPr>
-      <w:r>
-        <w:rPr>
-          <w:sz w:val="20"/>
-          <w:szCs w:val="20"/>
-        </w:rPr>
-        <w:t xml:space="preserve">  pais character varying NOT NULL,</w:t>
-      </w:r>
-    </w:p>
-    <w:p>
-      <w:pPr>
-        <w:jc w:val="both"/>
-        <w:rPr>
-          <w:sz w:val="20"/>
-          <w:szCs w:val="20"/>
-        </w:rPr>
-      </w:pPr>
-      <w:r>
-        <w:rPr>
-          <w:sz w:val="20"/>
-          <w:szCs w:val="20"/>
-        </w:rPr>
-        <w:t xml:space="preserve">  CONSTRAINT cliente_pkey PRIMARY KEY (id_cliente),</w:t>
-      </w:r>
-    </w:p>
-    <w:p>
-      <w:pPr>
-        <w:jc w:val="both"/>
-        <w:rPr>
-          <w:sz w:val="20"/>
-          <w:szCs w:val="20"/>
-        </w:rPr>
-      </w:pPr>
-      <w:r>
-        <w:rPr>
-          <w:sz w:val="20"/>
-          <w:szCs w:val="20"/>
-        </w:rPr>
-        <w:t xml:space="preserve">  CONSTRAINT cliente_email_check CHECK (email::text ~* '^[A-Za-z0-9._%-]+@[A-Za-z0-9.-]+[.][A-Za-z]+$'::text)</w:t>
-      </w:r>
-    </w:p>
-    <w:p>
-      <w:pPr>
-        <w:jc w:val="both"/>
-        <w:rPr>
-          <w:sz w:val="20"/>
-          <w:szCs w:val="20"/>
-        </w:rPr>
-      </w:pPr>
-    </w:p>
-    <w:p>
-      <w:pPr>
-        <w:jc w:val="both"/>
-        <w:rPr>
-          <w:sz w:val="20"/>
-          <w:szCs w:val="20"/>
-        </w:rPr>
-      </w:pPr>
-    </w:p>
-    <w:p>
-      <w:pPr>
-        <w:jc w:val="both"/>
-        <w:rPr>
-          <w:sz w:val="20"/>
-          <w:szCs w:val="20"/>
-        </w:rPr>
-      </w:pPr>
-      <w:r>
-        <w:rPr>
-          <w:sz w:val="20"/>
-          <w:szCs w:val="20"/>
-        </w:rPr>
-        <w:t>Tabla cliente_pedido:</w:t>
-      </w:r>
-    </w:p>
-    <w:p>
-      <w:pPr>
-        <w:jc w:val="both"/>
-        <w:rPr>
-          <w:sz w:val="20"/>
-          <w:szCs w:val="20"/>
-        </w:rPr>
-      </w:pPr>
-      <w:r>
-        <w:rPr>
-          <w:sz w:val="20"/>
-          <w:szCs w:val="20"/>
-        </w:rPr>
-        <w:t xml:space="preserve">  id_cliente serial NOT NULL,</w:t>
-      </w:r>
-    </w:p>
-    <w:p>
-      <w:pPr>
-        <w:jc w:val="both"/>
-        <w:rPr>
-          <w:sz w:val="20"/>
-          <w:szCs w:val="20"/>
-        </w:rPr>
-      </w:pPr>
-      <w:r>
-        <w:rPr>
-          <w:sz w:val="20"/>
-          <w:szCs w:val="20"/>
-        </w:rPr>
-        <w:t xml:space="preserve">  id_pedido integer NOT NULL,</w:t>
-      </w:r>
-    </w:p>
-    <w:p>
-      <w:pPr>
-        <w:jc w:val="both"/>
-        <w:rPr>
-          <w:sz w:val="20"/>
-          <w:szCs w:val="20"/>
-        </w:rPr>
-      </w:pPr>
-      <w:r>
-        <w:rPr>
-          <w:sz w:val="20"/>
-          <w:szCs w:val="20"/>
-        </w:rPr>
-        <w:t xml:space="preserve">  CONSTRAINT cliente_pedido_pkey PRIMARY KEY (id_cliente, id_pedido),</w:t>
-      </w:r>
-    </w:p>
-    <w:p>
-      <w:pPr>
-        <w:jc w:val="both"/>
-        <w:rPr>
-          <w:sz w:val="20"/>
-          <w:szCs w:val="20"/>
-        </w:rPr>
-      </w:pPr>
-      <w:r>
-        <w:rPr>
-          <w:sz w:val="20"/>
-          <w:szCs w:val="20"/>
-        </w:rPr>
-        <w:t xml:space="preserve">  CONSTRAINT cliente_pedido_id_cliente_fkey FOREIGN KEY (id_cliente)</w:t>
-      </w:r>
-    </w:p>
-    <w:p>
-      <w:pPr>
-        <w:jc w:val="both"/>
-        <w:rPr>
-          <w:sz w:val="20"/>
-          <w:szCs w:val="20"/>
-        </w:rPr>
-      </w:pPr>
-      <w:r>
-        <w:rPr>
-          <w:sz w:val="20"/>
-          <w:szCs w:val="20"/>
-        </w:rPr>
-        <w:t xml:space="preserve">      REFERENCES cliente (id_cliente) MATCH SIMPLE</w:t>
+      <w:proofErr w:type="spellStart"/>
+      <w:r>
+        <w:rPr>
+          <w:sz w:val="20"/>
+          <w:szCs w:val="20"/>
+        </w:rPr>
+        <w:t>character</w:t>
+      </w:r>
+      <w:proofErr w:type="spellEnd"/>
+      <w:r>
+        <w:rPr>
+          <w:sz w:val="20"/>
+          <w:szCs w:val="20"/>
+        </w:rPr>
+        <w:t xml:space="preserve"> </w:t>
+      </w:r>
+      <w:proofErr w:type="spellStart"/>
+      <w:r>
+        <w:rPr>
+          <w:sz w:val="20"/>
+          <w:szCs w:val="20"/>
+        </w:rPr>
+        <w:t>varying</w:t>
+      </w:r>
+      <w:proofErr w:type="spellEnd"/>
+      <w:r>
+        <w:rPr>
+          <w:sz w:val="20"/>
+          <w:szCs w:val="20"/>
+        </w:rPr>
+        <w:t xml:space="preserve"> NOT NULL,</w:t>
+      </w:r>
+    </w:p>
+    <w:p>
+      <w:pPr>
+        <w:jc w:val="both"/>
+        <w:rPr>
+          <w:sz w:val="20"/>
+          <w:szCs w:val="20"/>
+        </w:rPr>
+      </w:pPr>
+      <w:r>
+        <w:rPr>
+          <w:sz w:val="20"/>
+          <w:szCs w:val="20"/>
+        </w:rPr>
+        <w:t xml:space="preserve">  </w:t>
+      </w:r>
+      <w:proofErr w:type="gramStart"/>
+      <w:r>
+        <w:rPr>
+          <w:sz w:val="20"/>
+          <w:szCs w:val="20"/>
+        </w:rPr>
+        <w:t>email</w:t>
+      </w:r>
+      <w:proofErr w:type="gramEnd"/>
+      <w:r>
+        <w:rPr>
+          <w:sz w:val="20"/>
+          <w:szCs w:val="20"/>
+        </w:rPr>
+        <w:t xml:space="preserve"> </w:t>
+      </w:r>
+      <w:proofErr w:type="spellStart"/>
+      <w:r>
+        <w:rPr>
+          <w:sz w:val="20"/>
+          <w:szCs w:val="20"/>
+        </w:rPr>
+        <w:t>character</w:t>
+      </w:r>
+      <w:proofErr w:type="spellEnd"/>
+      <w:r>
+        <w:rPr>
+          <w:sz w:val="20"/>
+          <w:szCs w:val="20"/>
+        </w:rPr>
+        <w:t xml:space="preserve"> </w:t>
+      </w:r>
+      <w:proofErr w:type="spellStart"/>
+      <w:r>
+        <w:rPr>
+          <w:sz w:val="20"/>
+          <w:szCs w:val="20"/>
+        </w:rPr>
+        <w:t>varying</w:t>
+      </w:r>
+      <w:proofErr w:type="spellEnd"/>
+      <w:r>
+        <w:rPr>
+          <w:sz w:val="20"/>
+          <w:szCs w:val="20"/>
+        </w:rPr>
+        <w:t xml:space="preserve"> NOT NULL,</w:t>
+      </w:r>
+    </w:p>
+    <w:p>
+      <w:pPr>
+        <w:jc w:val="both"/>
+        <w:rPr>
+          <w:sz w:val="20"/>
+          <w:szCs w:val="20"/>
+        </w:rPr>
+      </w:pPr>
+      <w:r>
+        <w:rPr>
+          <w:sz w:val="20"/>
+          <w:szCs w:val="20"/>
+        </w:rPr>
+        <w:t xml:space="preserve">  </w:t>
+      </w:r>
+      <w:proofErr w:type="gramStart"/>
+      <w:r>
+        <w:rPr>
+          <w:sz w:val="20"/>
+          <w:szCs w:val="20"/>
+        </w:rPr>
+        <w:t>calle</w:t>
+      </w:r>
+      <w:proofErr w:type="gramEnd"/>
+      <w:r>
+        <w:rPr>
+          <w:sz w:val="20"/>
+          <w:szCs w:val="20"/>
+        </w:rPr>
+        <w:t xml:space="preserve"> </w:t>
+      </w:r>
+      <w:proofErr w:type="spellStart"/>
+      <w:r>
+        <w:rPr>
+          <w:sz w:val="20"/>
+          <w:szCs w:val="20"/>
+        </w:rPr>
+        <w:t>character</w:t>
+      </w:r>
+      <w:proofErr w:type="spellEnd"/>
+      <w:r>
+        <w:rPr>
+          <w:sz w:val="20"/>
+          <w:szCs w:val="20"/>
+        </w:rPr>
+        <w:t xml:space="preserve"> </w:t>
+      </w:r>
+      <w:proofErr w:type="spellStart"/>
+      <w:r>
+        <w:rPr>
+          <w:sz w:val="20"/>
+          <w:szCs w:val="20"/>
+        </w:rPr>
+        <w:t>varying</w:t>
+      </w:r>
+      <w:proofErr w:type="spellEnd"/>
+      <w:r>
+        <w:rPr>
+          <w:sz w:val="20"/>
+          <w:szCs w:val="20"/>
+        </w:rPr>
+        <w:t xml:space="preserve"> NOT NULL,</w:t>
+      </w:r>
+    </w:p>
+    <w:p>
+      <w:pPr>
+        <w:jc w:val="both"/>
+        <w:rPr>
+          <w:sz w:val="20"/>
+          <w:szCs w:val="20"/>
+        </w:rPr>
+      </w:pPr>
+      <w:r>
+        <w:rPr>
+          <w:sz w:val="20"/>
+          <w:szCs w:val="20"/>
+        </w:rPr>
+        <w:t xml:space="preserve">  </w:t>
+      </w:r>
+      <w:proofErr w:type="gramStart"/>
+      <w:r>
+        <w:rPr>
+          <w:sz w:val="20"/>
+          <w:szCs w:val="20"/>
+        </w:rPr>
+        <w:t>colonia</w:t>
+      </w:r>
+      <w:proofErr w:type="gramEnd"/>
+      <w:r>
+        <w:rPr>
+          <w:sz w:val="20"/>
+          <w:szCs w:val="20"/>
+        </w:rPr>
+        <w:t xml:space="preserve"> </w:t>
+      </w:r>
+      <w:proofErr w:type="spellStart"/>
+      <w:r>
+        <w:rPr>
+          <w:sz w:val="20"/>
+          <w:szCs w:val="20"/>
+        </w:rPr>
+        <w:t>character</w:t>
+      </w:r>
+      <w:proofErr w:type="spellEnd"/>
+      <w:r>
+        <w:rPr>
+          <w:sz w:val="20"/>
+          <w:szCs w:val="20"/>
+        </w:rPr>
+        <w:t xml:space="preserve"> </w:t>
+      </w:r>
+      <w:proofErr w:type="spellStart"/>
+      <w:r>
+        <w:rPr>
+          <w:sz w:val="20"/>
+          <w:szCs w:val="20"/>
+        </w:rPr>
+        <w:t>varying</w:t>
+      </w:r>
+      <w:proofErr w:type="spellEnd"/>
+      <w:r>
+        <w:rPr>
+          <w:sz w:val="20"/>
+          <w:szCs w:val="20"/>
+        </w:rPr>
+        <w:t xml:space="preserve"> NOT NULL,</w:t>
+      </w:r>
+    </w:p>
+    <w:p>
+      <w:pPr>
+        <w:jc w:val="both"/>
+        <w:rPr>
+          <w:sz w:val="20"/>
+          <w:szCs w:val="20"/>
+        </w:rPr>
+      </w:pPr>
+      <w:r>
+        <w:rPr>
+          <w:sz w:val="20"/>
+          <w:szCs w:val="20"/>
+        </w:rPr>
+        <w:t xml:space="preserve">  </w:t>
+      </w:r>
+      <w:proofErr w:type="gramStart"/>
+      <w:r>
+        <w:rPr>
+          <w:sz w:val="20"/>
+          <w:szCs w:val="20"/>
+        </w:rPr>
+        <w:t>ciudad</w:t>
+      </w:r>
+      <w:proofErr w:type="gramEnd"/>
+      <w:r>
+        <w:rPr>
+          <w:sz w:val="20"/>
+          <w:szCs w:val="20"/>
+        </w:rPr>
+        <w:t xml:space="preserve"> </w:t>
+      </w:r>
+      <w:proofErr w:type="spellStart"/>
+      <w:r>
+        <w:rPr>
+          <w:sz w:val="20"/>
+          <w:szCs w:val="20"/>
+        </w:rPr>
+        <w:t>character</w:t>
+      </w:r>
+      <w:proofErr w:type="spellEnd"/>
+      <w:r>
+        <w:rPr>
+          <w:sz w:val="20"/>
+          <w:szCs w:val="20"/>
+        </w:rPr>
+        <w:t xml:space="preserve"> </w:t>
+      </w:r>
+      <w:proofErr w:type="spellStart"/>
+      <w:r>
+        <w:rPr>
+          <w:sz w:val="20"/>
+          <w:szCs w:val="20"/>
+        </w:rPr>
+        <w:t>varying</w:t>
+      </w:r>
+      <w:proofErr w:type="spellEnd"/>
+      <w:r>
+        <w:rPr>
+          <w:sz w:val="20"/>
+          <w:szCs w:val="20"/>
+        </w:rPr>
+        <w:t xml:space="preserve"> NOT NULL,</w:t>
+      </w:r>
+    </w:p>
+    <w:p>
+      <w:pPr>
+        <w:jc w:val="both"/>
+        <w:rPr>
+          <w:sz w:val="20"/>
+          <w:szCs w:val="20"/>
+        </w:rPr>
+      </w:pPr>
+      <w:r>
+        <w:rPr>
+          <w:sz w:val="20"/>
+          <w:szCs w:val="20"/>
+        </w:rPr>
+        <w:t xml:space="preserve">  </w:t>
+      </w:r>
+      <w:proofErr w:type="spellStart"/>
+      <w:proofErr w:type="gramStart"/>
+      <w:r>
+        <w:rPr>
+          <w:sz w:val="20"/>
+          <w:szCs w:val="20"/>
+        </w:rPr>
+        <w:t>pais</w:t>
+      </w:r>
+      <w:proofErr w:type="spellEnd"/>
+      <w:proofErr w:type="gramEnd"/>
+      <w:r>
+        <w:rPr>
+          <w:sz w:val="20"/>
+          <w:szCs w:val="20"/>
+        </w:rPr>
+        <w:t xml:space="preserve"> </w:t>
+      </w:r>
+      <w:proofErr w:type="spellStart"/>
+      <w:r>
+        <w:rPr>
+          <w:sz w:val="20"/>
+          <w:szCs w:val="20"/>
+        </w:rPr>
+        <w:t>character</w:t>
+      </w:r>
+      <w:proofErr w:type="spellEnd"/>
+      <w:r>
+        <w:rPr>
+          <w:sz w:val="20"/>
+          <w:szCs w:val="20"/>
+        </w:rPr>
+        <w:t xml:space="preserve"> </w:t>
+      </w:r>
+      <w:proofErr w:type="spellStart"/>
+      <w:r>
+        <w:rPr>
+          <w:sz w:val="20"/>
+          <w:szCs w:val="20"/>
+        </w:rPr>
+        <w:t>varying</w:t>
+      </w:r>
+      <w:proofErr w:type="spellEnd"/>
+      <w:r>
+        <w:rPr>
+          <w:sz w:val="20"/>
+          <w:szCs w:val="20"/>
+        </w:rPr>
+        <w:t xml:space="preserve"> NOT NULL,</w:t>
+      </w:r>
+    </w:p>
+    <w:p>
+      <w:pPr>
+        <w:jc w:val="both"/>
+        <w:rPr>
+          <w:sz w:val="20"/>
+          <w:szCs w:val="20"/>
+        </w:rPr>
+      </w:pPr>
+      <w:r>
+        <w:rPr>
+          <w:sz w:val="20"/>
+          <w:szCs w:val="20"/>
+        </w:rPr>
+        <w:t xml:space="preserve">  CONSTRAINT </w:t>
+      </w:r>
+      <w:proofErr w:type="spellStart"/>
+      <w:r>
+        <w:rPr>
+          <w:sz w:val="20"/>
+          <w:szCs w:val="20"/>
+        </w:rPr>
+        <w:t>cliente_pkey</w:t>
+      </w:r>
+      <w:proofErr w:type="spellEnd"/>
+      <w:r>
+        <w:rPr>
+          <w:sz w:val="20"/>
+          <w:szCs w:val="20"/>
+        </w:rPr>
+        <w:t xml:space="preserve"> PRIMARY KEY (</w:t>
+      </w:r>
+      <w:proofErr w:type="spellStart"/>
+      <w:r>
+        <w:rPr>
+          <w:sz w:val="20"/>
+          <w:szCs w:val="20"/>
+        </w:rPr>
+        <w:t>id_cliente</w:t>
+      </w:r>
+      <w:proofErr w:type="spellEnd"/>
+      <w:r>
+        <w:rPr>
+          <w:sz w:val="20"/>
+          <w:szCs w:val="20"/>
+        </w:rPr>
+        <w:t>),</w:t>
+      </w:r>
+    </w:p>
+    <w:p>
+      <w:pPr>
+        <w:jc w:val="both"/>
+        <w:rPr>
+          <w:sz w:val="20"/>
+          <w:szCs w:val="20"/>
+        </w:rPr>
+      </w:pPr>
+      <w:r>
+        <w:rPr>
+          <w:sz w:val="20"/>
+          <w:szCs w:val="20"/>
+        </w:rPr>
+        <w:t xml:space="preserve">  CONSTRAINT </w:t>
+      </w:r>
+      <w:proofErr w:type="spellStart"/>
+      <w:r>
+        <w:rPr>
+          <w:sz w:val="20"/>
+          <w:szCs w:val="20"/>
+        </w:rPr>
+        <w:t>cliente_email_check</w:t>
+      </w:r>
+      <w:proofErr w:type="spellEnd"/>
+      <w:r>
+        <w:rPr>
+          <w:sz w:val="20"/>
+          <w:szCs w:val="20"/>
+        </w:rPr>
+        <w:t xml:space="preserve"> CHECK (email</w:t>
+      </w:r>
+      <w:proofErr w:type="gramStart"/>
+      <w:r>
+        <w:rPr>
+          <w:sz w:val="20"/>
+          <w:szCs w:val="20"/>
+        </w:rPr>
+        <w:t>::</w:t>
+      </w:r>
+      <w:proofErr w:type="spellStart"/>
+      <w:r>
+        <w:rPr>
+          <w:sz w:val="20"/>
+          <w:szCs w:val="20"/>
+        </w:rPr>
+        <w:t>text</w:t>
+      </w:r>
+      <w:proofErr w:type="spellEnd"/>
+      <w:proofErr w:type="gramEnd"/>
+      <w:r>
+        <w:rPr>
+          <w:sz w:val="20"/>
+          <w:szCs w:val="20"/>
+        </w:rPr>
+        <w:t xml:space="preserve"> ~* '^[A-Za-z0-9._%-]+@[A-Za-z0-9.-]+[.][A-</w:t>
+      </w:r>
+      <w:proofErr w:type="spellStart"/>
+      <w:r>
+        <w:rPr>
+          <w:sz w:val="20"/>
+          <w:szCs w:val="20"/>
+        </w:rPr>
+        <w:t>Za</w:t>
+      </w:r>
+      <w:proofErr w:type="spellEnd"/>
+      <w:r>
+        <w:rPr>
+          <w:sz w:val="20"/>
+          <w:szCs w:val="20"/>
+        </w:rPr>
+        <w:t>-z]+$'</w:t>
+      </w:r>
+      <w:proofErr w:type="gramStart"/>
+      <w:r>
+        <w:rPr>
+          <w:sz w:val="20"/>
+          <w:szCs w:val="20"/>
+        </w:rPr>
+        <w:t>::</w:t>
+      </w:r>
+      <w:proofErr w:type="spellStart"/>
+      <w:r>
+        <w:rPr>
+          <w:sz w:val="20"/>
+          <w:szCs w:val="20"/>
+        </w:rPr>
+        <w:t>text</w:t>
+      </w:r>
+      <w:proofErr w:type="spellEnd"/>
+      <w:proofErr w:type="gramEnd"/>
+      <w:r>
+        <w:rPr>
+          <w:sz w:val="20"/>
+          <w:szCs w:val="20"/>
+        </w:rPr>
+        <w:t>)</w:t>
+      </w:r>
+    </w:p>
+    <w:p>
+      <w:pPr>
+        <w:jc w:val="both"/>
+        <w:rPr>
+          <w:sz w:val="20"/>
+          <w:szCs w:val="20"/>
+        </w:rPr>
+      </w:pPr>
+    </w:p>
+    <w:p>
+      <w:pPr>
+        <w:jc w:val="both"/>
+        <w:rPr>
+          <w:sz w:val="20"/>
+          <w:szCs w:val="20"/>
+        </w:rPr>
+      </w:pPr>
+    </w:p>
+    <w:p>
+      <w:pPr>
+        <w:jc w:val="both"/>
+        <w:rPr>
+          <w:sz w:val="20"/>
+          <w:szCs w:val="20"/>
+        </w:rPr>
+      </w:pPr>
+      <w:r>
+        <w:rPr>
+          <w:sz w:val="20"/>
+          <w:szCs w:val="20"/>
+        </w:rPr>
+        <w:t xml:space="preserve">Tabla </w:t>
+      </w:r>
+      <w:proofErr w:type="spellStart"/>
+      <w:r>
+        <w:rPr>
+          <w:sz w:val="20"/>
+          <w:szCs w:val="20"/>
+        </w:rPr>
+        <w:t>cliente_pedido</w:t>
+      </w:r>
+      <w:proofErr w:type="spellEnd"/>
+      <w:r>
+        <w:rPr>
+          <w:sz w:val="20"/>
+          <w:szCs w:val="20"/>
+        </w:rPr>
+        <w:t>:</w:t>
+      </w:r>
+    </w:p>
+    <w:p>
+      <w:pPr>
+        <w:jc w:val="both"/>
+        <w:rPr>
+          <w:sz w:val="20"/>
+          <w:szCs w:val="20"/>
+        </w:rPr>
+      </w:pPr>
+      <w:r>
+        <w:rPr>
+          <w:sz w:val="20"/>
+          <w:szCs w:val="20"/>
+        </w:rPr>
+        <w:t xml:space="preserve">  </w:t>
+      </w:r>
+      <w:proofErr w:type="spellStart"/>
+      <w:r>
+        <w:rPr>
+          <w:sz w:val="20"/>
+          <w:szCs w:val="20"/>
+        </w:rPr>
+        <w:t>id_cliente</w:t>
+      </w:r>
+      <w:proofErr w:type="spellEnd"/>
+      <w:r>
+        <w:rPr>
+          <w:sz w:val="20"/>
+          <w:szCs w:val="20"/>
+        </w:rPr>
+        <w:t xml:space="preserve"> serial NOT NULL,</w:t>
+      </w:r>
+    </w:p>
+    <w:p>
+      <w:pPr>
+        <w:jc w:val="both"/>
+        <w:rPr>
+          <w:sz w:val="20"/>
+          <w:szCs w:val="20"/>
+        </w:rPr>
+      </w:pPr>
+      <w:r>
+        <w:rPr>
+          <w:sz w:val="20"/>
+          <w:szCs w:val="20"/>
+        </w:rPr>
+        <w:t xml:space="preserve">  </w:t>
+      </w:r>
+      <w:proofErr w:type="spellStart"/>
+      <w:r>
+        <w:rPr>
+          <w:sz w:val="20"/>
+          <w:szCs w:val="20"/>
+        </w:rPr>
+        <w:t>id_pedido</w:t>
+      </w:r>
+      <w:proofErr w:type="spellEnd"/>
+      <w:r>
+        <w:rPr>
+          <w:sz w:val="20"/>
+          <w:szCs w:val="20"/>
+        </w:rPr>
+        <w:t xml:space="preserve"> </w:t>
+      </w:r>
+      <w:proofErr w:type="spellStart"/>
+      <w:r>
+        <w:rPr>
+          <w:sz w:val="20"/>
+          <w:szCs w:val="20"/>
+        </w:rPr>
+        <w:t>integer</w:t>
+      </w:r>
+      <w:proofErr w:type="spellEnd"/>
+      <w:r>
+        <w:rPr>
+          <w:sz w:val="20"/>
+          <w:szCs w:val="20"/>
+        </w:rPr>
+        <w:t xml:space="preserve"> NOT NULL,</w:t>
+      </w:r>
+    </w:p>
+    <w:p>
+      <w:pPr>
+        <w:jc w:val="both"/>
+        <w:rPr>
+          <w:sz w:val="20"/>
+          <w:szCs w:val="20"/>
+        </w:rPr>
+      </w:pPr>
+      <w:r>
+        <w:rPr>
+          <w:sz w:val="20"/>
+          <w:szCs w:val="20"/>
+        </w:rPr>
+        <w:t xml:space="preserve">  CONSTRAINT </w:t>
+      </w:r>
+      <w:proofErr w:type="spellStart"/>
+      <w:r>
+        <w:rPr>
+          <w:sz w:val="20"/>
+          <w:szCs w:val="20"/>
+        </w:rPr>
+        <w:t>cliente_pedido_pkey</w:t>
+      </w:r>
+      <w:proofErr w:type="spellEnd"/>
+      <w:r>
+        <w:rPr>
+          <w:sz w:val="20"/>
+          <w:szCs w:val="20"/>
+        </w:rPr>
+        <w:t xml:space="preserve"> PRIMARY KEY (</w:t>
+      </w:r>
+      <w:proofErr w:type="spellStart"/>
+      <w:r>
+        <w:rPr>
+          <w:sz w:val="20"/>
+          <w:szCs w:val="20"/>
+        </w:rPr>
+        <w:t>id_cliente</w:t>
+      </w:r>
+      <w:proofErr w:type="spellEnd"/>
+      <w:r>
+        <w:rPr>
+          <w:sz w:val="20"/>
+          <w:szCs w:val="20"/>
+        </w:rPr>
+        <w:t xml:space="preserve">, </w:t>
+      </w:r>
+      <w:proofErr w:type="spellStart"/>
+      <w:r>
+        <w:rPr>
+          <w:sz w:val="20"/>
+          <w:szCs w:val="20"/>
+        </w:rPr>
+        <w:t>id_pedido</w:t>
+      </w:r>
+      <w:proofErr w:type="spellEnd"/>
+      <w:r>
+        <w:rPr>
+          <w:sz w:val="20"/>
+          <w:szCs w:val="20"/>
+        </w:rPr>
+        <w:t>),</w:t>
+      </w:r>
+    </w:p>
+    <w:p>
+      <w:pPr>
+        <w:jc w:val="both"/>
+        <w:rPr>
+          <w:sz w:val="20"/>
+          <w:szCs w:val="20"/>
+        </w:rPr>
+      </w:pPr>
+      <w:r>
+        <w:rPr>
+          <w:sz w:val="20"/>
+          <w:szCs w:val="20"/>
+        </w:rPr>
+        <w:t xml:space="preserve">  CONSTRAINT </w:t>
+      </w:r>
+      <w:proofErr w:type="spellStart"/>
+      <w:r>
+        <w:rPr>
+          <w:sz w:val="20"/>
+          <w:szCs w:val="20"/>
+        </w:rPr>
+        <w:t>cliente_pedido_id_cliente_fkey</w:t>
+      </w:r>
+      <w:proofErr w:type="spellEnd"/>
+      <w:r>
+        <w:rPr>
+          <w:sz w:val="20"/>
+          <w:szCs w:val="20"/>
+        </w:rPr>
+        <w:t xml:space="preserve"> FOREIGN KEY (</w:t>
+      </w:r>
+      <w:proofErr w:type="spellStart"/>
+      <w:r>
+        <w:rPr>
+          <w:sz w:val="20"/>
+          <w:szCs w:val="20"/>
+        </w:rPr>
+        <w:t>id_cliente</w:t>
+      </w:r>
+      <w:proofErr w:type="spellEnd"/>
+      <w:r>
+        <w:rPr>
+          <w:sz w:val="20"/>
+          <w:szCs w:val="20"/>
+        </w:rPr>
+        <w:t>)</w:t>
+      </w:r>
+    </w:p>
+    <w:p>
+      <w:pPr>
+        <w:jc w:val="both"/>
+        <w:rPr>
+          <w:sz w:val="20"/>
+          <w:szCs w:val="20"/>
+        </w:rPr>
+      </w:pPr>
+      <w:r>
+        <w:rPr>
+          <w:sz w:val="20"/>
+          <w:szCs w:val="20"/>
+        </w:rPr>
+        <w:t xml:space="preserve">      REFERENCES cliente (</w:t>
+      </w:r>
+      <w:proofErr w:type="spellStart"/>
+      <w:r>
+        <w:rPr>
+          <w:sz w:val="20"/>
+          <w:szCs w:val="20"/>
+        </w:rPr>
+        <w:t>id_cliente</w:t>
+      </w:r>
+      <w:proofErr w:type="spellEnd"/>
+      <w:r>
+        <w:rPr>
+          <w:sz w:val="20"/>
+          <w:szCs w:val="20"/>
+        </w:rPr>
+        <w:t>) MATCH SIMPLE</w:t>
       </w:r>
     </w:p>
     <w:p>
@@ -1092,41 +1911,249 @@
           <w:sz w:val="20"/>
           <w:szCs w:val="20"/>
         </w:rPr>
-        <w:t xml:space="preserve">  CONSTRAINT cliente_pedido_id_cliente_key UNIQUE (id_cliente)</w:t>
-      </w:r>
-    </w:p>
-    <w:p>
-      <w:pPr>
-        <w:jc w:val="both"/>
-        <w:rPr>
-          <w:sz w:val="20"/>
-          <w:szCs w:val="20"/>
-        </w:rPr>
-      </w:pPr>
-    </w:p>
-    <w:p>
-      <w:pPr>
-        <w:jc w:val="both"/>
-        <w:rPr>
-          <w:sz w:val="20"/>
-          <w:szCs w:val="20"/>
-        </w:rPr>
-      </w:pPr>
-    </w:p>
-    <w:p>
-      <w:pPr>
-        <w:jc w:val="both"/>
-        <w:rPr>
-          <w:sz w:val="20"/>
-          <w:szCs w:val="20"/>
-        </w:rPr>
-      </w:pPr>
-      <w:r>
-        <w:rPr>
-          <w:sz w:val="20"/>
-          <w:szCs w:val="20"/>
-        </w:rPr>
-        <w:t>Tabla disco_duro:</w:t>
+        <w:t xml:space="preserve">  CONSTRAINT </w:t>
+      </w:r>
+      <w:proofErr w:type="spellStart"/>
+      <w:r>
+        <w:rPr>
+          <w:sz w:val="20"/>
+          <w:szCs w:val="20"/>
+        </w:rPr>
+        <w:t>cliente_pedido_id_cliente_key</w:t>
+      </w:r>
+      <w:proofErr w:type="spellEnd"/>
+      <w:r>
+        <w:rPr>
+          <w:sz w:val="20"/>
+          <w:szCs w:val="20"/>
+        </w:rPr>
+        <w:t xml:space="preserve"> UNIQUE (</w:t>
+      </w:r>
+      <w:proofErr w:type="spellStart"/>
+      <w:r>
+        <w:rPr>
+          <w:sz w:val="20"/>
+          <w:szCs w:val="20"/>
+        </w:rPr>
+        <w:t>id_cliente</w:t>
+      </w:r>
+      <w:proofErr w:type="spellEnd"/>
+      <w:r>
+        <w:rPr>
+          <w:sz w:val="20"/>
+          <w:szCs w:val="20"/>
+        </w:rPr>
+        <w:t>)</w:t>
+      </w:r>
+    </w:p>
+    <w:p>
+      <w:pPr>
+        <w:jc w:val="both"/>
+        <w:rPr>
+          <w:sz w:val="20"/>
+          <w:szCs w:val="20"/>
+        </w:rPr>
+      </w:pPr>
+    </w:p>
+    <w:p>
+      <w:pPr>
+        <w:jc w:val="both"/>
+        <w:rPr>
+          <w:sz w:val="20"/>
+          <w:szCs w:val="20"/>
+        </w:rPr>
+      </w:pPr>
+    </w:p>
+    <w:p>
+      <w:pPr>
+        <w:jc w:val="both"/>
+        <w:rPr>
+          <w:sz w:val="20"/>
+          <w:szCs w:val="20"/>
+        </w:rPr>
+      </w:pPr>
+      <w:r>
+        <w:rPr>
+          <w:sz w:val="20"/>
+          <w:szCs w:val="20"/>
+        </w:rPr>
+        <w:t xml:space="preserve">Tabla </w:t>
+      </w:r>
+      <w:proofErr w:type="spellStart"/>
+      <w:r>
+        <w:rPr>
+          <w:sz w:val="20"/>
+          <w:szCs w:val="20"/>
+        </w:rPr>
+        <w:t>disco_duro</w:t>
+      </w:r>
+      <w:proofErr w:type="spellEnd"/>
+      <w:r>
+        <w:rPr>
+          <w:sz w:val="20"/>
+          <w:szCs w:val="20"/>
+        </w:rPr>
+        <w:t>:</w:t>
+      </w:r>
+    </w:p>
+    <w:p>
+      <w:pPr>
+        <w:jc w:val="both"/>
+        <w:rPr>
+          <w:sz w:val="20"/>
+          <w:szCs w:val="20"/>
+        </w:rPr>
+      </w:pPr>
+      <w:r>
+        <w:rPr>
+          <w:sz w:val="20"/>
+          <w:szCs w:val="20"/>
+        </w:rPr>
+        <w:t xml:space="preserve">  </w:t>
+      </w:r>
+      <w:proofErr w:type="spellStart"/>
+      <w:r>
+        <w:rPr>
+          <w:sz w:val="20"/>
+          <w:szCs w:val="20"/>
+        </w:rPr>
+        <w:t>id_producto</w:t>
+      </w:r>
+      <w:proofErr w:type="spellEnd"/>
+      <w:r>
+        <w:rPr>
+          <w:sz w:val="20"/>
+          <w:szCs w:val="20"/>
+        </w:rPr>
+        <w:t xml:space="preserve"> serial NOT NULL,</w:t>
+      </w:r>
+    </w:p>
+    <w:p>
+      <w:pPr>
+        <w:jc w:val="both"/>
+        <w:rPr>
+          <w:sz w:val="20"/>
+          <w:szCs w:val="20"/>
+        </w:rPr>
+      </w:pPr>
+      <w:r>
+        <w:rPr>
+          <w:sz w:val="20"/>
+          <w:szCs w:val="20"/>
+        </w:rPr>
+        <w:t xml:space="preserve">  CONSTRAINT </w:t>
+      </w:r>
+      <w:proofErr w:type="spellStart"/>
+      <w:r>
+        <w:rPr>
+          <w:sz w:val="20"/>
+          <w:szCs w:val="20"/>
+        </w:rPr>
+        <w:t>disco_duro_pkey</w:t>
+      </w:r>
+      <w:proofErr w:type="spellEnd"/>
+      <w:r>
+        <w:rPr>
+          <w:sz w:val="20"/>
+          <w:szCs w:val="20"/>
+        </w:rPr>
+        <w:t xml:space="preserve"> PRIMARY KEY (</w:t>
+      </w:r>
+      <w:proofErr w:type="spellStart"/>
+      <w:r>
+        <w:rPr>
+          <w:sz w:val="20"/>
+          <w:szCs w:val="20"/>
+        </w:rPr>
+        <w:t>id_producto</w:t>
+      </w:r>
+      <w:proofErr w:type="spellEnd"/>
+      <w:r>
+        <w:rPr>
+          <w:sz w:val="20"/>
+          <w:szCs w:val="20"/>
+        </w:rPr>
+        <w:t>),</w:t>
+      </w:r>
+    </w:p>
+    <w:p>
+      <w:pPr>
+        <w:jc w:val="both"/>
+        <w:rPr>
+          <w:sz w:val="20"/>
+          <w:szCs w:val="20"/>
+        </w:rPr>
+      </w:pPr>
+      <w:r>
+        <w:rPr>
+          <w:sz w:val="20"/>
+          <w:szCs w:val="20"/>
+        </w:rPr>
+        <w:t xml:space="preserve">  CONSTRAINT </w:t>
+      </w:r>
+      <w:proofErr w:type="spellStart"/>
+      <w:r>
+        <w:rPr>
+          <w:sz w:val="20"/>
+          <w:szCs w:val="20"/>
+        </w:rPr>
+        <w:t>disco_duro_id_producto_fkey</w:t>
+      </w:r>
+      <w:proofErr w:type="spellEnd"/>
+      <w:r>
+        <w:rPr>
+          <w:sz w:val="20"/>
+          <w:szCs w:val="20"/>
+        </w:rPr>
+        <w:t xml:space="preserve"> FOREIGN KEY (</w:t>
+      </w:r>
+      <w:proofErr w:type="spellStart"/>
+      <w:r>
+        <w:rPr>
+          <w:sz w:val="20"/>
+          <w:szCs w:val="20"/>
+        </w:rPr>
+        <w:t>id_producto</w:t>
+      </w:r>
+      <w:proofErr w:type="spellEnd"/>
+      <w:r>
+        <w:rPr>
+          <w:sz w:val="20"/>
+          <w:szCs w:val="20"/>
+        </w:rPr>
+        <w:t>)</w:t>
+      </w:r>
+    </w:p>
+    <w:p>
+      <w:pPr>
+        <w:jc w:val="both"/>
+        <w:rPr>
+          <w:sz w:val="20"/>
+          <w:szCs w:val="20"/>
+        </w:rPr>
+      </w:pPr>
+      <w:r>
+        <w:rPr>
+          <w:sz w:val="20"/>
+          <w:szCs w:val="20"/>
+        </w:rPr>
+        <w:t xml:space="preserve">      REFERENCES producto (</w:t>
+      </w:r>
+      <w:proofErr w:type="spellStart"/>
+      <w:r>
+        <w:rPr>
+          <w:sz w:val="20"/>
+          <w:szCs w:val="20"/>
+        </w:rPr>
+        <w:t>id_producto</w:t>
+      </w:r>
+      <w:proofErr w:type="spellEnd"/>
+      <w:r>
+        <w:rPr>
+          <w:sz w:val="20"/>
+          <w:szCs w:val="20"/>
+        </w:rPr>
+        <w:t>) MATCH SIMPLE</w:t>
       </w:r>
     </w:p>
     <w:p>
@@ -1143,70 +2170,6 @@
           <w:szCs w:val="20"/>
         </w:rPr>
         <w:lastRenderedPageBreak/>
-        <w:t xml:space="preserve">  id_producto serial NOT NULL,</w:t>
-      </w:r>
-    </w:p>
-    <w:p>
-      <w:pPr>
-        <w:jc w:val="both"/>
-        <w:rPr>
-          <w:sz w:val="20"/>
-          <w:szCs w:val="20"/>
-        </w:rPr>
-      </w:pPr>
-      <w:r>
-        <w:rPr>
-          <w:sz w:val="20"/>
-          <w:szCs w:val="20"/>
-        </w:rPr>
-        <w:t xml:space="preserve">  CONSTRAINT disco_duro_pkey PRIMARY KEY (id_producto),</w:t>
-      </w:r>
-    </w:p>
-    <w:p>
-      <w:pPr>
-        <w:jc w:val="both"/>
-        <w:rPr>
-          <w:sz w:val="20"/>
-          <w:szCs w:val="20"/>
-        </w:rPr>
-      </w:pPr>
-      <w:r>
-        <w:rPr>
-          <w:sz w:val="20"/>
-          <w:szCs w:val="20"/>
-        </w:rPr>
-        <w:t xml:space="preserve">  CONSTRAINT disco_duro_id_producto_fkey FOREIGN KEY (id_producto)</w:t>
-      </w:r>
-    </w:p>
-    <w:p>
-      <w:pPr>
-        <w:jc w:val="both"/>
-        <w:rPr>
-          <w:sz w:val="20"/>
-          <w:szCs w:val="20"/>
-        </w:rPr>
-      </w:pPr>
-      <w:r>
-        <w:rPr>
-          <w:sz w:val="20"/>
-          <w:szCs w:val="20"/>
-        </w:rPr>
-        <w:t xml:space="preserve">      REFERENCES producto (id_producto) MATCH SIMPLE</w:t>
-      </w:r>
-    </w:p>
-    <w:p>
-      <w:pPr>
-        <w:jc w:val="both"/>
-        <w:rPr>
-          <w:sz w:val="20"/>
-          <w:szCs w:val="20"/>
-        </w:rPr>
-      </w:pPr>
-      <w:r>
-        <w:rPr>
-          <w:sz w:val="20"/>
-          <w:szCs w:val="20"/>
-        </w:rPr>
         <w:t xml:space="preserve">      ON UPDATE NO ACTION ON DELETE NO ACTION</w:t>
       </w:r>
     </w:p>
@@ -1241,103 +2204,311 @@
           <w:sz w:val="20"/>
           <w:szCs w:val="20"/>
         </w:rPr>
-        <w:t>Tabla memoria_ram:</w:t>
-      </w:r>
-    </w:p>
-    <w:p>
-      <w:pPr>
-        <w:jc w:val="both"/>
-        <w:rPr>
-          <w:sz w:val="20"/>
-          <w:szCs w:val="20"/>
-        </w:rPr>
-      </w:pPr>
-      <w:r>
-        <w:rPr>
-          <w:sz w:val="20"/>
-          <w:szCs w:val="20"/>
-        </w:rPr>
-        <w:t xml:space="preserve">  id_producto serial NOT NULL,</w:t>
-      </w:r>
-    </w:p>
-    <w:p>
-      <w:pPr>
-        <w:jc w:val="both"/>
-        <w:rPr>
-          <w:sz w:val="20"/>
-          <w:szCs w:val="20"/>
-        </w:rPr>
-      </w:pPr>
-      <w:r>
-        <w:rPr>
-          <w:sz w:val="20"/>
-          <w:szCs w:val="20"/>
-        </w:rPr>
-        <w:t xml:space="preserve">  capacidad character varying,</w:t>
-      </w:r>
-    </w:p>
-    <w:p>
-      <w:pPr>
-        <w:jc w:val="both"/>
-        <w:rPr>
-          <w:sz w:val="20"/>
-          <w:szCs w:val="20"/>
-        </w:rPr>
-      </w:pPr>
-      <w:r>
-        <w:rPr>
-          <w:sz w:val="20"/>
-          <w:szCs w:val="20"/>
-        </w:rPr>
-        <w:t xml:space="preserve">  interfaz character varying,</w:t>
-      </w:r>
-    </w:p>
-    <w:p>
-      <w:pPr>
-        <w:jc w:val="both"/>
-        <w:rPr>
-          <w:sz w:val="20"/>
-          <w:szCs w:val="20"/>
-        </w:rPr>
-      </w:pPr>
-      <w:r>
-        <w:rPr>
-          <w:sz w:val="20"/>
-          <w:szCs w:val="20"/>
-        </w:rPr>
-        <w:t xml:space="preserve">  CONSTRAINT memoria_ram_pkey PRIMARY KEY (id_producto),</w:t>
-      </w:r>
-    </w:p>
-    <w:p>
-      <w:pPr>
-        <w:jc w:val="both"/>
-        <w:rPr>
-          <w:sz w:val="20"/>
-          <w:szCs w:val="20"/>
-        </w:rPr>
-      </w:pPr>
-      <w:r>
-        <w:rPr>
-          <w:sz w:val="20"/>
-          <w:szCs w:val="20"/>
-        </w:rPr>
-        <w:t xml:space="preserve">  CONSTRAINT memoria_ram_id_producto_fkey FOREIGN KEY (id_producto)</w:t>
-      </w:r>
-    </w:p>
-    <w:p>
-      <w:pPr>
-        <w:jc w:val="both"/>
-        <w:rPr>
-          <w:sz w:val="20"/>
-          <w:szCs w:val="20"/>
-        </w:rPr>
-      </w:pPr>
-      <w:r>
-        <w:rPr>
-          <w:sz w:val="20"/>
-          <w:szCs w:val="20"/>
-        </w:rPr>
-        <w:t xml:space="preserve">      REFERENCES producto (id_producto) MATCH SIMPLE</w:t>
+        <w:t xml:space="preserve">Tabla </w:t>
+      </w:r>
+      <w:proofErr w:type="spellStart"/>
+      <w:r>
+        <w:rPr>
+          <w:sz w:val="20"/>
+          <w:szCs w:val="20"/>
+        </w:rPr>
+        <w:t>memoria_ram</w:t>
+      </w:r>
+      <w:proofErr w:type="spellEnd"/>
+      <w:r>
+        <w:rPr>
+          <w:sz w:val="20"/>
+          <w:szCs w:val="20"/>
+        </w:rPr>
+        <w:t>:</w:t>
+      </w:r>
+    </w:p>
+    <w:p>
+      <w:pPr>
+        <w:jc w:val="both"/>
+        <w:rPr>
+          <w:sz w:val="20"/>
+          <w:szCs w:val="20"/>
+        </w:rPr>
+      </w:pPr>
+      <w:r>
+        <w:rPr>
+          <w:sz w:val="20"/>
+          <w:szCs w:val="20"/>
+        </w:rPr>
+        <w:t xml:space="preserve">  </w:t>
+      </w:r>
+      <w:proofErr w:type="spellStart"/>
+      <w:r>
+        <w:rPr>
+          <w:sz w:val="20"/>
+          <w:szCs w:val="20"/>
+        </w:rPr>
+        <w:t>id_producto</w:t>
+      </w:r>
+      <w:proofErr w:type="spellEnd"/>
+      <w:r>
+        <w:rPr>
+          <w:sz w:val="20"/>
+          <w:szCs w:val="20"/>
+        </w:rPr>
+        <w:t xml:space="preserve"> serial NOT NULL,</w:t>
+      </w:r>
+    </w:p>
+    <w:p>
+      <w:pPr>
+        <w:jc w:val="both"/>
+        <w:rPr>
+          <w:sz w:val="20"/>
+          <w:szCs w:val="20"/>
+        </w:rPr>
+      </w:pPr>
+      <w:r>
+        <w:rPr>
+          <w:sz w:val="20"/>
+          <w:szCs w:val="20"/>
+        </w:rPr>
+        <w:t xml:space="preserve">  </w:t>
+      </w:r>
+      <w:proofErr w:type="gramStart"/>
+      <w:r>
+        <w:rPr>
+          <w:sz w:val="20"/>
+          <w:szCs w:val="20"/>
+        </w:rPr>
+        <w:t>capacidad</w:t>
+      </w:r>
+      <w:proofErr w:type="gramEnd"/>
+      <w:r>
+        <w:rPr>
+          <w:sz w:val="20"/>
+          <w:szCs w:val="20"/>
+        </w:rPr>
+        <w:t xml:space="preserve"> </w:t>
+      </w:r>
+      <w:proofErr w:type="spellStart"/>
+      <w:r>
+        <w:rPr>
+          <w:sz w:val="20"/>
+          <w:szCs w:val="20"/>
+        </w:rPr>
+        <w:t>character</w:t>
+      </w:r>
+      <w:proofErr w:type="spellEnd"/>
+      <w:r>
+        <w:rPr>
+          <w:sz w:val="20"/>
+          <w:szCs w:val="20"/>
+        </w:rPr>
+        <w:t xml:space="preserve"> </w:t>
+      </w:r>
+      <w:proofErr w:type="spellStart"/>
+      <w:r>
+        <w:rPr>
+          <w:sz w:val="20"/>
+          <w:szCs w:val="20"/>
+        </w:rPr>
+        <w:t>varying</w:t>
+      </w:r>
+      <w:proofErr w:type="spellEnd"/>
+      <w:r>
+        <w:rPr>
+          <w:sz w:val="20"/>
+          <w:szCs w:val="20"/>
+        </w:rPr>
+        <w:t>,</w:t>
+      </w:r>
+    </w:p>
+    <w:p>
+      <w:pPr>
+        <w:jc w:val="both"/>
+        <w:rPr>
+          <w:sz w:val="20"/>
+          <w:szCs w:val="20"/>
+        </w:rPr>
+      </w:pPr>
+      <w:r>
+        <w:rPr>
+          <w:sz w:val="20"/>
+          <w:szCs w:val="20"/>
+        </w:rPr>
+        <w:t xml:space="preserve">  </w:t>
+      </w:r>
+      <w:proofErr w:type="gramStart"/>
+      <w:r>
+        <w:rPr>
+          <w:sz w:val="20"/>
+          <w:szCs w:val="20"/>
+        </w:rPr>
+        <w:t>interfaz</w:t>
+      </w:r>
+      <w:proofErr w:type="gramEnd"/>
+      <w:r>
+        <w:rPr>
+          <w:sz w:val="20"/>
+          <w:szCs w:val="20"/>
+        </w:rPr>
+        <w:t xml:space="preserve"> </w:t>
+      </w:r>
+      <w:proofErr w:type="spellStart"/>
+      <w:r>
+        <w:rPr>
+          <w:sz w:val="20"/>
+          <w:szCs w:val="20"/>
+        </w:rPr>
+        <w:t>character</w:t>
+      </w:r>
+      <w:proofErr w:type="spellEnd"/>
+      <w:r>
+        <w:rPr>
+          <w:sz w:val="20"/>
+          <w:szCs w:val="20"/>
+        </w:rPr>
+        <w:t xml:space="preserve"> </w:t>
+      </w:r>
+      <w:proofErr w:type="spellStart"/>
+      <w:r>
+        <w:rPr>
+          <w:sz w:val="20"/>
+          <w:szCs w:val="20"/>
+        </w:rPr>
+        <w:t>varying</w:t>
+      </w:r>
+      <w:proofErr w:type="spellEnd"/>
+      <w:r>
+        <w:rPr>
+          <w:sz w:val="20"/>
+          <w:szCs w:val="20"/>
+        </w:rPr>
+        <w:t>,</w:t>
+      </w:r>
+    </w:p>
+    <w:p>
+      <w:pPr>
+        <w:jc w:val="both"/>
+        <w:rPr>
+          <w:sz w:val="20"/>
+          <w:szCs w:val="20"/>
+        </w:rPr>
+      </w:pPr>
+      <w:r>
+        <w:rPr>
+          <w:sz w:val="20"/>
+          <w:szCs w:val="20"/>
+        </w:rPr>
+        <w:t xml:space="preserve">  CONSTRAINT </w:t>
+      </w:r>
+      <w:proofErr w:type="spellStart"/>
+      <w:r>
+        <w:rPr>
+          <w:sz w:val="20"/>
+          <w:szCs w:val="20"/>
+        </w:rPr>
+        <w:t>memoria_ram_pkey</w:t>
+      </w:r>
+      <w:proofErr w:type="spellEnd"/>
+      <w:r>
+        <w:rPr>
+          <w:sz w:val="20"/>
+          <w:szCs w:val="20"/>
+        </w:rPr>
+        <w:t xml:space="preserve"> PRIMARY KEY (</w:t>
+      </w:r>
+      <w:proofErr w:type="spellStart"/>
+      <w:r>
+        <w:rPr>
+          <w:sz w:val="20"/>
+          <w:szCs w:val="20"/>
+        </w:rPr>
+        <w:t>id_producto</w:t>
+      </w:r>
+      <w:proofErr w:type="spellEnd"/>
+      <w:r>
+        <w:rPr>
+          <w:sz w:val="20"/>
+          <w:szCs w:val="20"/>
+        </w:rPr>
+        <w:t>),</w:t>
+      </w:r>
+    </w:p>
+    <w:p>
+      <w:pPr>
+        <w:jc w:val="both"/>
+        <w:rPr>
+          <w:sz w:val="20"/>
+          <w:szCs w:val="20"/>
+        </w:rPr>
+      </w:pPr>
+      <w:r>
+        <w:rPr>
+          <w:sz w:val="20"/>
+          <w:szCs w:val="20"/>
+        </w:rPr>
+        <w:t xml:space="preserve">  CONSTRAINT </w:t>
+      </w:r>
+      <w:proofErr w:type="spellStart"/>
+      <w:r>
+        <w:rPr>
+          <w:sz w:val="20"/>
+          <w:szCs w:val="20"/>
+        </w:rPr>
+        <w:t>memoria_ram_id_producto_fkey</w:t>
+      </w:r>
+      <w:proofErr w:type="spellEnd"/>
+      <w:r>
+        <w:rPr>
+          <w:sz w:val="20"/>
+          <w:szCs w:val="20"/>
+        </w:rPr>
+        <w:t xml:space="preserve"> FOREIGN KEY (</w:t>
+      </w:r>
+      <w:proofErr w:type="spellStart"/>
+      <w:r>
+        <w:rPr>
+          <w:sz w:val="20"/>
+          <w:szCs w:val="20"/>
+        </w:rPr>
+        <w:t>id_producto</w:t>
+      </w:r>
+      <w:proofErr w:type="spellEnd"/>
+      <w:r>
+        <w:rPr>
+          <w:sz w:val="20"/>
+          <w:szCs w:val="20"/>
+        </w:rPr>
+        <w:t>)</w:t>
+      </w:r>
+    </w:p>
+    <w:p>
+      <w:pPr>
+        <w:jc w:val="both"/>
+        <w:rPr>
+          <w:sz w:val="20"/>
+          <w:szCs w:val="20"/>
+        </w:rPr>
+      </w:pPr>
+      <w:r>
+        <w:rPr>
+          <w:sz w:val="20"/>
+          <w:szCs w:val="20"/>
+        </w:rPr>
+        <w:t xml:space="preserve">      REFERENCES producto (</w:t>
+      </w:r>
+      <w:proofErr w:type="spellStart"/>
+      <w:r>
+        <w:rPr>
+          <w:sz w:val="20"/>
+          <w:szCs w:val="20"/>
+        </w:rPr>
+        <w:t>id_producto</w:t>
+      </w:r>
+      <w:proofErr w:type="spellEnd"/>
+      <w:r>
+        <w:rPr>
+          <w:sz w:val="20"/>
+          <w:szCs w:val="20"/>
+        </w:rPr>
+        <w:t>) MATCH SIMPLE</w:t>
       </w:r>
     </w:p>
     <w:p>
@@ -1387,31 +2558,79 @@
         <w:jc w:val="both"/>
       </w:pPr>
       <w:r>
-        <w:t xml:space="preserve">  id_producto serial NOT NULL,</w:t>
-      </w:r>
-    </w:p>
-    <w:p>
-      <w:pPr>
-        <w:jc w:val="both"/>
-      </w:pPr>
-      <w:r>
-        <w:t xml:space="preserve">  CONSTRAINT monitor_pkey PRIMARY KEY (id_producto),</w:t>
-      </w:r>
-    </w:p>
-    <w:p>
-      <w:pPr>
-        <w:jc w:val="both"/>
-      </w:pPr>
-      <w:r>
-        <w:t xml:space="preserve">  CONSTRAINT monitor_id_producto_fkey FOREIGN KEY (id_producto)</w:t>
-      </w:r>
-    </w:p>
-    <w:p>
-      <w:pPr>
-        <w:jc w:val="both"/>
-      </w:pPr>
-      <w:r>
-        <w:t xml:space="preserve">      REFERENCES producto (id_producto) MATCH SIMPLE</w:t>
+        <w:t xml:space="preserve">  </w:t>
+      </w:r>
+      <w:proofErr w:type="spellStart"/>
+      <w:r>
+        <w:t>id_producto</w:t>
+      </w:r>
+      <w:proofErr w:type="spellEnd"/>
+      <w:r>
+        <w:t xml:space="preserve"> serial NOT NULL,</w:t>
+      </w:r>
+    </w:p>
+    <w:p>
+      <w:pPr>
+        <w:jc w:val="both"/>
+      </w:pPr>
+      <w:r>
+        <w:t xml:space="preserve">  CONSTRAINT </w:t>
+      </w:r>
+      <w:proofErr w:type="spellStart"/>
+      <w:r>
+        <w:t>monitor_pkey</w:t>
+      </w:r>
+      <w:proofErr w:type="spellEnd"/>
+      <w:r>
+        <w:t xml:space="preserve"> PRIMARY KEY (</w:t>
+      </w:r>
+      <w:proofErr w:type="spellStart"/>
+      <w:r>
+        <w:t>id_producto</w:t>
+      </w:r>
+      <w:proofErr w:type="spellEnd"/>
+      <w:r>
+        <w:t>),</w:t>
+      </w:r>
+    </w:p>
+    <w:p>
+      <w:pPr>
+        <w:jc w:val="both"/>
+      </w:pPr>
+      <w:r>
+        <w:t xml:space="preserve">  CONSTRAINT </w:t>
+      </w:r>
+      <w:proofErr w:type="spellStart"/>
+      <w:r>
+        <w:t>monitor_id_producto_fkey</w:t>
+      </w:r>
+      <w:proofErr w:type="spellEnd"/>
+      <w:r>
+        <w:t xml:space="preserve"> FOREIGN KEY (</w:t>
+      </w:r>
+      <w:proofErr w:type="spellStart"/>
+      <w:r>
+        <w:t>id_producto</w:t>
+      </w:r>
+      <w:proofErr w:type="spellEnd"/>
+      <w:r>
+        <w:t>)</w:t>
+      </w:r>
+    </w:p>
+    <w:p>
+      <w:pPr>
+        <w:jc w:val="both"/>
+      </w:pPr>
+      <w:r>
+        <w:t xml:space="preserve">      REFERENCES producto (</w:t>
+      </w:r>
+      <w:proofErr w:type="spellStart"/>
+      <w:r>
+        <w:t>id_producto</w:t>
+      </w:r>
+      <w:proofErr w:type="spellEnd"/>
+      <w:r>
+        <w:t>) MATCH SIMPLE</w:t>
       </w:r>
     </w:p>
     <w:p>
@@ -1444,39 +2663,159 @@
         <w:jc w:val="both"/>
       </w:pPr>
       <w:r>
-        <w:t xml:space="preserve">  id_pedido serial NOT NULL,</w:t>
-      </w:r>
-    </w:p>
-    <w:p>
-      <w:pPr>
-        <w:jc w:val="both"/>
-      </w:pPr>
-      <w:r>
-        <w:t xml:space="preserve">  id_cliente serial NOT NULL,</w:t>
-      </w:r>
-    </w:p>
-    <w:p>
-      <w:pPr>
-        <w:jc w:val="both"/>
-      </w:pPr>
-      <w:r>
-        <w:t xml:space="preserve">  id_producto serial NOT NULL,</w:t>
-      </w:r>
-    </w:p>
-    <w:p>
-      <w:pPr>
-        <w:jc w:val="both"/>
-      </w:pPr>
-      <w:r>
-        <w:t xml:space="preserve">  precio integer,</w:t>
-      </w:r>
-    </w:p>
-    <w:p>
-      <w:pPr>
-        <w:jc w:val="both"/>
-      </w:pPr>
-      <w:r>
-        <w:t xml:space="preserve">  CONSTRAINT orden_pkey PRIMARY KEY (id_cliente, id_pedido, id_producto),</w:t>
+        <w:t xml:space="preserve">  </w:t>
+      </w:r>
+      <w:proofErr w:type="spellStart"/>
+      <w:r>
+        <w:t>id_pedido</w:t>
+      </w:r>
+      <w:proofErr w:type="spellEnd"/>
+      <w:r>
+        <w:t xml:space="preserve"> serial NOT NULL,</w:t>
+      </w:r>
+    </w:p>
+    <w:p>
+      <w:pPr>
+        <w:jc w:val="both"/>
+      </w:pPr>
+      <w:r>
+        <w:t xml:space="preserve">  </w:t>
+      </w:r>
+      <w:proofErr w:type="spellStart"/>
+      <w:r>
+        <w:t>id_cliente</w:t>
+      </w:r>
+      <w:proofErr w:type="spellEnd"/>
+      <w:r>
+        <w:t xml:space="preserve"> serial NOT NULL,</w:t>
+      </w:r>
+    </w:p>
+    <w:p>
+      <w:pPr>
+        <w:jc w:val="both"/>
+      </w:pPr>
+      <w:r>
+        <w:t xml:space="preserve">  </w:t>
+      </w:r>
+      <w:proofErr w:type="spellStart"/>
+      <w:r>
+        <w:t>id_producto</w:t>
+      </w:r>
+      <w:proofErr w:type="spellEnd"/>
+      <w:r>
+        <w:t xml:space="preserve"> serial NOT NULL,</w:t>
+      </w:r>
+    </w:p>
+    <w:p>
+      <w:pPr>
+        <w:jc w:val="both"/>
+      </w:pPr>
+      <w:r>
+        <w:t xml:space="preserve">  </w:t>
+      </w:r>
+      <w:proofErr w:type="gramStart"/>
+      <w:r>
+        <w:t>precio</w:t>
+      </w:r>
+      <w:proofErr w:type="gramEnd"/>
+      <w:r>
+        <w:t xml:space="preserve"> </w:t>
+      </w:r>
+      <w:proofErr w:type="spellStart"/>
+      <w:r>
+        <w:t>integer</w:t>
+      </w:r>
+      <w:proofErr w:type="spellEnd"/>
+      <w:r>
+        <w:t>,</w:t>
+      </w:r>
+    </w:p>
+    <w:p>
+      <w:pPr>
+        <w:jc w:val="both"/>
+      </w:pPr>
+      <w:r>
+        <w:t xml:space="preserve">  CONSTRAINT </w:t>
+      </w:r>
+      <w:proofErr w:type="spellStart"/>
+      <w:r>
+        <w:t>orden_pkey</w:t>
+      </w:r>
+      <w:proofErr w:type="spellEnd"/>
+      <w:r>
+        <w:t xml:space="preserve"> PRIMARY KEY (</w:t>
+      </w:r>
+      <w:proofErr w:type="spellStart"/>
+      <w:r>
+        <w:t>id_cliente</w:t>
+      </w:r>
+      <w:proofErr w:type="spellEnd"/>
+      <w:r>
+        <w:t xml:space="preserve">, </w:t>
+      </w:r>
+      <w:proofErr w:type="spellStart"/>
+      <w:r>
+        <w:t>id_pedido</w:t>
+      </w:r>
+      <w:proofErr w:type="spellEnd"/>
+      <w:r>
+        <w:t xml:space="preserve">, </w:t>
+      </w:r>
+      <w:proofErr w:type="spellStart"/>
+      <w:r>
+        <w:t>id_producto</w:t>
+      </w:r>
+      <w:proofErr w:type="spellEnd"/>
+      <w:r>
+        <w:t>),</w:t>
+      </w:r>
+    </w:p>
+    <w:p>
+      <w:pPr>
+        <w:jc w:val="both"/>
+      </w:pPr>
+      <w:r>
+        <w:t xml:space="preserve">  CONSTRAINT </w:t>
+      </w:r>
+      <w:proofErr w:type="spellStart"/>
+      <w:r>
+        <w:t>orden_id_cliente_fkey</w:t>
+      </w:r>
+      <w:proofErr w:type="spellEnd"/>
+      <w:r>
+        <w:t xml:space="preserve"> FOREIGN KEY (</w:t>
+      </w:r>
+      <w:proofErr w:type="spellStart"/>
+      <w:r>
+        <w:t>id_cliente</w:t>
+      </w:r>
+      <w:proofErr w:type="spellEnd"/>
+      <w:r>
+        <w:t>)</w:t>
+      </w:r>
+    </w:p>
+    <w:p>
+      <w:pPr>
+        <w:jc w:val="both"/>
+      </w:pPr>
+      <w:r>
+        <w:t xml:space="preserve">      REFERENCES cliente (</w:t>
+      </w:r>
+      <w:proofErr w:type="spellStart"/>
+      <w:r>
+        <w:t>id_cliente</w:t>
+      </w:r>
+      <w:proofErr w:type="spellEnd"/>
+      <w:r>
+        <w:t>) MATCH SIMPLE</w:t>
+      </w:r>
+    </w:p>
+    <w:p>
+      <w:pPr>
+        <w:jc w:val="both"/>
+      </w:pPr>
+      <w:r>
+        <w:t xml:space="preserve">      ON UPDATE NO ACTION ON DELETE NO ACTION,</w:t>
       </w:r>
     </w:p>
     <w:p>
@@ -1485,15 +2824,39 @@
       </w:pPr>
       <w:r>
         <w:lastRenderedPageBreak/>
-        <w:t xml:space="preserve">  CONSTRAINT orden_id_cliente_fkey FOREIGN KEY (id_cliente)</w:t>
-      </w:r>
-    </w:p>
-    <w:p>
-      <w:pPr>
-        <w:jc w:val="both"/>
-      </w:pPr>
-      <w:r>
-        <w:t xml:space="preserve">      REFERENCES cliente (id_cliente) MATCH SIMPLE</w:t>
+        <w:t xml:space="preserve">  CONSTRAINT </w:t>
+      </w:r>
+      <w:proofErr w:type="spellStart"/>
+      <w:r>
+        <w:t>orden_id_pedido_fkey</w:t>
+      </w:r>
+      <w:proofErr w:type="spellEnd"/>
+      <w:r>
+        <w:t xml:space="preserve"> FOREIGN KEY (</w:t>
+      </w:r>
+      <w:proofErr w:type="spellStart"/>
+      <w:r>
+        <w:t>id_pedido</w:t>
+      </w:r>
+      <w:proofErr w:type="spellEnd"/>
+      <w:r>
+        <w:t>)</w:t>
+      </w:r>
+    </w:p>
+    <w:p>
+      <w:pPr>
+        <w:jc w:val="both"/>
+      </w:pPr>
+      <w:r>
+        <w:t xml:space="preserve">      REFERENCES pedido (</w:t>
+      </w:r>
+      <w:proofErr w:type="spellStart"/>
+      <w:r>
+        <w:t>id_pedido</w:t>
+      </w:r>
+      <w:proofErr w:type="spellEnd"/>
+      <w:r>
+        <w:t>) MATCH SIMPLE</w:t>
       </w:r>
     </w:p>
     <w:p>
@@ -1509,15 +2872,39 @@
         <w:jc w:val="both"/>
       </w:pPr>
       <w:r>
-        <w:t xml:space="preserve">  CONSTRAINT orden_id_pedido_fkey FOREIGN KEY (id_pedido)</w:t>
-      </w:r>
-    </w:p>
-    <w:p>
-      <w:pPr>
-        <w:jc w:val="both"/>
-      </w:pPr>
-      <w:r>
-        <w:t xml:space="preserve">      REFERENCES pedido (id_pedido) MATCH SIMPLE</w:t>
+        <w:t xml:space="preserve">  CONSTRAINT </w:t>
+      </w:r>
+      <w:proofErr w:type="spellStart"/>
+      <w:r>
+        <w:t>orden_id_producto_fkey</w:t>
+      </w:r>
+      <w:proofErr w:type="spellEnd"/>
+      <w:r>
+        <w:t xml:space="preserve"> FOREIGN KEY (</w:t>
+      </w:r>
+      <w:proofErr w:type="spellStart"/>
+      <w:r>
+        <w:t>id_producto</w:t>
+      </w:r>
+      <w:proofErr w:type="spellEnd"/>
+      <w:r>
+        <w:t>)</w:t>
+      </w:r>
+    </w:p>
+    <w:p>
+      <w:pPr>
+        <w:jc w:val="both"/>
+      </w:pPr>
+      <w:r>
+        <w:t xml:space="preserve">      REFERENCES producto (</w:t>
+      </w:r>
+      <w:proofErr w:type="spellStart"/>
+      <w:r>
+        <w:t>id_producto</w:t>
+      </w:r>
+      <w:proofErr w:type="spellEnd"/>
+      <w:r>
+        <w:t>) MATCH SIMPLE</w:t>
       </w:r>
     </w:p>
     <w:p>
@@ -1533,15 +2920,357 @@
         <w:jc w:val="both"/>
       </w:pPr>
       <w:r>
-        <w:t xml:space="preserve">  CONSTRAINT orden_id_producto_fkey FOREIGN KEY (id_producto)</w:t>
-      </w:r>
-    </w:p>
-    <w:p>
-      <w:pPr>
-        <w:jc w:val="both"/>
-      </w:pPr>
-      <w:r>
-        <w:t xml:space="preserve">      REFERENCES producto (id_producto) MATCH SIMPLE</w:t>
+        <w:t xml:space="preserve">  CONSTRAINT </w:t>
+      </w:r>
+      <w:proofErr w:type="spellStart"/>
+      <w:r>
+        <w:t>orden_id_cliente_key</w:t>
+      </w:r>
+      <w:proofErr w:type="spellEnd"/>
+      <w:r>
+        <w:t xml:space="preserve"> UNIQUE (</w:t>
+      </w:r>
+      <w:proofErr w:type="spellStart"/>
+      <w:r>
+        <w:t>id_cliente</w:t>
+      </w:r>
+      <w:proofErr w:type="spellEnd"/>
+      <w:r>
+        <w:t>),</w:t>
+      </w:r>
+    </w:p>
+    <w:p>
+      <w:pPr>
+        <w:jc w:val="both"/>
+      </w:pPr>
+      <w:r>
+        <w:t xml:space="preserve">  CONSTRAINT </w:t>
+      </w:r>
+      <w:proofErr w:type="spellStart"/>
+      <w:r>
+        <w:t>orden_id_pedido_key</w:t>
+      </w:r>
+      <w:proofErr w:type="spellEnd"/>
+      <w:r>
+        <w:t xml:space="preserve"> UNIQUE (</w:t>
+      </w:r>
+      <w:proofErr w:type="spellStart"/>
+      <w:r>
+        <w:t>id_pedido</w:t>
+      </w:r>
+      <w:proofErr w:type="spellEnd"/>
+      <w:r>
+        <w:t>),</w:t>
+      </w:r>
+    </w:p>
+    <w:p>
+      <w:pPr>
+        <w:jc w:val="both"/>
+      </w:pPr>
+      <w:r>
+        <w:t xml:space="preserve">  CONSTRAINT </w:t>
+      </w:r>
+      <w:proofErr w:type="spellStart"/>
+      <w:r>
+        <w:t>orden_id_producto_key</w:t>
+      </w:r>
+      <w:proofErr w:type="spellEnd"/>
+      <w:r>
+        <w:t xml:space="preserve"> UNIQUE (</w:t>
+      </w:r>
+      <w:proofErr w:type="spellStart"/>
+      <w:r>
+        <w:t>id_producto</w:t>
+      </w:r>
+      <w:proofErr w:type="spellEnd"/>
+      <w:r>
+        <w:t>),</w:t>
+      </w:r>
+    </w:p>
+    <w:p>
+      <w:pPr>
+        <w:jc w:val="both"/>
+      </w:pPr>
+      <w:r>
+        <w:t xml:space="preserve">  CONSTRAINT </w:t>
+      </w:r>
+      <w:proofErr w:type="spellStart"/>
+      <w:r>
+        <w:t>orden_precio_check</w:t>
+      </w:r>
+      <w:proofErr w:type="spellEnd"/>
+      <w:r>
+        <w:t xml:space="preserve"> CHECK (precio &gt; 0)</w:t>
+      </w:r>
+    </w:p>
+    <w:p>
+      <w:pPr>
+        <w:jc w:val="both"/>
+      </w:pPr>
+    </w:p>
+    <w:p>
+      <w:pPr>
+        <w:jc w:val="both"/>
+      </w:pPr>
+    </w:p>
+    <w:p>
+      <w:pPr>
+        <w:jc w:val="both"/>
+      </w:pPr>
+      <w:r>
+        <w:t>Tabla pedido:</w:t>
+      </w:r>
+    </w:p>
+    <w:p>
+      <w:pPr>
+        <w:jc w:val="both"/>
+      </w:pPr>
+      <w:proofErr w:type="spellStart"/>
+      <w:r>
+        <w:t>id_pedido</w:t>
+      </w:r>
+      <w:proofErr w:type="spellEnd"/>
+      <w:r>
+        <w:t xml:space="preserve"> serial NOT NULL,</w:t>
+      </w:r>
+    </w:p>
+    <w:p>
+      <w:pPr>
+        <w:jc w:val="both"/>
+      </w:pPr>
+      <w:r>
+        <w:t xml:space="preserve">  </w:t>
+      </w:r>
+      <w:proofErr w:type="spellStart"/>
+      <w:r>
+        <w:t>monto_final</w:t>
+      </w:r>
+      <w:proofErr w:type="spellEnd"/>
+      <w:r>
+        <w:t xml:space="preserve"> real,</w:t>
+      </w:r>
+    </w:p>
+    <w:p>
+      <w:pPr>
+        <w:jc w:val="both"/>
+      </w:pPr>
+      <w:r>
+        <w:t xml:space="preserve">  CONSTRAINT </w:t>
+      </w:r>
+      <w:proofErr w:type="spellStart"/>
+      <w:r>
+        <w:t>pedido_pkey</w:t>
+      </w:r>
+      <w:proofErr w:type="spellEnd"/>
+      <w:r>
+        <w:t xml:space="preserve"> PRIMARY KEY (</w:t>
+      </w:r>
+      <w:proofErr w:type="spellStart"/>
+      <w:r>
+        <w:t>id_pedido</w:t>
+      </w:r>
+      <w:proofErr w:type="spellEnd"/>
+      <w:r>
+        <w:t>),</w:t>
+      </w:r>
+    </w:p>
+    <w:p>
+      <w:pPr>
+        <w:jc w:val="both"/>
+      </w:pPr>
+      <w:r>
+        <w:t xml:space="preserve">  CONSTRAINT </w:t>
+      </w:r>
+      <w:proofErr w:type="spellStart"/>
+      <w:r>
+        <w:t>pedido_monto_final_check</w:t>
+      </w:r>
+      <w:proofErr w:type="spellEnd"/>
+      <w:r>
+        <w:t xml:space="preserve"> CHECK (</w:t>
+      </w:r>
+      <w:proofErr w:type="spellStart"/>
+      <w:r>
+        <w:t>monto_final</w:t>
+      </w:r>
+      <w:proofErr w:type="spellEnd"/>
+      <w:r>
+        <w:t xml:space="preserve"> &gt;= 0</w:t>
+      </w:r>
+      <w:proofErr w:type="gramStart"/>
+      <w:r>
+        <w:t>::</w:t>
+      </w:r>
+      <w:proofErr w:type="spellStart"/>
+      <w:r>
+        <w:t>double</w:t>
+      </w:r>
+      <w:proofErr w:type="spellEnd"/>
+      <w:proofErr w:type="gramEnd"/>
+      <w:r>
+        <w:t xml:space="preserve"> </w:t>
+      </w:r>
+      <w:proofErr w:type="spellStart"/>
+      <w:r>
+        <w:t>precision</w:t>
+      </w:r>
+      <w:proofErr w:type="spellEnd"/>
+      <w:r>
+        <w:t>)</w:t>
+      </w:r>
+    </w:p>
+    <w:p>
+      <w:pPr>
+        <w:jc w:val="both"/>
+      </w:pPr>
+    </w:p>
+    <w:p>
+      <w:pPr>
+        <w:jc w:val="both"/>
+      </w:pPr>
+    </w:p>
+    <w:p>
+      <w:pPr>
+        <w:jc w:val="both"/>
+      </w:pPr>
+      <w:r>
+        <w:t xml:space="preserve">Tabla </w:t>
+      </w:r>
+      <w:proofErr w:type="spellStart"/>
+      <w:r>
+        <w:t>pedido_cliente</w:t>
+      </w:r>
+      <w:proofErr w:type="spellEnd"/>
+      <w:r>
+        <w:t>:</w:t>
+      </w:r>
+    </w:p>
+    <w:p>
+      <w:pPr>
+        <w:jc w:val="both"/>
+      </w:pPr>
+      <w:r>
+        <w:t xml:space="preserve">  </w:t>
+      </w:r>
+      <w:proofErr w:type="spellStart"/>
+      <w:r>
+        <w:t>id_pedido</w:t>
+      </w:r>
+      <w:proofErr w:type="spellEnd"/>
+      <w:r>
+        <w:t xml:space="preserve"> serial NOT NULL,</w:t>
+      </w:r>
+    </w:p>
+    <w:p>
+      <w:pPr>
+        <w:jc w:val="both"/>
+      </w:pPr>
+      <w:r>
+        <w:t xml:space="preserve">  </w:t>
+      </w:r>
+      <w:proofErr w:type="spellStart"/>
+      <w:r>
+        <w:t>cantidad_productos</w:t>
+      </w:r>
+      <w:proofErr w:type="spellEnd"/>
+      <w:r>
+        <w:t xml:space="preserve"> </w:t>
+      </w:r>
+      <w:proofErr w:type="spellStart"/>
+      <w:r>
+        <w:t>integer</w:t>
+      </w:r>
+      <w:proofErr w:type="spellEnd"/>
+      <w:r>
+        <w:t xml:space="preserve"> NOT NULL,</w:t>
+      </w:r>
+    </w:p>
+    <w:p>
+      <w:pPr>
+        <w:jc w:val="both"/>
+      </w:pPr>
+      <w:r>
+        <w:t xml:space="preserve">  </w:t>
+      </w:r>
+      <w:proofErr w:type="spellStart"/>
+      <w:r>
+        <w:t>id_producto</w:t>
+      </w:r>
+      <w:proofErr w:type="spellEnd"/>
+      <w:r>
+        <w:t xml:space="preserve"> serial NOT NULL,</w:t>
+      </w:r>
+    </w:p>
+    <w:p>
+      <w:pPr>
+        <w:jc w:val="both"/>
+      </w:pPr>
+      <w:r>
+        <w:t xml:space="preserve">  CONSTRAINT </w:t>
+      </w:r>
+      <w:proofErr w:type="spellStart"/>
+      <w:r>
+        <w:t>pedido_cliente_pkey</w:t>
+      </w:r>
+      <w:proofErr w:type="spellEnd"/>
+      <w:r>
+        <w:t xml:space="preserve"> PRIMARY KEY (</w:t>
+      </w:r>
+      <w:proofErr w:type="spellStart"/>
+      <w:r>
+        <w:t>id_pedido</w:t>
+      </w:r>
+      <w:proofErr w:type="spellEnd"/>
+      <w:r>
+        <w:t xml:space="preserve">, </w:t>
+      </w:r>
+      <w:proofErr w:type="spellStart"/>
+      <w:r>
+        <w:t>id_producto</w:t>
+      </w:r>
+      <w:proofErr w:type="spellEnd"/>
+      <w:r>
+        <w:t>),</w:t>
+      </w:r>
+    </w:p>
+    <w:p>
+      <w:pPr>
+        <w:jc w:val="both"/>
+      </w:pPr>
+      <w:r>
+        <w:t xml:space="preserve">  CONSTRAINT </w:t>
+      </w:r>
+      <w:proofErr w:type="spellStart"/>
+      <w:r>
+        <w:t>pedido_cliente_id_pedido_fkey</w:t>
+      </w:r>
+      <w:proofErr w:type="spellEnd"/>
+      <w:r>
+        <w:t xml:space="preserve"> FOREIGN KEY (</w:t>
+      </w:r>
+      <w:proofErr w:type="spellStart"/>
+      <w:r>
+        <w:t>id_pedido</w:t>
+      </w:r>
+      <w:proofErr w:type="spellEnd"/>
+      <w:r>
+        <w:t>)</w:t>
+      </w:r>
+    </w:p>
+    <w:p>
+      <w:pPr>
+        <w:jc w:val="both"/>
+      </w:pPr>
+      <w:r>
+        <w:t xml:space="preserve">      REFERENCES pedido (</w:t>
+      </w:r>
+      <w:proofErr w:type="spellStart"/>
+      <w:r>
+        <w:t>id_pedido</w:t>
+      </w:r>
+      <w:proofErr w:type="spellEnd"/>
+      <w:r>
+        <w:t>) MATCH SIMPLE</w:t>
       </w:r>
     </w:p>
     <w:p>
@@ -1557,147 +3286,39 @@
         <w:jc w:val="both"/>
       </w:pPr>
       <w:r>
-        <w:t xml:space="preserve">  CONSTRAINT orden_id_cliente_key UNIQUE (id_cliente),</w:t>
-      </w:r>
-    </w:p>
-    <w:p>
-      <w:pPr>
-        <w:jc w:val="both"/>
-      </w:pPr>
-      <w:r>
-        <w:t xml:space="preserve">  CONSTRAINT orden_id_pedido_key UNIQUE (id_pedido),</w:t>
-      </w:r>
-    </w:p>
-    <w:p>
-      <w:pPr>
-        <w:jc w:val="both"/>
-      </w:pPr>
-      <w:r>
-        <w:t xml:space="preserve">  CONSTRAINT orden_id_producto_key UNIQUE (id_producto),</w:t>
-      </w:r>
-    </w:p>
-    <w:p>
-      <w:pPr>
-        <w:jc w:val="both"/>
-      </w:pPr>
-      <w:r>
-        <w:t xml:space="preserve">  CONSTRAINT orden_precio_check CHECK (precio &gt; 0)</w:t>
-      </w:r>
-    </w:p>
-    <w:p>
-      <w:pPr>
-        <w:jc w:val="both"/>
-      </w:pPr>
-    </w:p>
-    <w:p>
-      <w:pPr>
-        <w:jc w:val="both"/>
-      </w:pPr>
-    </w:p>
-    <w:p>
-      <w:pPr>
-        <w:jc w:val="both"/>
-      </w:pPr>
-      <w:r>
-        <w:t>Tabla pedido:</w:t>
-      </w:r>
-    </w:p>
-    <w:p>
-      <w:pPr>
-        <w:jc w:val="both"/>
-      </w:pPr>
-      <w:r>
-        <w:t>id_pedido serial NOT NULL,</w:t>
-      </w:r>
-    </w:p>
-    <w:p>
-      <w:pPr>
-        <w:jc w:val="both"/>
-      </w:pPr>
-      <w:r>
-        <w:t xml:space="preserve">  monto_final real,</w:t>
-      </w:r>
-    </w:p>
-    <w:p>
-      <w:pPr>
-        <w:jc w:val="both"/>
-      </w:pPr>
-      <w:r>
-        <w:t xml:space="preserve">  CONSTRAINT pedido_pkey PRIMARY KEY (id_pedido),</w:t>
-      </w:r>
-    </w:p>
-    <w:p>
-      <w:pPr>
-        <w:jc w:val="both"/>
-      </w:pPr>
-      <w:r>
-        <w:t xml:space="preserve">  CONSTRAINT pedido_monto_final_check CHECK (monto_final &gt;= 0::double precision)</w:t>
-      </w:r>
-    </w:p>
-    <w:p>
-      <w:pPr>
-        <w:jc w:val="both"/>
-      </w:pPr>
-    </w:p>
-    <w:p>
-      <w:pPr>
-        <w:jc w:val="both"/>
-      </w:pPr>
-    </w:p>
-    <w:p>
-      <w:pPr>
-        <w:jc w:val="both"/>
-      </w:pPr>
-      <w:r>
-        <w:t>Tabla pedido_cliente:</w:t>
-      </w:r>
-    </w:p>
-    <w:p>
-      <w:pPr>
-        <w:jc w:val="both"/>
-      </w:pPr>
-      <w:r>
-        <w:t xml:space="preserve">  id_pedido serial NOT NULL,</w:t>
-      </w:r>
-    </w:p>
-    <w:p>
-      <w:pPr>
-        <w:jc w:val="both"/>
-      </w:pPr>
-      <w:r>
-        <w:t xml:space="preserve">  cantidad_productos integer NOT NULL,</w:t>
-      </w:r>
-    </w:p>
-    <w:p>
-      <w:pPr>
-        <w:jc w:val="both"/>
-      </w:pPr>
-      <w:r>
-        <w:t xml:space="preserve">  id_producto serial NOT NULL,</w:t>
-      </w:r>
-    </w:p>
-    <w:p>
-      <w:pPr>
-        <w:jc w:val="both"/>
-      </w:pPr>
-      <w:r>
-        <w:t xml:space="preserve">  CONSTRAINT pedido_cliente_pkey PRIMARY KEY (id_pedido, id_producto),</w:t>
-      </w:r>
-    </w:p>
-    <w:p>
-      <w:pPr>
-        <w:jc w:val="both"/>
-      </w:pPr>
-      <w:r>
-        <w:t xml:space="preserve">  CONSTRAINT pedido_cliente_id_pedido_fkey FOREIGN KEY (id_pedido)</w:t>
-      </w:r>
-    </w:p>
-    <w:p>
-      <w:pPr>
-        <w:jc w:val="both"/>
-      </w:pPr>
-      <w:r>
-        <w:t xml:space="preserve">      REFERENCES pedido (id_pedido) MATCH SIMPLE</w:t>
+        <w:t xml:space="preserve">  CONSTRAINT </w:t>
+      </w:r>
+      <w:proofErr w:type="spellStart"/>
+      <w:r>
+        <w:t>pedido_cliente_id_producto_fkey</w:t>
+      </w:r>
+      <w:proofErr w:type="spellEnd"/>
+      <w:r>
+        <w:t xml:space="preserve"> FOREIGN KEY (</w:t>
+      </w:r>
+      <w:proofErr w:type="spellStart"/>
+      <w:r>
+        <w:t>id_producto</w:t>
+      </w:r>
+      <w:proofErr w:type="spellEnd"/>
+      <w:r>
+        <w:t>)</w:t>
+      </w:r>
+    </w:p>
+    <w:p>
+      <w:pPr>
+        <w:jc w:val="both"/>
+      </w:pPr>
+      <w:r>
+        <w:t xml:space="preserve">      REFERENCES producto (</w:t>
+      </w:r>
+      <w:proofErr w:type="spellStart"/>
+      <w:r>
+        <w:t>id_producto</w:t>
+      </w:r>
+      <w:proofErr w:type="spellEnd"/>
+      <w:r>
+        <w:t>) MATCH SIMPLE</w:t>
       </w:r>
     </w:p>
     <w:p>
@@ -1714,15 +3335,195 @@
         <w:jc w:val="both"/>
       </w:pPr>
       <w:r>
-        <w:t xml:space="preserve">  CONSTRAINT pedido_cliente_id_producto_fkey FOREIGN KEY (id_producto)</w:t>
-      </w:r>
-    </w:p>
-    <w:p>
-      <w:pPr>
-        <w:jc w:val="both"/>
-      </w:pPr>
-      <w:r>
-        <w:t xml:space="preserve">      REFERENCES producto (id_producto) MATCH SIMPLE</w:t>
+        <w:t xml:space="preserve">  CONSTRAINT </w:t>
+      </w:r>
+      <w:proofErr w:type="spellStart"/>
+      <w:r>
+        <w:t>pedido_cliente_id_pedido_key</w:t>
+      </w:r>
+      <w:proofErr w:type="spellEnd"/>
+      <w:r>
+        <w:t xml:space="preserve"> UNIQUE (</w:t>
+      </w:r>
+      <w:proofErr w:type="spellStart"/>
+      <w:r>
+        <w:t>id_pedido</w:t>
+      </w:r>
+      <w:proofErr w:type="spellEnd"/>
+      <w:r>
+        <w:t>),</w:t>
+      </w:r>
+    </w:p>
+    <w:p>
+      <w:pPr>
+        <w:jc w:val="both"/>
+      </w:pPr>
+      <w:r>
+        <w:t xml:space="preserve">  CONSTRAINT </w:t>
+      </w:r>
+      <w:proofErr w:type="spellStart"/>
+      <w:r>
+        <w:t>pedido_cliente_id_producto_key</w:t>
+      </w:r>
+      <w:proofErr w:type="spellEnd"/>
+      <w:r>
+        <w:t xml:space="preserve"> UNIQUE (</w:t>
+      </w:r>
+      <w:proofErr w:type="spellStart"/>
+      <w:r>
+        <w:t>id_producto</w:t>
+      </w:r>
+      <w:proofErr w:type="spellEnd"/>
+      <w:r>
+        <w:t>),</w:t>
+      </w:r>
+    </w:p>
+    <w:p>
+      <w:pPr>
+        <w:jc w:val="both"/>
+      </w:pPr>
+      <w:r>
+        <w:t xml:space="preserve">  CONSTRAINT </w:t>
+      </w:r>
+      <w:proofErr w:type="spellStart"/>
+      <w:r>
+        <w:t>pedido_cliente_cantidad_productos_check</w:t>
+      </w:r>
+      <w:proofErr w:type="spellEnd"/>
+      <w:r>
+        <w:t xml:space="preserve"> CHECK (</w:t>
+      </w:r>
+      <w:proofErr w:type="spellStart"/>
+      <w:r>
+        <w:t>cantidad_productos</w:t>
+      </w:r>
+      <w:proofErr w:type="spellEnd"/>
+      <w:r>
+        <w:t xml:space="preserve"> &gt;= 0)</w:t>
+      </w:r>
+    </w:p>
+    <w:p>
+      <w:pPr>
+        <w:jc w:val="both"/>
+      </w:pPr>
+    </w:p>
+    <w:p>
+      <w:pPr>
+        <w:jc w:val="both"/>
+      </w:pPr>
+    </w:p>
+    <w:p>
+      <w:pPr>
+        <w:jc w:val="both"/>
+      </w:pPr>
+      <w:r>
+        <w:t>Tabla procesador:</w:t>
+      </w:r>
+    </w:p>
+    <w:p>
+      <w:pPr>
+        <w:jc w:val="both"/>
+      </w:pPr>
+      <w:r>
+        <w:t xml:space="preserve">  </w:t>
+      </w:r>
+      <w:proofErr w:type="spellStart"/>
+      <w:r>
+        <w:t>id_producto</w:t>
+      </w:r>
+      <w:proofErr w:type="spellEnd"/>
+      <w:r>
+        <w:t xml:space="preserve"> serial NOT NULL,</w:t>
+      </w:r>
+    </w:p>
+    <w:p>
+      <w:pPr>
+        <w:jc w:val="both"/>
+      </w:pPr>
+      <w:r>
+        <w:t xml:space="preserve">  </w:t>
+      </w:r>
+      <w:proofErr w:type="spellStart"/>
+      <w:proofErr w:type="gramStart"/>
+      <w:r>
+        <w:t>nucleos</w:t>
+      </w:r>
+      <w:proofErr w:type="spellEnd"/>
+      <w:proofErr w:type="gramEnd"/>
+      <w:r>
+        <w:t xml:space="preserve"> </w:t>
+      </w:r>
+      <w:proofErr w:type="spellStart"/>
+      <w:r>
+        <w:t>integer</w:t>
+      </w:r>
+      <w:proofErr w:type="spellEnd"/>
+      <w:r>
+        <w:t>,</w:t>
+      </w:r>
+    </w:p>
+    <w:p>
+      <w:pPr>
+        <w:jc w:val="both"/>
+      </w:pPr>
+      <w:r>
+        <w:t xml:space="preserve">  CONSTRAINT </w:t>
+      </w:r>
+      <w:proofErr w:type="spellStart"/>
+      <w:r>
+        <w:t>procesador_pkey</w:t>
+      </w:r>
+      <w:proofErr w:type="spellEnd"/>
+      <w:r>
+        <w:t xml:space="preserve"> PRIMARY KEY (</w:t>
+      </w:r>
+      <w:proofErr w:type="spellStart"/>
+      <w:r>
+        <w:t>id_producto</w:t>
+      </w:r>
+      <w:proofErr w:type="spellEnd"/>
+      <w:r>
+        <w:t>),</w:t>
+      </w:r>
+    </w:p>
+    <w:p>
+      <w:pPr>
+        <w:jc w:val="both"/>
+      </w:pPr>
+      <w:r>
+        <w:t xml:space="preserve">  CONSTRAINT </w:t>
+      </w:r>
+      <w:proofErr w:type="spellStart"/>
+      <w:r>
+        <w:t>procesador_id_producto_fkey</w:t>
+      </w:r>
+      <w:proofErr w:type="spellEnd"/>
+      <w:r>
+        <w:t xml:space="preserve"> FOREIGN KEY (</w:t>
+      </w:r>
+      <w:proofErr w:type="spellStart"/>
+      <w:r>
+        <w:t>id_producto</w:t>
+      </w:r>
+      <w:proofErr w:type="spellEnd"/>
+      <w:r>
+        <w:t>)</w:t>
+      </w:r>
+    </w:p>
+    <w:p>
+      <w:pPr>
+        <w:jc w:val="both"/>
+      </w:pPr>
+      <w:r>
+        <w:t xml:space="preserve">      REFERENCES producto (</w:t>
+      </w:r>
+      <w:proofErr w:type="spellStart"/>
+      <w:r>
+        <w:t>id_producto</w:t>
+      </w:r>
+      <w:proofErr w:type="spellEnd"/>
+      <w:r>
+        <w:t>) MATCH SIMPLE</w:t>
       </w:r>
     </w:p>
     <w:p>
@@ -1738,81 +3539,246 @@
         <w:jc w:val="both"/>
       </w:pPr>
       <w:r>
-        <w:t xml:space="preserve">  CONSTRAINT pedido_cliente_id_pedido_key UNIQUE (id_pedido),</w:t>
-      </w:r>
-    </w:p>
-    <w:p>
-      <w:pPr>
-        <w:jc w:val="both"/>
-      </w:pPr>
-      <w:r>
-        <w:t xml:space="preserve">  CONSTRAINT pedido_cliente_id_producto_key UNIQUE (id_producto),</w:t>
-      </w:r>
-    </w:p>
-    <w:p>
-      <w:pPr>
-        <w:jc w:val="both"/>
-      </w:pPr>
-      <w:r>
-        <w:t xml:space="preserve">  CONSTRAINT pedido_cliente_cantidad_productos_check CHECK (cantidad_productos &gt;= 0)</w:t>
-      </w:r>
-    </w:p>
-    <w:p>
-      <w:pPr>
-        <w:jc w:val="both"/>
-      </w:pPr>
-    </w:p>
-    <w:p>
-      <w:pPr>
-        <w:jc w:val="both"/>
-      </w:pPr>
-    </w:p>
-    <w:p>
-      <w:pPr>
-        <w:jc w:val="both"/>
-      </w:pPr>
-      <w:r>
-        <w:t>Tabla procesador:</w:t>
-      </w:r>
-    </w:p>
-    <w:p>
-      <w:pPr>
-        <w:jc w:val="both"/>
-      </w:pPr>
-      <w:r>
-        <w:t xml:space="preserve">  id_producto serial NOT NULL,</w:t>
-      </w:r>
-    </w:p>
-    <w:p>
-      <w:pPr>
-        <w:jc w:val="both"/>
-      </w:pPr>
-      <w:r>
-        <w:t xml:space="preserve">  nucleos integer,</w:t>
-      </w:r>
-    </w:p>
-    <w:p>
-      <w:pPr>
-        <w:jc w:val="both"/>
-      </w:pPr>
-      <w:r>
-        <w:t xml:space="preserve">  CONSTRAINT procesador_pkey PRIMARY KEY (id_producto),</w:t>
-      </w:r>
-    </w:p>
-    <w:p>
-      <w:pPr>
-        <w:jc w:val="both"/>
-      </w:pPr>
-      <w:r>
-        <w:t xml:space="preserve">  CONSTRAINT procesador_id_producto_fkey FOREIGN KEY (id_producto)</w:t>
-      </w:r>
-    </w:p>
-    <w:p>
-      <w:pPr>
-        <w:jc w:val="both"/>
-      </w:pPr>
-      <w:r>
-        <w:t xml:space="preserve">      REFERENCES producto (id_producto) MATCH SIMPLE</w:t>
+        <w:t xml:space="preserve">  CONSTRAINT </w:t>
+      </w:r>
+      <w:proofErr w:type="spellStart"/>
+      <w:r>
+        <w:t>procesador_nucleos_check</w:t>
+      </w:r>
+      <w:proofErr w:type="spellEnd"/>
+      <w:r>
+        <w:t xml:space="preserve"> CHECK (</w:t>
+      </w:r>
+      <w:proofErr w:type="spellStart"/>
+      <w:r>
+        <w:t>nucleos</w:t>
+      </w:r>
+      <w:proofErr w:type="spellEnd"/>
+      <w:r>
+        <w:t xml:space="preserve"> &gt; 0)</w:t>
+      </w:r>
+    </w:p>
+    <w:p>
+      <w:pPr>
+        <w:jc w:val="both"/>
+      </w:pPr>
+    </w:p>
+    <w:p>
+      <w:pPr>
+        <w:jc w:val="both"/>
+      </w:pPr>
+      <w:r>
+        <w:t>Tabla producto:</w:t>
+      </w:r>
+    </w:p>
+    <w:p>
+      <w:pPr>
+        <w:jc w:val="both"/>
+      </w:pPr>
+      <w:r>
+        <w:t xml:space="preserve">  </w:t>
+      </w:r>
+      <w:proofErr w:type="spellStart"/>
+      <w:r>
+        <w:t>id_producto</w:t>
+      </w:r>
+      <w:proofErr w:type="spellEnd"/>
+      <w:r>
+        <w:t xml:space="preserve"> serial NOT NULL,</w:t>
+      </w:r>
+    </w:p>
+    <w:p>
+      <w:pPr>
+        <w:jc w:val="both"/>
+      </w:pPr>
+      <w:r>
+        <w:t xml:space="preserve">  </w:t>
+      </w:r>
+      <w:proofErr w:type="gramStart"/>
+      <w:r>
+        <w:t>precio</w:t>
+      </w:r>
+      <w:proofErr w:type="gramEnd"/>
+      <w:r>
+        <w:t xml:space="preserve"> </w:t>
+      </w:r>
+      <w:proofErr w:type="spellStart"/>
+      <w:r>
+        <w:t>integer</w:t>
+      </w:r>
+      <w:proofErr w:type="spellEnd"/>
+      <w:r>
+        <w:t xml:space="preserve"> NOT NULL,</w:t>
+      </w:r>
+    </w:p>
+    <w:p>
+      <w:pPr>
+        <w:jc w:val="both"/>
+      </w:pPr>
+      <w:r>
+        <w:t xml:space="preserve">  CONSTRAINT </w:t>
+      </w:r>
+      <w:proofErr w:type="spellStart"/>
+      <w:r>
+        <w:t>producto_pkey</w:t>
+      </w:r>
+      <w:proofErr w:type="spellEnd"/>
+      <w:r>
+        <w:t xml:space="preserve"> PRIMARY KEY (</w:t>
+      </w:r>
+      <w:proofErr w:type="spellStart"/>
+      <w:r>
+        <w:t>id_producto</w:t>
+      </w:r>
+      <w:proofErr w:type="spellEnd"/>
+      <w:r>
+        <w:t>),</w:t>
+      </w:r>
+    </w:p>
+    <w:p>
+      <w:pPr>
+        <w:jc w:val="both"/>
+      </w:pPr>
+      <w:r>
+        <w:t xml:space="preserve">  CONSTRAINT </w:t>
+      </w:r>
+      <w:proofErr w:type="spellStart"/>
+      <w:r>
+        <w:t>producto_precio_check</w:t>
+      </w:r>
+      <w:proofErr w:type="spellEnd"/>
+      <w:r>
+        <w:t xml:space="preserve"> CHECK (precio &gt; 0)</w:t>
+      </w:r>
+    </w:p>
+    <w:p>
+      <w:pPr>
+        <w:jc w:val="both"/>
+      </w:pPr>
+    </w:p>
+    <w:p>
+      <w:pPr>
+        <w:jc w:val="both"/>
+      </w:pPr>
+    </w:p>
+    <w:p>
+      <w:pPr>
+        <w:jc w:val="both"/>
+      </w:pPr>
+      <w:r>
+        <w:t xml:space="preserve">Tabla </w:t>
+      </w:r>
+      <w:proofErr w:type="spellStart"/>
+      <w:r>
+        <w:t>producto_proveedor</w:t>
+      </w:r>
+      <w:proofErr w:type="spellEnd"/>
+      <w:r>
+        <w:t>:</w:t>
+      </w:r>
+    </w:p>
+    <w:p>
+      <w:pPr>
+        <w:jc w:val="both"/>
+      </w:pPr>
+      <w:r>
+        <w:t xml:space="preserve">  </w:t>
+      </w:r>
+      <w:proofErr w:type="spellStart"/>
+      <w:r>
+        <w:t>id_producto</w:t>
+      </w:r>
+      <w:proofErr w:type="spellEnd"/>
+      <w:r>
+        <w:t xml:space="preserve"> serial NOT NULL,</w:t>
+      </w:r>
+    </w:p>
+    <w:p>
+      <w:pPr>
+        <w:jc w:val="both"/>
+      </w:pPr>
+      <w:r>
+        <w:t xml:space="preserve">  </w:t>
+      </w:r>
+      <w:proofErr w:type="spellStart"/>
+      <w:r>
+        <w:t>id_proveedor</w:t>
+      </w:r>
+      <w:proofErr w:type="spellEnd"/>
+      <w:r>
+        <w:t xml:space="preserve"> serial NOT NULL,</w:t>
+      </w:r>
+    </w:p>
+    <w:p>
+      <w:pPr>
+        <w:jc w:val="both"/>
+      </w:pPr>
+      <w:r>
+        <w:t xml:space="preserve">  CONSTRAINT </w:t>
+      </w:r>
+      <w:proofErr w:type="spellStart"/>
+      <w:r>
+        <w:t>producto_proveedor_pkey</w:t>
+      </w:r>
+      <w:proofErr w:type="spellEnd"/>
+      <w:r>
+        <w:t xml:space="preserve"> PRIMARY KEY (</w:t>
+      </w:r>
+      <w:proofErr w:type="spellStart"/>
+      <w:r>
+        <w:t>id_producto</w:t>
+      </w:r>
+      <w:proofErr w:type="spellEnd"/>
+      <w:r>
+        <w:t xml:space="preserve">, </w:t>
+      </w:r>
+      <w:proofErr w:type="spellStart"/>
+      <w:r>
+        <w:t>id_proveedor</w:t>
+      </w:r>
+      <w:proofErr w:type="spellEnd"/>
+      <w:r>
+        <w:t>),</w:t>
+      </w:r>
+    </w:p>
+    <w:p>
+      <w:pPr>
+        <w:jc w:val="both"/>
+      </w:pPr>
+      <w:r>
+        <w:t xml:space="preserve">  CONSTRAINT </w:t>
+      </w:r>
+      <w:proofErr w:type="spellStart"/>
+      <w:r>
+        <w:t>producto_proveedor_id_producto_fkey</w:t>
+      </w:r>
+      <w:proofErr w:type="spellEnd"/>
+      <w:r>
+        <w:t xml:space="preserve"> FOREIGN KEY (</w:t>
+      </w:r>
+      <w:proofErr w:type="spellStart"/>
+      <w:r>
+        <w:t>id_producto</w:t>
+      </w:r>
+      <w:proofErr w:type="spellEnd"/>
+      <w:r>
+        <w:t>)</w:t>
+      </w:r>
+    </w:p>
+    <w:p>
+      <w:pPr>
+        <w:jc w:val="both"/>
+      </w:pPr>
+      <w:r>
+        <w:t xml:space="preserve">      REFERENCES producto (</w:t>
+      </w:r>
+      <w:proofErr w:type="spellStart"/>
+      <w:r>
+        <w:t>id_producto</w:t>
+      </w:r>
+      <w:proofErr w:type="spellEnd"/>
+      <w:r>
+        <w:t>) MATCH SIMPLE</w:t>
       </w:r>
     </w:p>
     <w:p>
@@ -1828,111 +3794,40 @@
         <w:jc w:val="both"/>
       </w:pPr>
       <w:r>
-        <w:t xml:space="preserve">  CONSTRAINT procesador_nucleos_check CHECK (nucleos &gt; 0)</w:t>
-      </w:r>
-    </w:p>
-    <w:p>
-      <w:pPr>
-        <w:jc w:val="both"/>
-      </w:pPr>
-    </w:p>
-    <w:p>
-      <w:pPr>
-        <w:jc w:val="both"/>
-      </w:pPr>
-      <w:r>
-        <w:t>Tabla producto:</w:t>
-      </w:r>
-    </w:p>
-    <w:p>
-      <w:pPr>
-        <w:jc w:val="both"/>
-      </w:pPr>
-      <w:r>
-        <w:t xml:space="preserve">  id_producto serial NOT NULL,</w:t>
-      </w:r>
-    </w:p>
-    <w:p>
-      <w:pPr>
-        <w:jc w:val="both"/>
-      </w:pPr>
-      <w:r>
-        <w:t xml:space="preserve">  precio integer NOT NULL,</w:t>
-      </w:r>
-    </w:p>
-    <w:p>
-      <w:pPr>
-        <w:jc w:val="both"/>
-      </w:pPr>
-      <w:r>
-        <w:t xml:space="preserve">  CONSTRAINT producto_pkey PRIMARY KEY (id_producto),</w:t>
-      </w:r>
-    </w:p>
-    <w:p>
-      <w:pPr>
-        <w:jc w:val="both"/>
-      </w:pPr>
-      <w:r>
-        <w:t xml:space="preserve">  CONSTRAINT producto_precio_check CHECK (precio &gt; 0)</w:t>
-      </w:r>
-    </w:p>
-    <w:p>
-      <w:pPr>
-        <w:jc w:val="both"/>
-      </w:pPr>
-    </w:p>
-    <w:p>
-      <w:pPr>
-        <w:jc w:val="both"/>
-      </w:pPr>
-    </w:p>
-    <w:p>
-      <w:pPr>
-        <w:jc w:val="both"/>
-      </w:pPr>
-      <w:r>
-        <w:t>Tabla producto_proveedor:</w:t>
-      </w:r>
-    </w:p>
-    <w:p>
-      <w:pPr>
-        <w:jc w:val="both"/>
-      </w:pPr>
-      <w:r>
-        <w:t xml:space="preserve">  id_producto serial NOT NULL,</w:t>
-      </w:r>
-    </w:p>
-    <w:p>
-      <w:pPr>
-        <w:jc w:val="both"/>
-      </w:pPr>
-      <w:r>
-        <w:t xml:space="preserve">  id_proveedor serial NOT NULL,</w:t>
-      </w:r>
-    </w:p>
-    <w:p>
-      <w:pPr>
-        <w:jc w:val="both"/>
-      </w:pPr>
-      <w:r>
-        <w:t xml:space="preserve">  CONSTRAINT producto_proveedor_pkey PRIMARY KEY (id_producto, id_proveedor),</w:t>
-      </w:r>
-    </w:p>
-    <w:p>
-      <w:pPr>
-        <w:jc w:val="both"/>
-      </w:pPr>
-      <w:r>
         <w:lastRenderedPageBreak/>
-        <w:t xml:space="preserve">  CONSTRAINT producto_proveedor_id_producto_fkey FOREIGN KEY (id_producto)</w:t>
-      </w:r>
-    </w:p>
-    <w:p>
-      <w:pPr>
-        <w:jc w:val="both"/>
-      </w:pPr>
-      <w:r>
-        <w:t xml:space="preserve">      REFERENCES producto (id_producto) MATCH SIMPLE</w:t>
+        <w:t xml:space="preserve">  CONSTRAINT </w:t>
+      </w:r>
+      <w:proofErr w:type="spellStart"/>
+      <w:r>
+        <w:t>producto_proveedor_id_proveedor_fkey</w:t>
+      </w:r>
+      <w:proofErr w:type="spellEnd"/>
+      <w:r>
+        <w:t xml:space="preserve"> FOREIGN KEY (</w:t>
+      </w:r>
+      <w:proofErr w:type="spellStart"/>
+      <w:r>
+        <w:t>id_proveedor</w:t>
+      </w:r>
+      <w:proofErr w:type="spellEnd"/>
+      <w:r>
+        <w:t>)</w:t>
+      </w:r>
+    </w:p>
+    <w:p>
+      <w:pPr>
+        <w:jc w:val="both"/>
+      </w:pPr>
+      <w:r>
+        <w:t xml:space="preserve">      REFERENCES proveedor (</w:t>
+      </w:r>
+      <w:proofErr w:type="spellStart"/>
+      <w:r>
+        <w:t>id_proveedor</w:t>
+      </w:r>
+      <w:proofErr w:type="spellEnd"/>
+      <w:r>
+        <w:t>) MATCH SIMPLE</w:t>
       </w:r>
     </w:p>
     <w:p>
@@ -1948,39 +3843,47 @@
         <w:jc w:val="both"/>
       </w:pPr>
       <w:r>
-        <w:t xml:space="preserve">  CONSTRAINT producto_proveedor_id_proveedor_fkey FOREIGN KEY (id_proveedor)</w:t>
-      </w:r>
-    </w:p>
-    <w:p>
-      <w:pPr>
-        <w:jc w:val="both"/>
-      </w:pPr>
-      <w:r>
-        <w:t xml:space="preserve">      REFERENCES proveedor (id_proveedor) MATCH SIMPLE</w:t>
-      </w:r>
-    </w:p>
-    <w:p>
-      <w:pPr>
-        <w:jc w:val="both"/>
-      </w:pPr>
-      <w:r>
-        <w:t xml:space="preserve">      ON UPDATE NO ACTION ON DELETE NO ACTION,</w:t>
-      </w:r>
-    </w:p>
-    <w:p>
-      <w:pPr>
-        <w:jc w:val="both"/>
-      </w:pPr>
-      <w:r>
-        <w:t xml:space="preserve">  CONSTRAINT producto_proveedor_id_producto_key UNIQUE (id_producto),</w:t>
-      </w:r>
-    </w:p>
-    <w:p>
-      <w:pPr>
-        <w:jc w:val="both"/>
-      </w:pPr>
-      <w:r>
-        <w:t xml:space="preserve">  CONSTRAINT producto_proveedor_id_proveedor_key UNIQUE (id_proveedor)</w:t>
+        <w:t xml:space="preserve">  CONSTRAINT </w:t>
+      </w:r>
+      <w:proofErr w:type="spellStart"/>
+      <w:r>
+        <w:t>producto_proveedor_id_producto_key</w:t>
+      </w:r>
+      <w:proofErr w:type="spellEnd"/>
+      <w:r>
+        <w:t xml:space="preserve"> UNIQUE (</w:t>
+      </w:r>
+      <w:proofErr w:type="spellStart"/>
+      <w:r>
+        <w:t>id_producto</w:t>
+      </w:r>
+      <w:proofErr w:type="spellEnd"/>
+      <w:r>
+        <w:t>),</w:t>
+      </w:r>
+    </w:p>
+    <w:p>
+      <w:pPr>
+        <w:jc w:val="both"/>
+      </w:pPr>
+      <w:r>
+        <w:t xml:space="preserve">  CONSTRAINT </w:t>
+      </w:r>
+      <w:proofErr w:type="spellStart"/>
+      <w:r>
+        <w:t>producto_proveedor_id_proveedor_key</w:t>
+      </w:r>
+      <w:proofErr w:type="spellEnd"/>
+      <w:r>
+        <w:t xml:space="preserve"> UNIQUE (</w:t>
+      </w:r>
+      <w:proofErr w:type="spellStart"/>
+      <w:r>
+        <w:t>id_proveedor</w:t>
+      </w:r>
+      <w:proofErr w:type="spellEnd"/>
+      <w:r>
+        <w:t>)</w:t>
       </w:r>
     </w:p>
     <w:p>
@@ -2001,7 +3904,15 @@
         <w:jc w:val="both"/>
       </w:pPr>
       <w:r>
-        <w:t xml:space="preserve">  id_proveedor serial NOT NULL,</w:t>
+        <w:t xml:space="preserve">  </w:t>
+      </w:r>
+      <w:proofErr w:type="spellStart"/>
+      <w:r>
+        <w:t>id_proveedor</w:t>
+      </w:r>
+      <w:proofErr w:type="spellEnd"/>
+      <w:r>
+        <w:t xml:space="preserve"> serial NOT NULL,</w:t>
       </w:r>
     </w:p>
     <w:p>
@@ -2012,7 +3923,23 @@
         <w:jc w:val="both"/>
       </w:pPr>
       <w:r>
-        <w:t xml:space="preserve">  CONSTRAINT proveedor_pkey PRIMARY KEY (id_proveedor)</w:t>
+        <w:t xml:space="preserve">  CONSTRAINT </w:t>
+      </w:r>
+      <w:proofErr w:type="spellStart"/>
+      <w:r>
+        <w:t>proveedor_pkey</w:t>
+      </w:r>
+      <w:proofErr w:type="spellEnd"/>
+      <w:r>
+        <w:t xml:space="preserve"> PRIMARY KEY (</w:t>
+      </w:r>
+      <w:proofErr w:type="spellStart"/>
+      <w:r>
+        <w:t>id_proveedor</w:t>
+      </w:r>
+      <w:proofErr w:type="spellEnd"/>
+      <w:r>
+        <w:t>)</w:t>
       </w:r>
       <w:r>
         <w:tab/>
@@ -2042,7 +3969,15 @@
         <w:jc w:val="both"/>
       </w:pPr>
       <w:r>
-        <w:t>Tabla tarjeta_grafica:</w:t>
+        <w:t xml:space="preserve">Tabla </w:t>
+      </w:r>
+      <w:proofErr w:type="spellStart"/>
+      <w:r>
+        <w:t>tarjeta_grafica</w:t>
+      </w:r>
+      <w:proofErr w:type="spellEnd"/>
+      <w:r>
+        <w:t>:</w:t>
       </w:r>
     </w:p>
     <w:p>
@@ -2053,7 +3988,15 @@
         <w:jc w:val="both"/>
       </w:pPr>
       <w:r>
-        <w:t xml:space="preserve">  id_producto serial NOT NULL,</w:t>
+        <w:t xml:space="preserve">  </w:t>
+      </w:r>
+      <w:proofErr w:type="spellStart"/>
+      <w:r>
+        <w:t>id_producto</w:t>
+      </w:r>
+      <w:proofErr w:type="spellEnd"/>
+      <w:r>
+        <w:t xml:space="preserve"> serial NOT NULL,</w:t>
       </w:r>
     </w:p>
     <w:p>
@@ -2064,7 +4007,23 @@
         <w:jc w:val="both"/>
       </w:pPr>
       <w:r>
-        <w:t xml:space="preserve">  CONSTRAINT tarjeta_grafica_pkey PRIMARY KEY (id_producto),</w:t>
+        <w:t xml:space="preserve">  CONSTRAINT </w:t>
+      </w:r>
+      <w:proofErr w:type="spellStart"/>
+      <w:r>
+        <w:t>tarjeta_grafica_pkey</w:t>
+      </w:r>
+      <w:proofErr w:type="spellEnd"/>
+      <w:r>
+        <w:t xml:space="preserve"> PRIMARY KEY (</w:t>
+      </w:r>
+      <w:proofErr w:type="spellStart"/>
+      <w:r>
+        <w:t>id_producto</w:t>
+      </w:r>
+      <w:proofErr w:type="spellEnd"/>
+      <w:r>
+        <w:t>),</w:t>
       </w:r>
     </w:p>
     <w:p>
@@ -2075,7 +4034,23 @@
         <w:jc w:val="both"/>
       </w:pPr>
       <w:r>
-        <w:t xml:space="preserve">  CONSTRAINT tarjeta_grafica_id_producto_fkey FOREIGN KEY (id_producto)</w:t>
+        <w:t xml:space="preserve">  CONSTRAINT </w:t>
+      </w:r>
+      <w:proofErr w:type="spellStart"/>
+      <w:r>
+        <w:t>tarjeta_grafica_id_producto_fkey</w:t>
+      </w:r>
+      <w:proofErr w:type="spellEnd"/>
+      <w:r>
+        <w:t xml:space="preserve"> FOREIGN KEY (</w:t>
+      </w:r>
+      <w:proofErr w:type="spellStart"/>
+      <w:r>
+        <w:t>id_producto</w:t>
+      </w:r>
+      <w:proofErr w:type="spellEnd"/>
+      <w:r>
+        <w:t>)</w:t>
       </w:r>
     </w:p>
     <w:p>
@@ -2086,7 +4061,15 @@
         <w:jc w:val="both"/>
       </w:pPr>
       <w:r>
-        <w:t xml:space="preserve">      REFERENCES producto (id_producto) MATCH SIMPLE</w:t>
+        <w:t xml:space="preserve">      REFERENCES producto (</w:t>
+      </w:r>
+      <w:proofErr w:type="spellStart"/>
+      <w:r>
+        <w:t>id_producto</w:t>
+      </w:r>
+      <w:proofErr w:type="spellEnd"/>
+      <w:r>
+        <w:t>) MATCH SIMPLE</w:t>
       </w:r>
     </w:p>
     <w:p>
@@ -2124,8 +4107,13 @@
         <w:jc w:val="both"/>
       </w:pPr>
       <w:r>
-        <w:t>Tabla tarjeta_red</w:t>
-      </w:r>
+        <w:t xml:space="preserve">Tabla </w:t>
+      </w:r>
+      <w:proofErr w:type="spellStart"/>
+      <w:r>
+        <w:t>tarjeta_red</w:t>
+      </w:r>
+      <w:proofErr w:type="spellEnd"/>
       <w:r>
         <w:t>:</w:t>
       </w:r>
@@ -2138,7 +4126,15 @@
         <w:jc w:val="both"/>
       </w:pPr>
       <w:r>
-        <w:t xml:space="preserve">  id_producto serial NOT NULL,</w:t>
+        <w:t xml:space="preserve">  </w:t>
+      </w:r>
+      <w:proofErr w:type="spellStart"/>
+      <w:r>
+        <w:t>id_producto</w:t>
+      </w:r>
+      <w:proofErr w:type="spellEnd"/>
+      <w:r>
+        <w:t xml:space="preserve"> serial NOT NULL,</w:t>
       </w:r>
     </w:p>
     <w:p>
@@ -2149,7 +4145,23 @@
         <w:jc w:val="both"/>
       </w:pPr>
       <w:r>
-        <w:t xml:space="preserve">  CONSTRAINT tarjeta_red_pkey PRIMARY KEY (id_producto),</w:t>
+        <w:t xml:space="preserve">  CONSTRAINT </w:t>
+      </w:r>
+      <w:proofErr w:type="spellStart"/>
+      <w:r>
+        <w:t>tarjeta_red_pkey</w:t>
+      </w:r>
+      <w:proofErr w:type="spellEnd"/>
+      <w:r>
+        <w:t xml:space="preserve"> PRIMARY KEY (</w:t>
+      </w:r>
+      <w:proofErr w:type="spellStart"/>
+      <w:r>
+        <w:t>id_producto</w:t>
+      </w:r>
+      <w:proofErr w:type="spellEnd"/>
+      <w:r>
+        <w:t>),</w:t>
       </w:r>
     </w:p>
     <w:p>
@@ -2160,7 +4172,23 @@
         <w:jc w:val="both"/>
       </w:pPr>
       <w:r>
-        <w:t xml:space="preserve">  CONSTRAINT tarjeta_red_id_producto_fkey FOREIGN KEY (id_producto)</w:t>
+        <w:t xml:space="preserve">  CONSTRAINT </w:t>
+      </w:r>
+      <w:proofErr w:type="spellStart"/>
+      <w:r>
+        <w:t>tarjeta_red_id_producto_fkey</w:t>
+      </w:r>
+      <w:proofErr w:type="spellEnd"/>
+      <w:r>
+        <w:t xml:space="preserve"> FOREIGN KEY (</w:t>
+      </w:r>
+      <w:proofErr w:type="spellStart"/>
+      <w:r>
+        <w:t>id_producto</w:t>
+      </w:r>
+      <w:proofErr w:type="spellEnd"/>
+      <w:r>
+        <w:t>)</w:t>
       </w:r>
     </w:p>
     <w:p>
@@ -2171,7 +4199,15 @@
         <w:jc w:val="both"/>
       </w:pPr>
       <w:r>
-        <w:t xml:space="preserve">      REFERENCES producto (id_producto) MATCH SIMPLE</w:t>
+        <w:t xml:space="preserve">      REFERENCES producto (</w:t>
+      </w:r>
+      <w:proofErr w:type="spellStart"/>
+      <w:r>
+        <w:t>id_producto</w:t>
+      </w:r>
+      <w:proofErr w:type="spellEnd"/>
+      <w:r>
+        <w:t>) MATCH SIMPLE</w:t>
       </w:r>
     </w:p>
     <w:p>
@@ -2201,8 +4237,15 @@
         <w:jc w:val="both"/>
       </w:pPr>
       <w:r>
-        <w:lastRenderedPageBreak/>
-        <w:t>Tabla tarjeta_sonido:</w:t>
+        <w:t xml:space="preserve">Tabla </w:t>
+      </w:r>
+      <w:proofErr w:type="spellStart"/>
+      <w:r>
+        <w:t>tarjeta_sonido</w:t>
+      </w:r>
+      <w:proofErr w:type="spellEnd"/>
+      <w:r>
+        <w:t>:</w:t>
       </w:r>
     </w:p>
     <w:p>
@@ -2213,7 +4256,15 @@
         <w:jc w:val="both"/>
       </w:pPr>
       <w:r>
-        <w:t xml:space="preserve">  id_producto serial NOT NULL,</w:t>
+        <w:t xml:space="preserve">  </w:t>
+      </w:r>
+      <w:proofErr w:type="spellStart"/>
+      <w:r>
+        <w:t>id_producto</w:t>
+      </w:r>
+      <w:proofErr w:type="spellEnd"/>
+      <w:r>
+        <w:t xml:space="preserve"> serial NOT NULL,</w:t>
       </w:r>
     </w:p>
     <w:p>
@@ -2224,7 +4275,23 @@
         <w:jc w:val="both"/>
       </w:pPr>
       <w:r>
-        <w:t xml:space="preserve">  CONSTRAINT tarjeta_sonido_pkey PRIMARY KEY (id_producto),</w:t>
+        <w:t xml:space="preserve">  CONSTRAINT </w:t>
+      </w:r>
+      <w:proofErr w:type="spellStart"/>
+      <w:r>
+        <w:t>tarjeta_sonido_pkey</w:t>
+      </w:r>
+      <w:proofErr w:type="spellEnd"/>
+      <w:r>
+        <w:t xml:space="preserve"> PRIMARY KEY (</w:t>
+      </w:r>
+      <w:proofErr w:type="spellStart"/>
+      <w:r>
+        <w:t>id_producto</w:t>
+      </w:r>
+      <w:proofErr w:type="spellEnd"/>
+      <w:r>
+        <w:t>),</w:t>
       </w:r>
     </w:p>
     <w:p>
@@ -2235,7 +4302,24 @@
         <w:jc w:val="both"/>
       </w:pPr>
       <w:r>
-        <w:t xml:space="preserve">  CONSTRAINT tarjeta_sonido_id_producto_fkey FOREIGN KEY (id_producto)</w:t>
+        <w:lastRenderedPageBreak/>
+        <w:t xml:space="preserve">  CONSTRAINT </w:t>
+      </w:r>
+      <w:proofErr w:type="spellStart"/>
+      <w:r>
+        <w:t>tarjeta_sonido_id_producto_fkey</w:t>
+      </w:r>
+      <w:proofErr w:type="spellEnd"/>
+      <w:r>
+        <w:t xml:space="preserve"> FOREIGN KEY (</w:t>
+      </w:r>
+      <w:proofErr w:type="spellStart"/>
+      <w:r>
+        <w:t>id_producto</w:t>
+      </w:r>
+      <w:proofErr w:type="spellEnd"/>
+      <w:r>
+        <w:t>)</w:t>
       </w:r>
     </w:p>
     <w:p>
@@ -2246,7 +4330,15 @@
         <w:jc w:val="both"/>
       </w:pPr>
       <w:r>
-        <w:t xml:space="preserve">      REFERENCES producto (id_producto) MATCH SIMPLE</w:t>
+        <w:t xml:space="preserve">      REFERENCES producto (</w:t>
+      </w:r>
+      <w:proofErr w:type="spellStart"/>
+      <w:r>
+        <w:t>id_producto</w:t>
+      </w:r>
+      <w:proofErr w:type="spellEnd"/>
+      <w:r>
+        <w:t>) MATCH SIMPLE</w:t>
       </w:r>
     </w:p>
     <w:p>

</xml_diff>

<commit_message>
Se actualiza el diagrama ER
</commit_message>
<xml_diff>
--- a/proyecto_final/editables/FBD_NequizMezaPeraltaLunaRomeroRodriguezVegaVelazquez.docx
+++ b/proyecto_final/editables/FBD_NequizMezaPeraltaLunaRomeroRodriguezVegaVelazquez.docx
@@ -336,23 +336,35 @@
       <w:r>
         <w:rPr>
           <w:b/>
+        </w:rPr>
+        <w:lastRenderedPageBreak/>
+        <w:t xml:space="preserve">2. </w:t>
+      </w:r>
+      <w:r>
+        <w:rPr>
+          <w:b/>
+        </w:rPr>
+        <w:t>Diagrama E-R</w:t>
+      </w:r>
+    </w:p>
+    <w:p>
+      <w:pPr>
+        <w:jc w:val="center"/>
+        <w:rPr>
+          <w:b/>
+        </w:rPr>
+      </w:pPr>
+      <w:r>
+        <w:rPr>
+          <w:b/>
           <w:noProof/>
           <w:lang w:eastAsia="es-MX"/>
         </w:rPr>
-        <w:lastRenderedPageBreak/>
         <w:drawing>
-          <wp:anchor distT="0" distB="0" distL="114300" distR="114300" simplePos="0" relativeHeight="251658240" behindDoc="0" locked="0" layoutInCell="1" allowOverlap="1" wp14:anchorId="03F3DEF8" wp14:editId="3DBD751C">
-            <wp:simplePos x="0" y="0"/>
-            <wp:positionH relativeFrom="column">
-              <wp:posOffset>-389255</wp:posOffset>
-            </wp:positionH>
-            <wp:positionV relativeFrom="page">
-              <wp:posOffset>1354455</wp:posOffset>
-            </wp:positionV>
-            <wp:extent cx="6416675" cy="3388995"/>
-            <wp:effectExtent l="0" t="0" r="3175" b="1905"/>
-            <wp:wrapSquare wrapText="bothSides"/>
-            <wp:docPr id="2" name="Imagen 2"/>
+          <wp:inline distT="0" distB="0" distL="0" distR="0">
+            <wp:extent cx="6060040" cy="3201034"/>
+            <wp:effectExtent l="0" t="0" r="0" b="0"/>
+            <wp:docPr id="1" name="Imagen 1"/>
             <wp:cNvGraphicFramePr>
               <a:graphicFrameLocks xmlns:a="http://schemas.openxmlformats.org/drawingml/2006/main" noChangeAspect="1"/>
             </wp:cNvGraphicFramePr>
@@ -378,7 +390,7 @@
                   <pic:spPr>
                     <a:xfrm>
                       <a:off x="0" y="0"/>
-                      <a:ext cx="6416675" cy="3388995"/>
+                      <a:ext cx="6080079" cy="3211619"/>
                     </a:xfrm>
                     <a:prstGeom prst="rect">
                       <a:avLst/>
@@ -387,63 +399,39 @@
                 </pic:pic>
               </a:graphicData>
             </a:graphic>
-            <wp14:sizeRelH relativeFrom="margin">
-              <wp14:pctWidth>0</wp14:pctWidth>
-            </wp14:sizeRelH>
-            <wp14:sizeRelV relativeFrom="margin">
-              <wp14:pctHeight>0</wp14:pctHeight>
-            </wp14:sizeRelV>
-          </wp:anchor>
+          </wp:inline>
         </w:drawing>
       </w:r>
-      <w:r>
+    </w:p>
+    <w:p>
+      <w:pPr>
+        <w:jc w:val="center"/>
         <w:rPr>
           <w:b/>
         </w:rPr>
-        <w:t xml:space="preserve">2. </w:t>
-      </w:r>
-      <w:r>
+      </w:pPr>
+    </w:p>
+    <w:p>
+      <w:pPr>
+        <w:jc w:val="both"/>
         <w:rPr>
           <w:b/>
         </w:rPr>
-        <w:t>Diagrama E-R</w:t>
-      </w:r>
-    </w:p>
-    <w:p>
-      <w:pPr>
-        <w:jc w:val="both"/>
+      </w:pPr>
+      <w:r>
         <w:rPr>
           <w:b/>
         </w:rPr>
-      </w:pPr>
-    </w:p>
-    <w:p>
-      <w:pPr>
-        <w:jc w:val="center"/>
+        <w:t xml:space="preserve">3. </w:t>
+      </w:r>
+      <w:r>
         <w:rPr>
           <w:b/>
         </w:rPr>
-      </w:pPr>
-    </w:p>
-    <w:p>
-      <w:pPr>
-        <w:jc w:val="both"/>
-        <w:rPr>
-          <w:b/>
-        </w:rPr>
-      </w:pPr>
-      <w:r>
-        <w:rPr>
-          <w:b/>
-        </w:rPr>
-        <w:t xml:space="preserve">3. </w:t>
-      </w:r>
-      <w:r>
-        <w:rPr>
-          <w:b/>
-        </w:rPr>
         <w:t>Diagrama de Clases</w:t>
       </w:r>
+      <w:bookmarkStart w:id="0" w:name="_GoBack"/>
+      <w:bookmarkEnd w:id="0"/>
     </w:p>
     <w:p>
       <w:pPr>
@@ -683,38 +671,38 @@
       </w:pPr>
       <w:proofErr w:type="gramStart"/>
       <w:r>
+        <w:t>email</w:t>
+      </w:r>
+      <w:proofErr w:type="gramEnd"/>
+      <w:r>
+        <w:t xml:space="preserve"> -&gt; </w:t>
+      </w:r>
+      <w:proofErr w:type="spellStart"/>
+      <w:r>
+        <w:t>numero_tarjetac</w:t>
+      </w:r>
+      <w:proofErr w:type="spellEnd"/>
+    </w:p>
+    <w:p>
+      <w:pPr>
+        <w:ind w:firstLine="360"/>
+      </w:pPr>
+      <w:proofErr w:type="gramStart"/>
+      <w:r>
+        <w:t>teléfono</w:t>
+      </w:r>
+      <w:proofErr w:type="gramEnd"/>
+      <w:r>
+        <w:t xml:space="preserve"> -&gt; email</w:t>
+      </w:r>
+    </w:p>
+    <w:p>
+      <w:pPr>
+        <w:ind w:firstLine="360"/>
+      </w:pPr>
+      <w:proofErr w:type="gramStart"/>
+      <w:r>
         <w:lastRenderedPageBreak/>
-        <w:t>email</w:t>
-      </w:r>
-      <w:proofErr w:type="gramEnd"/>
-      <w:r>
-        <w:t xml:space="preserve"> -&gt; </w:t>
-      </w:r>
-      <w:proofErr w:type="spellStart"/>
-      <w:r>
-        <w:t>numero_tarjetac</w:t>
-      </w:r>
-      <w:proofErr w:type="spellEnd"/>
-    </w:p>
-    <w:p>
-      <w:pPr>
-        <w:ind w:firstLine="360"/>
-      </w:pPr>
-      <w:proofErr w:type="gramStart"/>
-      <w:r>
-        <w:t>teléfono</w:t>
-      </w:r>
-      <w:proofErr w:type="gramEnd"/>
-      <w:r>
-        <w:t xml:space="preserve"> -&gt; email</w:t>
-      </w:r>
-    </w:p>
-    <w:p>
-      <w:pPr>
-        <w:ind w:firstLine="360"/>
-      </w:pPr>
-      <w:proofErr w:type="gramStart"/>
-      <w:r>
         <w:t>teléfono</w:t>
       </w:r>
       <w:proofErr w:type="gramEnd"/>
@@ -1057,10 +1045,7 @@
       </w:r>
       <w:proofErr w:type="spellEnd"/>
       <w:r>
-        <w:t xml:space="preserve">: </w:t>
-      </w:r>
-      <w:r>
-        <w:t xml:space="preserve">Se encuentra en </w:t>
+        <w:t xml:space="preserve">: Se encuentra en </w:t>
       </w:r>
       <w:r>
         <w:rPr>
@@ -1110,6 +1095,7 @@
         </w:numPr>
       </w:pPr>
       <w:r>
+        <w:lastRenderedPageBreak/>
         <w:t xml:space="preserve">Tabla </w:t>
       </w:r>
       <w:proofErr w:type="spellStart"/>
@@ -1118,10 +1104,7 @@
       </w:r>
       <w:proofErr w:type="spellEnd"/>
       <w:r>
-        <w:t xml:space="preserve">: </w:t>
-      </w:r>
-      <w:r>
-        <w:t xml:space="preserve">Se encuentra en </w:t>
+        <w:t xml:space="preserve">: Se encuentra en </w:t>
       </w:r>
       <w:r>
         <w:rPr>
@@ -1174,10 +1157,7 @@
         <w:t>Tabla monitor</w:t>
       </w:r>
       <w:r>
-        <w:t xml:space="preserve">: </w:t>
-      </w:r>
-      <w:r>
-        <w:t xml:space="preserve">Se encuentra en </w:t>
+        <w:t xml:space="preserve">: Se encuentra en </w:t>
       </w:r>
       <w:r>
         <w:rPr>
@@ -1244,10 +1224,7 @@
         <w:t>Tabla pedido</w:t>
       </w:r>
       <w:r>
-        <w:t xml:space="preserve">: </w:t>
-      </w:r>
-      <w:r>
-        <w:t xml:space="preserve">Se encuentra en </w:t>
+        <w:t xml:space="preserve">: Se encuentra en </w:t>
       </w:r>
       <w:r>
         <w:rPr>
@@ -1320,10 +1297,7 @@
       </w:r>
       <w:proofErr w:type="spellEnd"/>
       <w:r>
-        <w:t xml:space="preserve">: </w:t>
-      </w:r>
-      <w:r>
-        <w:t xml:space="preserve">Se encuentra en </w:t>
+        <w:t xml:space="preserve">: Se encuentra en </w:t>
       </w:r>
       <w:r>
         <w:rPr>
@@ -1387,10 +1361,7 @@
         <w:t>Tabla procesador</w:t>
       </w:r>
       <w:r>
-        <w:t xml:space="preserve">: </w:t>
-      </w:r>
-      <w:r>
-        <w:t xml:space="preserve">Se encuentra en </w:t>
+        <w:t xml:space="preserve">: Se encuentra en </w:t>
       </w:r>
       <w:r>
         <w:rPr>
@@ -1445,30 +1416,27 @@
         <w:jc w:val="both"/>
       </w:pPr>
       <w:r>
+        <w:t>Tabla producto</w:t>
+      </w:r>
+      <w:r>
+        <w:t xml:space="preserve">: Se encuentra en </w:t>
+      </w:r>
+      <w:r>
+        <w:rPr>
+          <w:b/>
+        </w:rPr>
+        <w:t>FNBC</w:t>
+      </w:r>
+      <w:r>
+        <w:t xml:space="preserve"> pues todo determinante es llave. Cumple las anteriores porque no existen DF transitivas (3FN), todo atributo no llave depende del atributo llave (2FN) y todo atributo es atómico (1FN).</w:t>
+      </w:r>
+    </w:p>
+    <w:p>
+      <w:pPr>
+        <w:ind w:left="360"/>
+      </w:pPr>
+      <w:r>
         <w:lastRenderedPageBreak/>
-        <w:t>Tabla producto</w:t>
-      </w:r>
-      <w:r>
-        <w:t xml:space="preserve">: </w:t>
-      </w:r>
-      <w:r>
-        <w:t xml:space="preserve">Se encuentra en </w:t>
-      </w:r>
-      <w:r>
-        <w:rPr>
-          <w:b/>
-        </w:rPr>
-        <w:t>FNBC</w:t>
-      </w:r>
-      <w:r>
-        <w:t xml:space="preserve"> pues todo determinante es llave. Cumple las anteriores porque no existen DF transitivas (3FN), todo atributo no llave depende del atributo llave (2FN) y todo atributo es atómico (1FN).</w:t>
-      </w:r>
-    </w:p>
-    <w:p>
-      <w:pPr>
-        <w:ind w:left="360"/>
-      </w:pPr>
-      <w:r>
         <w:t>Dependencia funcional:</w:t>
       </w:r>
     </w:p>
@@ -1526,10 +1494,7 @@
         <w:t>existen</w:t>
       </w:r>
       <w:r>
-        <w:t xml:space="preserve"> DF transitivas. Ademá</w:t>
-      </w:r>
-      <w:r>
-        <w:t>s cumple las anteriores pues todo atributo no llave depende del atributo llave (2FN) y todo atributo es atómico (1FN</w:t>
+        <w:t xml:space="preserve"> DF transitivas. Además cumple las anteriores pues todo atributo no llave depende del atributo llave (2FN) y todo atributo es atómico (1FN</w:t>
       </w:r>
       <w:r>
         <w:t xml:space="preserve">). Aunque dirección contenga todos los datos de la dirección en un solo </w:t>
@@ -1562,19 +1527,7 @@
         <w:ind w:left="360"/>
       </w:pPr>
       <w:r>
-        <w:t>Dependencia</w:t>
-      </w:r>
-      <w:r>
-        <w:t>s</w:t>
-      </w:r>
-      <w:r>
-        <w:t xml:space="preserve"> funcional</w:t>
-      </w:r>
-      <w:r>
-        <w:t>es</w:t>
-      </w:r>
-      <w:r>
-        <w:t>:</w:t>
+        <w:t>Dependencias funcionales:</w:t>
       </w:r>
     </w:p>
     <w:p>
@@ -1742,10 +1695,7 @@
       </w:r>
       <w:proofErr w:type="spellEnd"/>
       <w:r>
-        <w:t xml:space="preserve">: </w:t>
-      </w:r>
-      <w:r>
-        <w:t xml:space="preserve">Se encuentra en </w:t>
+        <w:t xml:space="preserve">: Se encuentra en </w:t>
       </w:r>
       <w:r>
         <w:rPr>
@@ -1804,10 +1754,7 @@
       </w:r>
       <w:proofErr w:type="spellEnd"/>
       <w:r>
-        <w:t xml:space="preserve">: </w:t>
-      </w:r>
-      <w:r>
-        <w:t xml:space="preserve">Se encuentra en </w:t>
+        <w:t xml:space="preserve">: Se encuentra en </w:t>
       </w:r>
       <w:r>
         <w:rPr>
@@ -1858,7 +1805,6 @@
         <w:jc w:val="both"/>
       </w:pPr>
       <w:r>
-        <w:lastRenderedPageBreak/>
         <w:t xml:space="preserve">Tabla </w:t>
       </w:r>
       <w:proofErr w:type="spellStart"/>
@@ -1867,10 +1813,7 @@
       </w:r>
       <w:proofErr w:type="spellEnd"/>
       <w:r>
-        <w:t xml:space="preserve">: </w:t>
-      </w:r>
-      <w:r>
-        <w:t xml:space="preserve">Se encuentra en </w:t>
+        <w:t xml:space="preserve">: Se encuentra en </w:t>
       </w:r>
       <w:r>
         <w:rPr>
@@ -1888,6 +1831,7 @@
         <w:jc w:val="both"/>
       </w:pPr>
       <w:r>
+        <w:lastRenderedPageBreak/>
         <w:t>Dependencia funcional:</w:t>
       </w:r>
     </w:p>
@@ -1924,10 +1868,7 @@
         <w:t>Tabla provee</w:t>
       </w:r>
       <w:r>
-        <w:t xml:space="preserve">: </w:t>
-      </w:r>
-      <w:r>
-        <w:t xml:space="preserve">Tabla </w:t>
+        <w:t xml:space="preserve">: Tabla </w:t>
       </w:r>
       <w:proofErr w:type="spellStart"/>
       <w:r>
@@ -1988,10 +1929,7 @@
         <w:t>Tabla orden</w:t>
       </w:r>
       <w:r>
-        <w:t xml:space="preserve">: </w:t>
-      </w:r>
-      <w:r>
-        <w:t xml:space="preserve">Tabla provee: Tabla </w:t>
+        <w:t xml:space="preserve">: Tabla provee: Tabla </w:t>
       </w:r>
       <w:proofErr w:type="spellStart"/>
       <w:r>
@@ -4434,7 +4372,6 @@
           <w:szCs w:val="20"/>
           <w:lang w:eastAsia="es-MX"/>
         </w:rPr>
-        <w:lastRenderedPageBreak/>
         <w:t xml:space="preserve">  </w:t>
       </w:r>
       <w:r>
@@ -5062,6 +4999,7 @@
           <w:szCs w:val="20"/>
           <w:lang w:eastAsia="es-MX"/>
         </w:rPr>
+        <w:lastRenderedPageBreak/>
         <w:t xml:space="preserve">      </w:t>
       </w:r>
       <w:r>
@@ -7564,8 +7502,6 @@
         </w:rPr>
         <w:t>,</w:t>
       </w:r>
-      <w:bookmarkStart w:id="0" w:name="_GoBack"/>
-      <w:bookmarkEnd w:id="0"/>
     </w:p>
     <w:p>
       <w:pPr>
@@ -8104,6 +8040,7 @@
         <w:jc w:val="both"/>
       </w:pPr>
       <w:r>
+        <w:lastRenderedPageBreak/>
         <w:t>Tabla procesador:</w:t>
       </w:r>
     </w:p>
@@ -11814,6 +11751,7 @@
         <w:jc w:val="both"/>
       </w:pPr>
       <w:r>
+        <w:lastRenderedPageBreak/>
         <w:t xml:space="preserve">Tabla </w:t>
       </w:r>
       <w:proofErr w:type="spellStart"/>

</xml_diff>

<commit_message>
Documento modificado. Se agrega pdf
</commit_message>
<xml_diff>
--- a/proyecto_final/editables/FBD_NequizMezaPeraltaLunaRomeroRodriguezVegaVelazquez.docx
+++ b/proyecto_final/editables/FBD_NequizMezaPeraltaLunaRomeroRodriguezVegaVelazquez.docx
@@ -1,6 +1,6 @@
 
 <file path=word/document.xml><?xml version="1.0" encoding="utf-8"?>
-<w:document xmlns:wpc="http://schemas.microsoft.com/office/word/2010/wordprocessingCanvas" xmlns:mc="http://schemas.openxmlformats.org/markup-compatibility/2006" xmlns:o="urn:schemas-microsoft-com:office:office" xmlns:r="http://schemas.openxmlformats.org/officeDocument/2006/relationships" xmlns:m="http://schemas.openxmlformats.org/officeDocument/2006/math" xmlns:v="urn:schemas-microsoft-com:vml" xmlns:wp14="http://schemas.microsoft.com/office/word/2010/wordprocessingDrawing" xmlns:wp="http://schemas.openxmlformats.org/drawingml/2006/wordprocessingDrawing" xmlns:w10="urn:schemas-microsoft-com:office:word" xmlns:w="http://schemas.openxmlformats.org/wordprocessingml/2006/main" xmlns:w14="http://schemas.microsoft.com/office/word/2010/wordml" xmlns:wpg="http://schemas.microsoft.com/office/word/2010/wordprocessingGroup" xmlns:wpi="http://schemas.microsoft.com/office/word/2010/wordprocessingInk" xmlns:wne="http://schemas.microsoft.com/office/word/2006/wordml" xmlns:wps="http://schemas.microsoft.com/office/word/2010/wordprocessingShape" mc:Ignorable="w14 wp14">
+<w:document xmlns:wpc="http://schemas.microsoft.com/office/word/2010/wordprocessingCanvas" xmlns:mc="http://schemas.openxmlformats.org/markup-compatibility/2006" xmlns:o="urn:schemas-microsoft-com:office:office" xmlns:r="http://schemas.openxmlformats.org/officeDocument/2006/relationships" xmlns:m="http://schemas.openxmlformats.org/officeDocument/2006/math" xmlns:v="urn:schemas-microsoft-com:vml" xmlns:wp14="http://schemas.microsoft.com/office/word/2010/wordprocessingDrawing" xmlns:wp="http://schemas.openxmlformats.org/drawingml/2006/wordprocessingDrawing" xmlns:w10="urn:schemas-microsoft-com:office:word" xmlns:w="http://schemas.openxmlformats.org/wordprocessingml/2006/main" xmlns:w14="http://schemas.microsoft.com/office/word/2010/wordml" xmlns:w15="http://schemas.microsoft.com/office/word/2012/wordml" xmlns:wpg="http://schemas.microsoft.com/office/word/2010/wordprocessingGroup" xmlns:wpi="http://schemas.microsoft.com/office/word/2010/wordprocessingInk" xmlns:wne="http://schemas.microsoft.com/office/word/2006/wordml" xmlns:wps="http://schemas.microsoft.com/office/word/2010/wordprocessingShape" mc:Ignorable="w14 w15 wp14">
   <w:body>
     <w:p>
       <w:pPr>
@@ -244,6 +244,9 @@
       </w:pPr>
       <w:r>
         <w:t>Todos los productos del catálogo están disponibles para su venta.</w:t>
+      </w:r>
+      <w:r>
+        <w:t xml:space="preserve"> Existe al menos uno en el stock.</w:t>
       </w:r>
     </w:p>
     <w:p>
@@ -337,7 +340,6 @@
         <w:rPr>
           <w:b/>
         </w:rPr>
-        <w:lastRenderedPageBreak/>
         <w:t xml:space="preserve">2. </w:t>
       </w:r>
       <w:r>
@@ -366,7 +368,7 @@
         <w:rPr>
           <w:b/>
           <w:noProof/>
-          <w:lang w:val="es-ES" w:eastAsia="es-ES"/>
+          <w:lang w:eastAsia="es-MX"/>
         </w:rPr>
         <w:drawing>
           <wp:inline distT="0" distB="0" distL="0" distR="0">
@@ -384,7 +386,7 @@
                     <pic:cNvPicPr/>
                   </pic:nvPicPr>
                   <pic:blipFill>
-                    <a:blip r:embed="rId6" cstate="print">
+                    <a:blip r:embed="rId5" cstate="print">
                       <a:extLst>
                         <a:ext uri="{28A0092B-C50C-407E-A947-70E740481C1C}">
                           <a14:useLocalDpi xmlns:a14="http://schemas.microsoft.com/office/drawing/2010/main" val="0"/>
@@ -458,13 +460,13 @@
         <w:rPr>
           <w:b/>
           <w:noProof/>
-          <w:lang w:val="es-ES" w:eastAsia="es-ES"/>
+          <w:lang w:eastAsia="es-MX"/>
         </w:rPr>
         <w:drawing>
           <wp:inline distT="0" distB="0" distL="0" distR="0">
             <wp:extent cx="5612130" cy="2662555"/>
             <wp:effectExtent l="0" t="0" r="7620" b="4445"/>
-            <wp:docPr id="1" name="0 Imagen"/>
+            <wp:docPr id="3" name="Imagen 3"/>
             <wp:cNvGraphicFramePr>
               <a:graphicFrameLocks xmlns:a="http://schemas.openxmlformats.org/drawingml/2006/main" noChangeAspect="1"/>
             </wp:cNvGraphicFramePr>
@@ -472,11 +474,11 @@
               <a:graphicData uri="http://schemas.openxmlformats.org/drawingml/2006/picture">
                 <pic:pic xmlns:pic="http://schemas.openxmlformats.org/drawingml/2006/picture">
                   <pic:nvPicPr>
-                    <pic:cNvPr id="0" name="tienda_compu_clases.png"/>
+                    <pic:cNvPr id="3" name="tienda_compu_clases.png"/>
                     <pic:cNvPicPr/>
                   </pic:nvPicPr>
                   <pic:blipFill>
-                    <a:blip r:embed="rId7" cstate="print">
+                    <a:blip r:embed="rId6" cstate="print">
                       <a:extLst>
                         <a:ext uri="{28A0092B-C50C-407E-A947-70E740481C1C}">
                           <a14:useLocalDpi xmlns:a14="http://schemas.microsoft.com/office/drawing/2010/main" val="0"/>
@@ -538,7 +540,6 @@
         <w:rPr>
           <w:b/>
         </w:rPr>
-        <w:lastRenderedPageBreak/>
         <w:t xml:space="preserve">4. </w:t>
       </w:r>
       <w:r>
@@ -2134,6 +2135,24 @@
     <w:p>
       <w:pPr>
         <w:jc w:val="both"/>
+      </w:pPr>
+      <w:r>
+        <w:t xml:space="preserve">Las restricciones de integridad fueron implementadas con llaves primarias (PRIMARY KEY), llaves foráneas (FOREIGN KEY), CHECKS y NOT </w:t>
+      </w:r>
+      <w:proofErr w:type="spellStart"/>
+      <w:r>
+        <w:t>NULLs</w:t>
+      </w:r>
+      <w:proofErr w:type="spellEnd"/>
+      <w:r>
+        <w:t>.</w:t>
+      </w:r>
+      <w:bookmarkStart w:id="0" w:name="_GoBack"/>
+      <w:bookmarkEnd w:id="0"/>
+    </w:p>
+    <w:p>
+      <w:pPr>
+        <w:jc w:val="both"/>
         <w:rPr>
           <w:lang w:val="en-US"/>
         </w:rPr>
@@ -6690,6 +6709,7 @@
           <w:szCs w:val="20"/>
           <w:lang w:val="en-US" w:eastAsia="es-MX"/>
         </w:rPr>
+        <w:lastRenderedPageBreak/>
         <w:t xml:space="preserve">      </w:t>
       </w:r>
       <w:r>
@@ -6962,7 +6982,6 @@
         <w:rPr>
           <w:lang w:val="en-US"/>
         </w:rPr>
-        <w:lastRenderedPageBreak/>
         <w:t>Tabla</w:t>
       </w:r>
       <w:proofErr w:type="spellEnd"/>
@@ -11452,7 +11471,6 @@
         <w:rPr>
           <w:lang w:val="en-US"/>
         </w:rPr>
-        <w:lastRenderedPageBreak/>
         <w:t>Tabla</w:t>
       </w:r>
       <w:proofErr w:type="spellEnd"/>
@@ -12139,8 +12157,6 @@
         </w:tabs>
         <w:jc w:val="both"/>
       </w:pPr>
-      <w:bookmarkStart w:id="0" w:name="_GoBack"/>
-      <w:bookmarkEnd w:id="0"/>
       <w:r>
         <w:t xml:space="preserve">Tabla </w:t>
       </w:r>
@@ -15693,8 +15709,8 @@
 </file>
 
 <file path=word/numbering.xml><?xml version="1.0" encoding="utf-8"?>
-<w:numbering xmlns:wpc="http://schemas.microsoft.com/office/word/2010/wordprocessingCanvas" xmlns:mc="http://schemas.openxmlformats.org/markup-compatibility/2006" xmlns:o="urn:schemas-microsoft-com:office:office" xmlns:r="http://schemas.openxmlformats.org/officeDocument/2006/relationships" xmlns:m="http://schemas.openxmlformats.org/officeDocument/2006/math" xmlns:v="urn:schemas-microsoft-com:vml" xmlns:wp14="http://schemas.microsoft.com/office/word/2010/wordprocessingDrawing" xmlns:wp="http://schemas.openxmlformats.org/drawingml/2006/wordprocessingDrawing" xmlns:w10="urn:schemas-microsoft-com:office:word" xmlns:w="http://schemas.openxmlformats.org/wordprocessingml/2006/main" xmlns:w14="http://schemas.microsoft.com/office/word/2010/wordml" xmlns:wpg="http://schemas.microsoft.com/office/word/2010/wordprocessingGroup" xmlns:wpi="http://schemas.microsoft.com/office/word/2010/wordprocessingInk" xmlns:wne="http://schemas.microsoft.com/office/word/2006/wordml" xmlns:wps="http://schemas.microsoft.com/office/word/2010/wordprocessingShape" mc:Ignorable="w14 wp14">
-  <w:abstractNum w:abstractNumId="0">
+<w:numbering xmlns:wpc="http://schemas.microsoft.com/office/word/2010/wordprocessingCanvas" xmlns:mc="http://schemas.openxmlformats.org/markup-compatibility/2006" xmlns:o="urn:schemas-microsoft-com:office:office" xmlns:r="http://schemas.openxmlformats.org/officeDocument/2006/relationships" xmlns:m="http://schemas.openxmlformats.org/officeDocument/2006/math" xmlns:v="urn:schemas-microsoft-com:vml" xmlns:wp14="http://schemas.microsoft.com/office/word/2010/wordprocessingDrawing" xmlns:wp="http://schemas.openxmlformats.org/drawingml/2006/wordprocessingDrawing" xmlns:w10="urn:schemas-microsoft-com:office:word" xmlns:w="http://schemas.openxmlformats.org/wordprocessingml/2006/main" xmlns:w14="http://schemas.microsoft.com/office/word/2010/wordml" xmlns:w15="http://schemas.microsoft.com/office/word/2012/wordml" xmlns:wpg="http://schemas.microsoft.com/office/word/2010/wordprocessingGroup" xmlns:wpi="http://schemas.microsoft.com/office/word/2010/wordprocessingInk" xmlns:wne="http://schemas.microsoft.com/office/word/2006/wordml" xmlns:wps="http://schemas.microsoft.com/office/word/2010/wordprocessingShape" mc:Ignorable="w14 w15 wp14">
+  <w:abstractNum w:abstractNumId="0" w15:restartNumberingAfterBreak="0">
     <w:nsid w:val="36104A7A"/>
     <w:multiLevelType w:val="hybridMultilevel"/>
     <w:tmpl w:val="F4D09400"/>
@@ -15783,7 +15799,7 @@
       </w:pPr>
     </w:lvl>
   </w:abstractNum>
-  <w:abstractNum w:abstractNumId="1">
+  <w:abstractNum w:abstractNumId="1" w15:restartNumberingAfterBreak="0">
     <w:nsid w:val="73444D72"/>
     <w:multiLevelType w:val="multilevel"/>
     <w:tmpl w:val="87B6F588"/>
@@ -15882,7 +15898,7 @@
 </file>
 
 <file path=word/styles.xml><?xml version="1.0" encoding="utf-8"?>
-<w:styles xmlns:mc="http://schemas.openxmlformats.org/markup-compatibility/2006" xmlns:r="http://schemas.openxmlformats.org/officeDocument/2006/relationships" xmlns:w="http://schemas.openxmlformats.org/wordprocessingml/2006/main" xmlns:w14="http://schemas.microsoft.com/office/word/2010/wordml" mc:Ignorable="w14">
+<w:styles xmlns:mc="http://schemas.openxmlformats.org/markup-compatibility/2006" xmlns:r="http://schemas.openxmlformats.org/officeDocument/2006/relationships" xmlns:w="http://schemas.openxmlformats.org/wordprocessingml/2006/main" xmlns:w14="http://schemas.microsoft.com/office/word/2010/wordml" xmlns:w15="http://schemas.microsoft.com/office/word/2012/wordml" mc:Ignorable="w14 w15">
   <w:docDefaults>
     <w:rPrDefault>
       <w:rPr>
@@ -15898,576 +15914,378 @@
       </w:pPr>
     </w:pPrDefault>
   </w:docDefaults>
-  <w:latentStyles w:defLockedState="0" w:defUIPriority="99" w:defSemiHidden="1" w:defUnhideWhenUsed="1" w:defQFormat="0" w:count="267">
-    <w:lsdException w:name="Normal" w:semiHidden="0" w:uiPriority="0" w:unhideWhenUsed="0" w:qFormat="1"/>
-    <w:lsdException w:name="heading 1" w:semiHidden="0" w:uiPriority="9" w:unhideWhenUsed="0" w:qFormat="1"/>
-    <w:lsdException w:name="heading 2" w:uiPriority="9" w:qFormat="1"/>
-    <w:lsdException w:name="heading 3" w:uiPriority="9" w:qFormat="1"/>
-    <w:lsdException w:name="heading 4" w:uiPriority="9" w:qFormat="1"/>
-    <w:lsdException w:name="heading 5" w:uiPriority="9" w:qFormat="1"/>
-    <w:lsdException w:name="heading 6" w:uiPriority="9" w:qFormat="1"/>
-    <w:lsdException w:name="heading 7" w:uiPriority="9" w:qFormat="1"/>
-    <w:lsdException w:name="heading 8" w:uiPriority="9" w:qFormat="1"/>
-    <w:lsdException w:name="heading 9" w:uiPriority="9" w:qFormat="1"/>
-    <w:lsdException w:name="toc 1" w:uiPriority="39"/>
-    <w:lsdException w:name="toc 2" w:uiPriority="39"/>
-    <w:lsdException w:name="toc 3" w:uiPriority="39"/>
-    <w:lsdException w:name="toc 4" w:uiPriority="39"/>
-    <w:lsdException w:name="toc 5" w:uiPriority="39"/>
-    <w:lsdException w:name="toc 6" w:uiPriority="39"/>
-    <w:lsdException w:name="toc 7" w:uiPriority="39"/>
-    <w:lsdException w:name="toc 8" w:uiPriority="39"/>
-    <w:lsdException w:name="toc 9" w:uiPriority="39"/>
-    <w:lsdException w:name="caption" w:uiPriority="35" w:qFormat="1"/>
-    <w:lsdException w:name="Title" w:semiHidden="0" w:uiPriority="10" w:unhideWhenUsed="0" w:qFormat="1"/>
-    <w:lsdException w:name="Default Paragraph Font" w:uiPriority="1"/>
-    <w:lsdException w:name="Subtitle" w:semiHidden="0" w:uiPriority="11" w:unhideWhenUsed="0" w:qFormat="1"/>
-    <w:lsdException w:name="Strong" w:semiHidden="0" w:uiPriority="22" w:unhideWhenUsed="0" w:qFormat="1"/>
-    <w:lsdException w:name="Emphasis" w:semiHidden="0" w:uiPriority="20" w:unhideWhenUsed="0" w:qFormat="1"/>
-    <w:lsdException w:name="Table Grid" w:semiHidden="0" w:uiPriority="39" w:unhideWhenUsed="0"/>
-    <w:lsdException w:name="Placeholder Text" w:unhideWhenUsed="0"/>
-    <w:lsdException w:name="No Spacing" w:semiHidden="0" w:uiPriority="1" w:unhideWhenUsed="0" w:qFormat="1"/>
-    <w:lsdException w:name="Light Shading" w:semiHidden="0" w:uiPriority="60" w:unhideWhenUsed="0"/>
-    <w:lsdException w:name="Light List" w:semiHidden="0" w:uiPriority="61" w:unhideWhenUsed="0"/>
-    <w:lsdException w:name="Light Grid" w:semiHidden="0" w:uiPriority="62" w:unhideWhenUsed="0"/>
-    <w:lsdException w:name="Medium Shading 1" w:semiHidden="0" w:uiPriority="63" w:unhideWhenUsed="0"/>
-    <w:lsdException w:name="Medium Shading 2" w:semiHidden="0" w:uiPriority="64" w:unhideWhenUsed="0"/>
-    <w:lsdException w:name="Medium List 1" w:semiHidden="0" w:uiPriority="65" w:unhideWhenUsed="0"/>
-    <w:lsdException w:name="Medium List 2" w:semiHidden="0" w:uiPriority="66" w:unhideWhenUsed="0"/>
-    <w:lsdException w:name="Medium Grid 1" w:semiHidden="0" w:uiPriority="67" w:unhideWhenUsed="0"/>
-    <w:lsdException w:name="Medium Grid 2" w:semiHidden="0" w:uiPriority="68" w:unhideWhenUsed="0"/>
-    <w:lsdException w:name="Medium Grid 3" w:semiHidden="0" w:uiPriority="69" w:unhideWhenUsed="0"/>
-    <w:lsdException w:name="Dark List" w:semiHidden="0" w:uiPriority="70" w:unhideWhenUsed="0"/>
-    <w:lsdException w:name="Colorful Shading" w:semiHidden="0" w:uiPriority="71" w:unhideWhenUsed="0"/>
-    <w:lsdException w:name="Colorful List" w:semiHidden="0" w:uiPriority="72" w:unhideWhenUsed="0"/>
-    <w:lsdException w:name="Colorful Grid" w:semiHidden="0" w:uiPriority="73" w:unhideWhenUsed="0"/>
-    <w:lsdException w:name="Light Shading Accent 1" w:semiHidden="0" w:uiPriority="60" w:unhideWhenUsed="0"/>
-    <w:lsdException w:name="Light List Accent 1" w:semiHidden="0" w:uiPriority="61" w:unhideWhenUsed="0"/>
-    <w:lsdException w:name="Light Grid Accent 1" w:semiHidden="0" w:uiPriority="62" w:unhideWhenUsed="0"/>
-    <w:lsdException w:name="Medium Shading 1 Accent 1" w:semiHidden="0" w:uiPriority="63" w:unhideWhenUsed="0"/>
-    <w:lsdException w:name="Medium Shading 2 Accent 1" w:semiHidden="0" w:uiPriority="64" w:unhideWhenUsed="0"/>
-    <w:lsdException w:name="Medium List 1 Accent 1" w:semiHidden="0" w:uiPriority="65" w:unhideWhenUsed="0"/>
-    <w:lsdException w:name="Revision" w:unhideWhenUsed="0"/>
-    <w:lsdException w:name="List Paragraph" w:semiHidden="0" w:uiPriority="34" w:unhideWhenUsed="0" w:qFormat="1"/>
-    <w:lsdException w:name="Quote" w:semiHidden="0" w:uiPriority="29" w:unhideWhenUsed="0" w:qFormat="1"/>
-    <w:lsdException w:name="Intense Quote" w:semiHidden="0" w:uiPriority="30" w:unhideWhenUsed="0" w:qFormat="1"/>
-    <w:lsdException w:name="Medium List 2 Accent 1" w:semiHidden="0" w:uiPriority="66" w:unhideWhenUsed="0"/>
-    <w:lsdException w:name="Medium Grid 1 Accent 1" w:semiHidden="0" w:uiPriority="67" w:unhideWhenUsed="0"/>
-    <w:lsdException w:name="Medium Grid 2 Accent 1" w:semiHidden="0" w:uiPriority="68" w:unhideWhenUsed="0"/>
-    <w:lsdException w:name="Medium Grid 3 Accent 1" w:semiHidden="0" w:uiPriority="69" w:unhideWhenUsed="0"/>
-    <w:lsdException w:name="Dark List Accent 1" w:semiHidden="0" w:uiPriority="70" w:unhideWhenUsed="0"/>
-    <w:lsdException w:name="Colorful Shading Accent 1" w:semiHidden="0" w:uiPriority="71" w:unhideWhenUsed="0"/>
-    <w:lsdException w:name="Colorful List Accent 1" w:semiHidden="0" w:uiPriority="72" w:unhideWhenUsed="0"/>
-    <w:lsdException w:name="Colorful Grid Accent 1" w:semiHidden="0" w:uiPriority="73" w:unhideWhenUsed="0"/>
-    <w:lsdException w:name="Light Shading Accent 2" w:semiHidden="0" w:uiPriority="60" w:unhideWhenUsed="0"/>
-    <w:lsdException w:name="Light List Accent 2" w:semiHidden="0" w:uiPriority="61" w:unhideWhenUsed="0"/>
-    <w:lsdException w:name="Light Grid Accent 2" w:semiHidden="0" w:uiPriority="62" w:unhideWhenUsed="0"/>
-    <w:lsdException w:name="Medium Shading 1 Accent 2" w:semiHidden="0" w:uiPriority="63" w:unhideWhenUsed="0"/>
-    <w:lsdException w:name="Medium Shading 2 Accent 2" w:semiHidden="0" w:uiPriority="64" w:unhideWhenUsed="0"/>
-    <w:lsdException w:name="Medium List 1 Accent 2" w:semiHidden="0" w:uiPriority="65" w:unhideWhenUsed="0"/>
-    <w:lsdException w:name="Medium List 2 Accent 2" w:semiHidden="0" w:uiPriority="66" w:unhideWhenUsed="0"/>
-    <w:lsdException w:name="Medium Grid 1 Accent 2" w:semiHidden="0" w:uiPriority="67" w:unhideWhenUsed="0"/>
-    <w:lsdException w:name="Medium Grid 2 Accent 2" w:semiHidden="0" w:uiPriority="68" w:unhideWhenUsed="0"/>
-    <w:lsdException w:name="Medium Grid 3 Accent 2" w:semiHidden="0" w:uiPriority="69" w:unhideWhenUsed="0"/>
-    <w:lsdException w:name="Dark List Accent 2" w:semiHidden="0" w:uiPriority="70" w:unhideWhenUsed="0"/>
-    <w:lsdException w:name="Colorful Shading Accent 2" w:semiHidden="0" w:uiPriority="71" w:unhideWhenUsed="0"/>
-    <w:lsdException w:name="Colorful List Accent 2" w:semiHidden="0" w:uiPriority="72" w:unhideWhenUsed="0"/>
-    <w:lsdException w:name="Colorful Grid Accent 2" w:semiHidden="0" w:uiPriority="73" w:unhideWhenUsed="0"/>
-    <w:lsdException w:name="Light Shading Accent 3" w:semiHidden="0" w:uiPriority="60" w:unhideWhenUsed="0"/>
-    <w:lsdException w:name="Light List Accent 3" w:semiHidden="0" w:uiPriority="61" w:unhideWhenUsed="0"/>
-    <w:lsdException w:name="Light Grid Accent 3" w:semiHidden="0" w:uiPriority="62" w:unhideWhenUsed="0"/>
-    <w:lsdException w:name="Medium Shading 1 Accent 3" w:semiHidden="0" w:uiPriority="63" w:unhideWhenUsed="0"/>
-    <w:lsdException w:name="Medium Shading 2 Accent 3" w:semiHidden="0" w:uiPriority="64" w:unhideWhenUsed="0"/>
-    <w:lsdException w:name="Medium List 1 Accent 3" w:semiHidden="0" w:uiPriority="65" w:unhideWhenUsed="0"/>
-    <w:lsdException w:name="Medium List 2 Accent 3" w:semiHidden="0" w:uiPriority="66" w:unhideWhenUsed="0"/>
-    <w:lsdException w:name="Medium Grid 1 Accent 3" w:semiHidden="0" w:uiPriority="67" w:unhideWhenUsed="0"/>
-    <w:lsdException w:name="Medium Grid 2 Accent 3" w:semiHidden="0" w:uiPriority="68" w:unhideWhenUsed="0"/>
-    <w:lsdException w:name="Medium Grid 3 Accent 3" w:semiHidden="0" w:uiPriority="69" w:unhideWhenUsed="0"/>
-    <w:lsdException w:name="Dark List Accent 3" w:semiHidden="0" w:uiPriority="70" w:unhideWhenUsed="0"/>
-    <w:lsdException w:name="Colorful Shading Accent 3" w:semiHidden="0" w:uiPriority="71" w:unhideWhenUsed="0"/>
-    <w:lsdException w:name="Colorful List Accent 3" w:semiHidden="0" w:uiPriority="72" w:unhideWhenUsed="0"/>
-    <w:lsdException w:name="Colorful Grid Accent 3" w:semiHidden="0" w:uiPriority="73" w:unhideWhenUsed="0"/>
-    <w:lsdException w:name="Light Shading Accent 4" w:semiHidden="0" w:uiPriority="60" w:unhideWhenUsed="0"/>
-    <w:lsdException w:name="Light List Accent 4" w:semiHidden="0" w:uiPriority="61" w:unhideWhenUsed="0"/>
-    <w:lsdException w:name="Light Grid Accent 4" w:semiHidden="0" w:uiPriority="62" w:unhideWhenUsed="0"/>
-    <w:lsdException w:name="Medium Shading 1 Accent 4" w:semiHidden="0" w:uiPriority="63" w:unhideWhenUsed="0"/>
-    <w:lsdException w:name="Medium Shading 2 Accent 4" w:semiHidden="0" w:uiPriority="64" w:unhideWhenUsed="0"/>
-    <w:lsdException w:name="Medium List 1 Accent 4" w:semiHidden="0" w:uiPriority="65" w:unhideWhenUsed="0"/>
-    <w:lsdException w:name="Medium List 2 Accent 4" w:semiHidden="0" w:uiPriority="66" w:unhideWhenUsed="0"/>
-    <w:lsdException w:name="Medium Grid 1 Accent 4" w:semiHidden="0" w:uiPriority="67" w:unhideWhenUsed="0"/>
-    <w:lsdException w:name="Medium Grid 2 Accent 4" w:semiHidden="0" w:uiPriority="68" w:unhideWhenUsed="0"/>
-    <w:lsdException w:name="Medium Grid 3 Accent 4" w:semiHidden="0" w:uiPriority="69" w:unhideWhenUsed="0"/>
-    <w:lsdException w:name="Dark List Accent 4" w:semiHidden="0" w:uiPriority="70" w:unhideWhenUsed="0"/>
-    <w:lsdException w:name="Colorful Shading Accent 4" w:semiHidden="0" w:uiPriority="71" w:unhideWhenUsed="0"/>
-    <w:lsdException w:name="Colorful List Accent 4" w:semiHidden="0" w:uiPriority="72" w:unhideWhenUsed="0"/>
-    <w:lsdException w:name="Colorful Grid Accent 4" w:semiHidden="0" w:uiPriority="73" w:unhideWhenUsed="0"/>
-    <w:lsdException w:name="Light Shading Accent 5" w:semiHidden="0" w:uiPriority="60" w:unhideWhenUsed="0"/>
-    <w:lsdException w:name="Light List Accent 5" w:semiHidden="0" w:uiPriority="61" w:unhideWhenUsed="0"/>
-    <w:lsdException w:name="Light Grid Accent 5" w:semiHidden="0" w:uiPriority="62" w:unhideWhenUsed="0"/>
-    <w:lsdException w:name="Medium Shading 1 Accent 5" w:semiHidden="0" w:uiPriority="63" w:unhideWhenUsed="0"/>
-    <w:lsdException w:name="Medium Shading 2 Accent 5" w:semiHidden="0" w:uiPriority="64" w:unhideWhenUsed="0"/>
-    <w:lsdException w:name="Medium List 1 Accent 5" w:semiHidden="0" w:uiPriority="65" w:unhideWhenUsed="0"/>
-    <w:lsdException w:name="Medium List 2 Accent 5" w:semiHidden="0" w:uiPriority="66" w:unhideWhenUsed="0"/>
-    <w:lsdException w:name="Medium Grid 1 Accent 5" w:semiHidden="0" w:uiPriority="67" w:unhideWhenUsed="0"/>
-    <w:lsdException w:name="Medium Grid 2 Accent 5" w:semiHidden="0" w:uiPriority="68" w:unhideWhenUsed="0"/>
-    <w:lsdException w:name="Medium Grid 3 Accent 5" w:semiHidden="0" w:uiPriority="69" w:unhideWhenUsed="0"/>
-    <w:lsdException w:name="Dark List Accent 5" w:semiHidden="0" w:uiPriority="70" w:unhideWhenUsed="0"/>
-    <w:lsdException w:name="Colorful Shading Accent 5" w:semiHidden="0" w:uiPriority="71" w:unhideWhenUsed="0"/>
-    <w:lsdException w:name="Colorful List Accent 5" w:semiHidden="0" w:uiPriority="72" w:unhideWhenUsed="0"/>
-    <w:lsdException w:name="Colorful Grid Accent 5" w:semiHidden="0" w:uiPriority="73" w:unhideWhenUsed="0"/>
-    <w:lsdException w:name="Light Shading Accent 6" w:semiHidden="0" w:uiPriority="60" w:unhideWhenUsed="0"/>
-    <w:lsdException w:name="Light List Accent 6" w:semiHidden="0" w:uiPriority="61" w:unhideWhenUsed="0"/>
-    <w:lsdException w:name="Light Grid Accent 6" w:semiHidden="0" w:uiPriority="62" w:unhideWhenUsed="0"/>
-    <w:lsdException w:name="Medium Shading 1 Accent 6" w:semiHidden="0" w:uiPriority="63" w:unhideWhenUsed="0"/>
-    <w:lsdException w:name="Medium Shading 2 Accent 6" w:semiHidden="0" w:uiPriority="64" w:unhideWhenUsed="0"/>
-    <w:lsdException w:name="Medium List 1 Accent 6" w:semiHidden="0" w:uiPriority="65" w:unhideWhenUsed="0"/>
-    <w:lsdException w:name="Medium List 2 Accent 6" w:semiHidden="0" w:uiPriority="66" w:unhideWhenUsed="0"/>
-    <w:lsdException w:name="Medium Grid 1 Accent 6" w:semiHidden="0" w:uiPriority="67" w:unhideWhenUsed="0"/>
-    <w:lsdException w:name="Medium Grid 2 Accent 6" w:semiHidden="0" w:uiPriority="68" w:unhideWhenUsed="0"/>
-    <w:lsdException w:name="Medium Grid 3 Accent 6" w:semiHidden="0" w:uiPriority="69" w:unhideWhenUsed="0"/>
-    <w:lsdException w:name="Dark List Accent 6" w:semiHidden="0" w:uiPriority="70" w:unhideWhenUsed="0"/>
-    <w:lsdException w:name="Colorful Shading Accent 6" w:semiHidden="0" w:uiPriority="71" w:unhideWhenUsed="0"/>
-    <w:lsdException w:name="Colorful List Accent 6" w:semiHidden="0" w:uiPriority="72" w:unhideWhenUsed="0"/>
-    <w:lsdException w:name="Colorful Grid Accent 6" w:semiHidden="0" w:uiPriority="73" w:unhideWhenUsed="0"/>
-    <w:lsdException w:name="Subtle Emphasis" w:semiHidden="0" w:uiPriority="19" w:unhideWhenUsed="0" w:qFormat="1"/>
-    <w:lsdException w:name="Intense Emphasis" w:semiHidden="0" w:uiPriority="21" w:unhideWhenUsed="0" w:qFormat="1"/>
-    <w:lsdException w:name="Subtle Reference" w:semiHidden="0" w:uiPriority="31" w:unhideWhenUsed="0" w:qFormat="1"/>
-    <w:lsdException w:name="Intense Reference" w:semiHidden="0" w:uiPriority="32" w:unhideWhenUsed="0" w:qFormat="1"/>
-    <w:lsdException w:name="Book Title" w:semiHidden="0" w:uiPriority="33" w:unhideWhenUsed="0" w:qFormat="1"/>
-    <w:lsdException w:name="Bibliography" w:uiPriority="37"/>
-    <w:lsdException w:name="TOC Heading" w:uiPriority="39" w:qFormat="1"/>
-  </w:latentStyles>
-  <w:style w:type="paragraph" w:default="1" w:styleId="Normal">
-    <w:name w:val="Normal"/>
-    <w:qFormat/>
-  </w:style>
-  <w:style w:type="paragraph" w:styleId="Ttulo1">
-    <w:name w:val="heading 1"/>
-    <w:basedOn w:val="Normal"/>
-    <w:next w:val="Normal"/>
-    <w:link w:val="Ttulo1Car"/>
-    <w:uiPriority w:val="9"/>
-    <w:qFormat/>
-    <w:rsid w:val="002730B1"/>
-    <w:pPr>
-      <w:keepNext/>
-      <w:keepLines/>
-      <w:spacing w:before="240" w:after="0"/>
-      <w:outlineLvl w:val="0"/>
-    </w:pPr>
-    <w:rPr>
-      <w:rFonts w:asciiTheme="majorHAnsi" w:eastAsiaTheme="majorEastAsia" w:hAnsiTheme="majorHAnsi" w:cstheme="majorBidi"/>
-      <w:color w:val="2E74B5" w:themeColor="accent1" w:themeShade="BF"/>
-      <w:sz w:val="32"/>
-      <w:szCs w:val="32"/>
-    </w:rPr>
-  </w:style>
-  <w:style w:type="paragraph" w:styleId="Ttulo2">
-    <w:name w:val="heading 2"/>
-    <w:basedOn w:val="Normal"/>
-    <w:next w:val="Normal"/>
-    <w:link w:val="Ttulo2Car"/>
-    <w:uiPriority w:val="9"/>
-    <w:unhideWhenUsed/>
-    <w:qFormat/>
-    <w:rsid w:val="002730B1"/>
-    <w:pPr>
-      <w:keepNext/>
-      <w:keepLines/>
-      <w:spacing w:before="40" w:after="0"/>
-      <w:outlineLvl w:val="1"/>
-    </w:pPr>
-    <w:rPr>
-      <w:rFonts w:asciiTheme="majorHAnsi" w:eastAsiaTheme="majorEastAsia" w:hAnsiTheme="majorHAnsi" w:cstheme="majorBidi"/>
-      <w:color w:val="2E74B5" w:themeColor="accent1" w:themeShade="BF"/>
-      <w:sz w:val="26"/>
-      <w:szCs w:val="26"/>
-    </w:rPr>
-  </w:style>
-  <w:style w:type="character" w:default="1" w:styleId="Fuentedeprrafopredeter">
-    <w:name w:val="Default Paragraph Font"/>
-    <w:uiPriority w:val="1"/>
-    <w:semiHidden/>
-    <w:unhideWhenUsed/>
-  </w:style>
-  <w:style w:type="table" w:default="1" w:styleId="Tablanormal">
-    <w:name w:val="Normal Table"/>
-    <w:uiPriority w:val="99"/>
-    <w:semiHidden/>
-    <w:unhideWhenUsed/>
-    <w:tblPr>
-      <w:tblInd w:w="0" w:type="dxa"/>
-      <w:tblCellMar>
-        <w:top w:w="0" w:type="dxa"/>
-        <w:left w:w="108" w:type="dxa"/>
-        <w:bottom w:w="0" w:type="dxa"/>
-        <w:right w:w="108" w:type="dxa"/>
-      </w:tblCellMar>
-    </w:tblPr>
-  </w:style>
-  <w:style w:type="numbering" w:default="1" w:styleId="Sinlista">
-    <w:name w:val="No List"/>
-    <w:uiPriority w:val="99"/>
-    <w:semiHidden/>
-    <w:unhideWhenUsed/>
-  </w:style>
-  <w:style w:type="character" w:customStyle="1" w:styleId="Ttulo1Car">
-    <w:name w:val="Título 1 Car"/>
-    <w:basedOn w:val="Fuentedeprrafopredeter"/>
-    <w:link w:val="Ttulo1"/>
-    <w:uiPriority w:val="9"/>
-    <w:rsid w:val="002730B1"/>
-    <w:rPr>
-      <w:rFonts w:asciiTheme="majorHAnsi" w:eastAsiaTheme="majorEastAsia" w:hAnsiTheme="majorHAnsi" w:cstheme="majorBidi"/>
-      <w:color w:val="2E74B5" w:themeColor="accent1" w:themeShade="BF"/>
-      <w:sz w:val="32"/>
-      <w:szCs w:val="32"/>
-    </w:rPr>
-  </w:style>
-  <w:style w:type="character" w:customStyle="1" w:styleId="Ttulo2Car">
-    <w:name w:val="Título 2 Car"/>
-    <w:basedOn w:val="Fuentedeprrafopredeter"/>
-    <w:link w:val="Ttulo2"/>
-    <w:uiPriority w:val="9"/>
-    <w:rsid w:val="002730B1"/>
-    <w:rPr>
-      <w:rFonts w:asciiTheme="majorHAnsi" w:eastAsiaTheme="majorEastAsia" w:hAnsiTheme="majorHAnsi" w:cstheme="majorBidi"/>
-      <w:color w:val="2E74B5" w:themeColor="accent1" w:themeShade="BF"/>
-      <w:sz w:val="26"/>
-      <w:szCs w:val="26"/>
-    </w:rPr>
-  </w:style>
-  <w:style w:type="paragraph" w:styleId="Citadestacada">
-    <w:name w:val="Intense Quote"/>
-    <w:basedOn w:val="Normal"/>
-    <w:next w:val="Normal"/>
-    <w:link w:val="CitadestacadaCar"/>
-    <w:uiPriority w:val="30"/>
-    <w:qFormat/>
-    <w:rsid w:val="002730B1"/>
-    <w:pPr>
-      <w:pBdr>
-        <w:top w:val="single" w:sz="4" w:space="10" w:color="5B9BD5" w:themeColor="accent1"/>
-        <w:bottom w:val="single" w:sz="4" w:space="10" w:color="5B9BD5" w:themeColor="accent1"/>
-      </w:pBdr>
-      <w:spacing w:before="360" w:after="360"/>
-      <w:ind w:left="864" w:right="864"/>
-      <w:jc w:val="center"/>
-    </w:pPr>
-    <w:rPr>
-      <w:i/>
-      <w:iCs/>
-      <w:color w:val="5B9BD5" w:themeColor="accent1"/>
-    </w:rPr>
-  </w:style>
-  <w:style w:type="character" w:customStyle="1" w:styleId="CitadestacadaCar">
-    <w:name w:val="Cita destacada Car"/>
-    <w:basedOn w:val="Fuentedeprrafopredeter"/>
-    <w:link w:val="Citadestacada"/>
-    <w:uiPriority w:val="30"/>
-    <w:rsid w:val="002730B1"/>
-    <w:rPr>
-      <w:i/>
-      <w:iCs/>
-      <w:color w:val="5B9BD5" w:themeColor="accent1"/>
-    </w:rPr>
-  </w:style>
-  <w:style w:type="table" w:styleId="Tablaconcuadrcula">
-    <w:name w:val="Table Grid"/>
-    <w:basedOn w:val="Tablanormal"/>
-    <w:uiPriority w:val="39"/>
-    <w:rsid w:val="00081937"/>
-    <w:pPr>
-      <w:spacing w:after="0" w:line="240" w:lineRule="auto"/>
-    </w:pPr>
-    <w:tblPr>
-      <w:tblBorders>
-        <w:top w:val="single" w:sz="4" w:space="0" w:color="auto"/>
-        <w:left w:val="single" w:sz="4" w:space="0" w:color="auto"/>
-        <w:bottom w:val="single" w:sz="4" w:space="0" w:color="auto"/>
-        <w:right w:val="single" w:sz="4" w:space="0" w:color="auto"/>
-        <w:insideH w:val="single" w:sz="4" w:space="0" w:color="auto"/>
-        <w:insideV w:val="single" w:sz="4" w:space="0" w:color="auto"/>
-      </w:tblBorders>
-    </w:tblPr>
-  </w:style>
-  <w:style w:type="character" w:styleId="nfasisintenso">
-    <w:name w:val="Intense Emphasis"/>
-    <w:basedOn w:val="Fuentedeprrafopredeter"/>
-    <w:uiPriority w:val="21"/>
-    <w:qFormat/>
-    <w:rsid w:val="00BA0E44"/>
-    <w:rPr>
-      <w:i/>
-      <w:iCs/>
-      <w:color w:val="5B9BD5" w:themeColor="accent1"/>
-    </w:rPr>
-  </w:style>
-  <w:style w:type="paragraph" w:styleId="Textodeglobo">
-    <w:name w:val="Balloon Text"/>
-    <w:basedOn w:val="Normal"/>
-    <w:link w:val="TextodegloboCar"/>
-    <w:uiPriority w:val="99"/>
-    <w:semiHidden/>
-    <w:unhideWhenUsed/>
-    <w:rsid w:val="000A262F"/>
-    <w:pPr>
-      <w:spacing w:after="0" w:line="240" w:lineRule="auto"/>
-    </w:pPr>
-    <w:rPr>
-      <w:rFonts w:ascii="Segoe UI" w:hAnsi="Segoe UI" w:cs="Segoe UI"/>
-      <w:sz w:val="18"/>
-      <w:szCs w:val="18"/>
-    </w:rPr>
-  </w:style>
-  <w:style w:type="character" w:customStyle="1" w:styleId="TextodegloboCar">
-    <w:name w:val="Texto de globo Car"/>
-    <w:basedOn w:val="Fuentedeprrafopredeter"/>
-    <w:link w:val="Textodeglobo"/>
-    <w:uiPriority w:val="99"/>
-    <w:semiHidden/>
-    <w:rsid w:val="000A262F"/>
-    <w:rPr>
-      <w:rFonts w:ascii="Segoe UI" w:hAnsi="Segoe UI" w:cs="Segoe UI"/>
-      <w:sz w:val="18"/>
-      <w:szCs w:val="18"/>
-    </w:rPr>
-  </w:style>
-  <w:style w:type="paragraph" w:styleId="Prrafodelista">
-    <w:name w:val="List Paragraph"/>
-    <w:basedOn w:val="Normal"/>
-    <w:uiPriority w:val="34"/>
-    <w:qFormat/>
-    <w:rsid w:val="00994E1A"/>
-    <w:pPr>
-      <w:ind w:left="720"/>
-      <w:contextualSpacing/>
-    </w:pPr>
-  </w:style>
-  <w:style w:type="character" w:customStyle="1" w:styleId="sc0">
-    <w:name w:val="sc0"/>
-    <w:basedOn w:val="Fuentedeprrafopredeter"/>
-    <w:rsid w:val="00BD7CEA"/>
-    <w:rPr>
-      <w:rFonts w:ascii="Consolas" w:hAnsi="Consolas" w:hint="default"/>
-      <w:color w:val="657B83"/>
-      <w:sz w:val="20"/>
-      <w:szCs w:val="20"/>
-    </w:rPr>
-  </w:style>
-  <w:style w:type="character" w:customStyle="1" w:styleId="sc11">
-    <w:name w:val="sc11"/>
-    <w:basedOn w:val="Fuentedeprrafopredeter"/>
-    <w:rsid w:val="00BD7CEA"/>
-    <w:rPr>
-      <w:rFonts w:ascii="Consolas" w:hAnsi="Consolas" w:hint="default"/>
-      <w:color w:val="657B83"/>
-      <w:sz w:val="20"/>
-      <w:szCs w:val="20"/>
-    </w:rPr>
-  </w:style>
-  <w:style w:type="character" w:customStyle="1" w:styleId="sc51">
-    <w:name w:val="sc51"/>
-    <w:basedOn w:val="Fuentedeprrafopredeter"/>
-    <w:rsid w:val="00BD7CEA"/>
-    <w:rPr>
-      <w:rFonts w:ascii="Consolas" w:hAnsi="Consolas" w:hint="default"/>
-      <w:color w:val="859900"/>
-      <w:sz w:val="20"/>
-      <w:szCs w:val="20"/>
-    </w:rPr>
-  </w:style>
-  <w:style w:type="character" w:customStyle="1" w:styleId="sc101">
-    <w:name w:val="sc101"/>
-    <w:basedOn w:val="Fuentedeprrafopredeter"/>
-    <w:rsid w:val="00BD7CEA"/>
-    <w:rPr>
-      <w:rFonts w:ascii="Consolas" w:hAnsi="Consolas" w:hint="default"/>
-      <w:color w:val="586E75"/>
-      <w:sz w:val="20"/>
-      <w:szCs w:val="20"/>
-    </w:rPr>
-  </w:style>
-  <w:style w:type="character" w:customStyle="1" w:styleId="sc71">
-    <w:name w:val="sc71"/>
-    <w:basedOn w:val="Fuentedeprrafopredeter"/>
-    <w:rsid w:val="00BD7CEA"/>
-    <w:rPr>
-      <w:rFonts w:ascii="Consolas" w:hAnsi="Consolas" w:hint="default"/>
-      <w:color w:val="2AA198"/>
-      <w:sz w:val="20"/>
-      <w:szCs w:val="20"/>
-    </w:rPr>
-  </w:style>
-  <w:style w:type="character" w:customStyle="1" w:styleId="sc41">
-    <w:name w:val="sc41"/>
-    <w:basedOn w:val="Fuentedeprrafopredeter"/>
-    <w:rsid w:val="00BD7CEA"/>
-    <w:rPr>
-      <w:rFonts w:ascii="Consolas" w:hAnsi="Consolas" w:hint="default"/>
-      <w:color w:val="2AA198"/>
-      <w:sz w:val="20"/>
-      <w:szCs w:val="20"/>
-    </w:rPr>
-  </w:style>
-</w:styles>
-</file>
-
-<file path=word/stylesWithEffects.xml><?xml version="1.0" encoding="utf-8"?>
-<w:styles xmlns:wpc="http://schemas.microsoft.com/office/word/2010/wordprocessingCanvas" xmlns:mc="http://schemas.openxmlformats.org/markup-compatibility/2006" xmlns:o="urn:schemas-microsoft-com:office:office" xmlns:r="http://schemas.openxmlformats.org/officeDocument/2006/relationships" xmlns:m="http://schemas.openxmlformats.org/officeDocument/2006/math" xmlns:v="urn:schemas-microsoft-com:vml" xmlns:wp14="http://schemas.microsoft.com/office/word/2010/wordprocessingDrawing" xmlns:wp="http://schemas.openxmlformats.org/drawingml/2006/wordprocessingDrawing" xmlns:w10="urn:schemas-microsoft-com:office:word" xmlns:w="http://schemas.openxmlformats.org/wordprocessingml/2006/main" xmlns:w14="http://schemas.microsoft.com/office/word/2010/wordml" xmlns:wpg="http://schemas.microsoft.com/office/word/2010/wordprocessingGroup" xmlns:wpi="http://schemas.microsoft.com/office/word/2010/wordprocessingInk" xmlns:wne="http://schemas.microsoft.com/office/word/2006/wordml" xmlns:wps="http://schemas.microsoft.com/office/word/2010/wordprocessingShape" mc:Ignorable="w14 wp14">
-  <w:docDefaults>
-    <w:rPrDefault>
-      <w:rPr>
-        <w:rFonts w:asciiTheme="minorHAnsi" w:eastAsiaTheme="minorHAnsi" w:hAnsiTheme="minorHAnsi" w:cstheme="minorBidi"/>
-        <w:sz w:val="22"/>
-        <w:szCs w:val="22"/>
-        <w:lang w:val="es-MX" w:eastAsia="en-US" w:bidi="ar-SA"/>
-      </w:rPr>
-    </w:rPrDefault>
-    <w:pPrDefault>
-      <w:pPr>
-        <w:spacing w:after="160" w:line="259" w:lineRule="auto"/>
-      </w:pPr>
-    </w:pPrDefault>
-  </w:docDefaults>
-  <w:latentStyles w:defLockedState="0" w:defUIPriority="99" w:defSemiHidden="1" w:defUnhideWhenUsed="1" w:defQFormat="0" w:count="267">
-    <w:lsdException w:name="Normal" w:semiHidden="0" w:uiPriority="0" w:unhideWhenUsed="0" w:qFormat="1"/>
-    <w:lsdException w:name="heading 1" w:semiHidden="0" w:uiPriority="9" w:unhideWhenUsed="0" w:qFormat="1"/>
-    <w:lsdException w:name="heading 2" w:uiPriority="9" w:qFormat="1"/>
-    <w:lsdException w:name="heading 3" w:uiPriority="9" w:qFormat="1"/>
-    <w:lsdException w:name="heading 4" w:uiPriority="9" w:qFormat="1"/>
-    <w:lsdException w:name="heading 5" w:uiPriority="9" w:qFormat="1"/>
-    <w:lsdException w:name="heading 6" w:uiPriority="9" w:qFormat="1"/>
-    <w:lsdException w:name="heading 7" w:uiPriority="9" w:qFormat="1"/>
-    <w:lsdException w:name="heading 8" w:uiPriority="9" w:qFormat="1"/>
-    <w:lsdException w:name="heading 9" w:uiPriority="9" w:qFormat="1"/>
-    <w:lsdException w:name="toc 1" w:uiPriority="39"/>
-    <w:lsdException w:name="toc 2" w:uiPriority="39"/>
-    <w:lsdException w:name="toc 3" w:uiPriority="39"/>
-    <w:lsdException w:name="toc 4" w:uiPriority="39"/>
-    <w:lsdException w:name="toc 5" w:uiPriority="39"/>
-    <w:lsdException w:name="toc 6" w:uiPriority="39"/>
-    <w:lsdException w:name="toc 7" w:uiPriority="39"/>
-    <w:lsdException w:name="toc 8" w:uiPriority="39"/>
-    <w:lsdException w:name="toc 9" w:uiPriority="39"/>
-    <w:lsdException w:name="caption" w:uiPriority="35" w:qFormat="1"/>
-    <w:lsdException w:name="Title" w:semiHidden="0" w:uiPriority="10" w:unhideWhenUsed="0" w:qFormat="1"/>
-    <w:lsdException w:name="Default Paragraph Font" w:uiPriority="1"/>
-    <w:lsdException w:name="Subtitle" w:semiHidden="0" w:uiPriority="11" w:unhideWhenUsed="0" w:qFormat="1"/>
-    <w:lsdException w:name="Strong" w:semiHidden="0" w:uiPriority="22" w:unhideWhenUsed="0" w:qFormat="1"/>
-    <w:lsdException w:name="Emphasis" w:semiHidden="0" w:uiPriority="20" w:unhideWhenUsed="0" w:qFormat="1"/>
-    <w:lsdException w:name="Table Grid" w:semiHidden="0" w:uiPriority="39" w:unhideWhenUsed="0"/>
-    <w:lsdException w:name="Placeholder Text" w:unhideWhenUsed="0"/>
-    <w:lsdException w:name="No Spacing" w:semiHidden="0" w:uiPriority="1" w:unhideWhenUsed="0" w:qFormat="1"/>
-    <w:lsdException w:name="Light Shading" w:semiHidden="0" w:uiPriority="60" w:unhideWhenUsed="0"/>
-    <w:lsdException w:name="Light List" w:semiHidden="0" w:uiPriority="61" w:unhideWhenUsed="0"/>
-    <w:lsdException w:name="Light Grid" w:semiHidden="0" w:uiPriority="62" w:unhideWhenUsed="0"/>
-    <w:lsdException w:name="Medium Shading 1" w:semiHidden="0" w:uiPriority="63" w:unhideWhenUsed="0"/>
-    <w:lsdException w:name="Medium Shading 2" w:semiHidden="0" w:uiPriority="64" w:unhideWhenUsed="0"/>
-    <w:lsdException w:name="Medium List 1" w:semiHidden="0" w:uiPriority="65" w:unhideWhenUsed="0"/>
-    <w:lsdException w:name="Medium List 2" w:semiHidden="0" w:uiPriority="66" w:unhideWhenUsed="0"/>
-    <w:lsdException w:name="Medium Grid 1" w:semiHidden="0" w:uiPriority="67" w:unhideWhenUsed="0"/>
-    <w:lsdException w:name="Medium Grid 2" w:semiHidden="0" w:uiPriority="68" w:unhideWhenUsed="0"/>
-    <w:lsdException w:name="Medium Grid 3" w:semiHidden="0" w:uiPriority="69" w:unhideWhenUsed="0"/>
-    <w:lsdException w:name="Dark List" w:semiHidden="0" w:uiPriority="70" w:unhideWhenUsed="0"/>
-    <w:lsdException w:name="Colorful Shading" w:semiHidden="0" w:uiPriority="71" w:unhideWhenUsed="0"/>
-    <w:lsdException w:name="Colorful List" w:semiHidden="0" w:uiPriority="72" w:unhideWhenUsed="0"/>
-    <w:lsdException w:name="Colorful Grid" w:semiHidden="0" w:uiPriority="73" w:unhideWhenUsed="0"/>
-    <w:lsdException w:name="Light Shading Accent 1" w:semiHidden="0" w:uiPriority="60" w:unhideWhenUsed="0"/>
-    <w:lsdException w:name="Light List Accent 1" w:semiHidden="0" w:uiPriority="61" w:unhideWhenUsed="0"/>
-    <w:lsdException w:name="Light Grid Accent 1" w:semiHidden="0" w:uiPriority="62" w:unhideWhenUsed="0"/>
-    <w:lsdException w:name="Medium Shading 1 Accent 1" w:semiHidden="0" w:uiPriority="63" w:unhideWhenUsed="0"/>
-    <w:lsdException w:name="Medium Shading 2 Accent 1" w:semiHidden="0" w:uiPriority="64" w:unhideWhenUsed="0"/>
-    <w:lsdException w:name="Medium List 1 Accent 1" w:semiHidden="0" w:uiPriority="65" w:unhideWhenUsed="0"/>
-    <w:lsdException w:name="Revision" w:unhideWhenUsed="0"/>
-    <w:lsdException w:name="List Paragraph" w:semiHidden="0" w:uiPriority="34" w:unhideWhenUsed="0" w:qFormat="1"/>
-    <w:lsdException w:name="Quote" w:semiHidden="0" w:uiPriority="29" w:unhideWhenUsed="0" w:qFormat="1"/>
-    <w:lsdException w:name="Intense Quote" w:semiHidden="0" w:uiPriority="30" w:unhideWhenUsed="0" w:qFormat="1"/>
-    <w:lsdException w:name="Medium List 2 Accent 1" w:semiHidden="0" w:uiPriority="66" w:unhideWhenUsed="0"/>
-    <w:lsdException w:name="Medium Grid 1 Accent 1" w:semiHidden="0" w:uiPriority="67" w:unhideWhenUsed="0"/>
-    <w:lsdException w:name="Medium Grid 2 Accent 1" w:semiHidden="0" w:uiPriority="68" w:unhideWhenUsed="0"/>
-    <w:lsdException w:name="Medium Grid 3 Accent 1" w:semiHidden="0" w:uiPriority="69" w:unhideWhenUsed="0"/>
-    <w:lsdException w:name="Dark List Accent 1" w:semiHidden="0" w:uiPriority="70" w:unhideWhenUsed="0"/>
-    <w:lsdException w:name="Colorful Shading Accent 1" w:semiHidden="0" w:uiPriority="71" w:unhideWhenUsed="0"/>
-    <w:lsdException w:name="Colorful List Accent 1" w:semiHidden="0" w:uiPriority="72" w:unhideWhenUsed="0"/>
-    <w:lsdException w:name="Colorful Grid Accent 1" w:semiHidden="0" w:uiPriority="73" w:unhideWhenUsed="0"/>
-    <w:lsdException w:name="Light Shading Accent 2" w:semiHidden="0" w:uiPriority="60" w:unhideWhenUsed="0"/>
-    <w:lsdException w:name="Light List Accent 2" w:semiHidden="0" w:uiPriority="61" w:unhideWhenUsed="0"/>
-    <w:lsdException w:name="Light Grid Accent 2" w:semiHidden="0" w:uiPriority="62" w:unhideWhenUsed="0"/>
-    <w:lsdException w:name="Medium Shading 1 Accent 2" w:semiHidden="0" w:uiPriority="63" w:unhideWhenUsed="0"/>
-    <w:lsdException w:name="Medium Shading 2 Accent 2" w:semiHidden="0" w:uiPriority="64" w:unhideWhenUsed="0"/>
-    <w:lsdException w:name="Medium List 1 Accent 2" w:semiHidden="0" w:uiPriority="65" w:unhideWhenUsed="0"/>
-    <w:lsdException w:name="Medium List 2 Accent 2" w:semiHidden="0" w:uiPriority="66" w:unhideWhenUsed="0"/>
-    <w:lsdException w:name="Medium Grid 1 Accent 2" w:semiHidden="0" w:uiPriority="67" w:unhideWhenUsed="0"/>
-    <w:lsdException w:name="Medium Grid 2 Accent 2" w:semiHidden="0" w:uiPriority="68" w:unhideWhenUsed="0"/>
-    <w:lsdException w:name="Medium Grid 3 Accent 2" w:semiHidden="0" w:uiPriority="69" w:unhideWhenUsed="0"/>
-    <w:lsdException w:name="Dark List Accent 2" w:semiHidden="0" w:uiPriority="70" w:unhideWhenUsed="0"/>
-    <w:lsdException w:name="Colorful Shading Accent 2" w:semiHidden="0" w:uiPriority="71" w:unhideWhenUsed="0"/>
-    <w:lsdException w:name="Colorful List Accent 2" w:semiHidden="0" w:uiPriority="72" w:unhideWhenUsed="0"/>
-    <w:lsdException w:name="Colorful Grid Accent 2" w:semiHidden="0" w:uiPriority="73" w:unhideWhenUsed="0"/>
-    <w:lsdException w:name="Light Shading Accent 3" w:semiHidden="0" w:uiPriority="60" w:unhideWhenUsed="0"/>
-    <w:lsdException w:name="Light List Accent 3" w:semiHidden="0" w:uiPriority="61" w:unhideWhenUsed="0"/>
-    <w:lsdException w:name="Light Grid Accent 3" w:semiHidden="0" w:uiPriority="62" w:unhideWhenUsed="0"/>
-    <w:lsdException w:name="Medium Shading 1 Accent 3" w:semiHidden="0" w:uiPriority="63" w:unhideWhenUsed="0"/>
-    <w:lsdException w:name="Medium Shading 2 Accent 3" w:semiHidden="0" w:uiPriority="64" w:unhideWhenUsed="0"/>
-    <w:lsdException w:name="Medium List 1 Accent 3" w:semiHidden="0" w:uiPriority="65" w:unhideWhenUsed="0"/>
-    <w:lsdException w:name="Medium List 2 Accent 3" w:semiHidden="0" w:uiPriority="66" w:unhideWhenUsed="0"/>
-    <w:lsdException w:name="Medium Grid 1 Accent 3" w:semiHidden="0" w:uiPriority="67" w:unhideWhenUsed="0"/>
-    <w:lsdException w:name="Medium Grid 2 Accent 3" w:semiHidden="0" w:uiPriority="68" w:unhideWhenUsed="0"/>
-    <w:lsdException w:name="Medium Grid 3 Accent 3" w:semiHidden="0" w:uiPriority="69" w:unhideWhenUsed="0"/>
-    <w:lsdException w:name="Dark List Accent 3" w:semiHidden="0" w:uiPriority="70" w:unhideWhenUsed="0"/>
-    <w:lsdException w:name="Colorful Shading Accent 3" w:semiHidden="0" w:uiPriority="71" w:unhideWhenUsed="0"/>
-    <w:lsdException w:name="Colorful List Accent 3" w:semiHidden="0" w:uiPriority="72" w:unhideWhenUsed="0"/>
-    <w:lsdException w:name="Colorful Grid Accent 3" w:semiHidden="0" w:uiPriority="73" w:unhideWhenUsed="0"/>
-    <w:lsdException w:name="Light Shading Accent 4" w:semiHidden="0" w:uiPriority="60" w:unhideWhenUsed="0"/>
-    <w:lsdException w:name="Light List Accent 4" w:semiHidden="0" w:uiPriority="61" w:unhideWhenUsed="0"/>
-    <w:lsdException w:name="Light Grid Accent 4" w:semiHidden="0" w:uiPriority="62" w:unhideWhenUsed="0"/>
-    <w:lsdException w:name="Medium Shading 1 Accent 4" w:semiHidden="0" w:uiPriority="63" w:unhideWhenUsed="0"/>
-    <w:lsdException w:name="Medium Shading 2 Accent 4" w:semiHidden="0" w:uiPriority="64" w:unhideWhenUsed="0"/>
-    <w:lsdException w:name="Medium List 1 Accent 4" w:semiHidden="0" w:uiPriority="65" w:unhideWhenUsed="0"/>
-    <w:lsdException w:name="Medium List 2 Accent 4" w:semiHidden="0" w:uiPriority="66" w:unhideWhenUsed="0"/>
-    <w:lsdException w:name="Medium Grid 1 Accent 4" w:semiHidden="0" w:uiPriority="67" w:unhideWhenUsed="0"/>
-    <w:lsdException w:name="Medium Grid 2 Accent 4" w:semiHidden="0" w:uiPriority="68" w:unhideWhenUsed="0"/>
-    <w:lsdException w:name="Medium Grid 3 Accent 4" w:semiHidden="0" w:uiPriority="69" w:unhideWhenUsed="0"/>
-    <w:lsdException w:name="Dark List Accent 4" w:semiHidden="0" w:uiPriority="70" w:unhideWhenUsed="0"/>
-    <w:lsdException w:name="Colorful Shading Accent 4" w:semiHidden="0" w:uiPriority="71" w:unhideWhenUsed="0"/>
-    <w:lsdException w:name="Colorful List Accent 4" w:semiHidden="0" w:uiPriority="72" w:unhideWhenUsed="0"/>
-    <w:lsdException w:name="Colorful Grid Accent 4" w:semiHidden="0" w:uiPriority="73" w:unhideWhenUsed="0"/>
-    <w:lsdException w:name="Light Shading Accent 5" w:semiHidden="0" w:uiPriority="60" w:unhideWhenUsed="0"/>
-    <w:lsdException w:name="Light List Accent 5" w:semiHidden="0" w:uiPriority="61" w:unhideWhenUsed="0"/>
-    <w:lsdException w:name="Light Grid Accent 5" w:semiHidden="0" w:uiPriority="62" w:unhideWhenUsed="0"/>
-    <w:lsdException w:name="Medium Shading 1 Accent 5" w:semiHidden="0" w:uiPriority="63" w:unhideWhenUsed="0"/>
-    <w:lsdException w:name="Medium Shading 2 Accent 5" w:semiHidden="0" w:uiPriority="64" w:unhideWhenUsed="0"/>
-    <w:lsdException w:name="Medium List 1 Accent 5" w:semiHidden="0" w:uiPriority="65" w:unhideWhenUsed="0"/>
-    <w:lsdException w:name="Medium List 2 Accent 5" w:semiHidden="0" w:uiPriority="66" w:unhideWhenUsed="0"/>
-    <w:lsdException w:name="Medium Grid 1 Accent 5" w:semiHidden="0" w:uiPriority="67" w:unhideWhenUsed="0"/>
-    <w:lsdException w:name="Medium Grid 2 Accent 5" w:semiHidden="0" w:uiPriority="68" w:unhideWhenUsed="0"/>
-    <w:lsdException w:name="Medium Grid 3 Accent 5" w:semiHidden="0" w:uiPriority="69" w:unhideWhenUsed="0"/>
-    <w:lsdException w:name="Dark List Accent 5" w:semiHidden="0" w:uiPriority="70" w:unhideWhenUsed="0"/>
-    <w:lsdException w:name="Colorful Shading Accent 5" w:semiHidden="0" w:uiPriority="71" w:unhideWhenUsed="0"/>
-    <w:lsdException w:name="Colorful List Accent 5" w:semiHidden="0" w:uiPriority="72" w:unhideWhenUsed="0"/>
-    <w:lsdException w:name="Colorful Grid Accent 5" w:semiHidden="0" w:uiPriority="73" w:unhideWhenUsed="0"/>
-    <w:lsdException w:name="Light Shading Accent 6" w:semiHidden="0" w:uiPriority="60" w:unhideWhenUsed="0"/>
-    <w:lsdException w:name="Light List Accent 6" w:semiHidden="0" w:uiPriority="61" w:unhideWhenUsed="0"/>
-    <w:lsdException w:name="Light Grid Accent 6" w:semiHidden="0" w:uiPriority="62" w:unhideWhenUsed="0"/>
-    <w:lsdException w:name="Medium Shading 1 Accent 6" w:semiHidden="0" w:uiPriority="63" w:unhideWhenUsed="0"/>
-    <w:lsdException w:name="Medium Shading 2 Accent 6" w:semiHidden="0" w:uiPriority="64" w:unhideWhenUsed="0"/>
-    <w:lsdException w:name="Medium List 1 Accent 6" w:semiHidden="0" w:uiPriority="65" w:unhideWhenUsed="0"/>
-    <w:lsdException w:name="Medium List 2 Accent 6" w:semiHidden="0" w:uiPriority="66" w:unhideWhenUsed="0"/>
-    <w:lsdException w:name="Medium Grid 1 Accent 6" w:semiHidden="0" w:uiPriority="67" w:unhideWhenUsed="0"/>
-    <w:lsdException w:name="Medium Grid 2 Accent 6" w:semiHidden="0" w:uiPriority="68" w:unhideWhenUsed="0"/>
-    <w:lsdException w:name="Medium Grid 3 Accent 6" w:semiHidden="0" w:uiPriority="69" w:unhideWhenUsed="0"/>
-    <w:lsdException w:name="Dark List Accent 6" w:semiHidden="0" w:uiPriority="70" w:unhideWhenUsed="0"/>
-    <w:lsdException w:name="Colorful Shading Accent 6" w:semiHidden="0" w:uiPriority="71" w:unhideWhenUsed="0"/>
-    <w:lsdException w:name="Colorful List Accent 6" w:semiHidden="0" w:uiPriority="72" w:unhideWhenUsed="0"/>
-    <w:lsdException w:name="Colorful Grid Accent 6" w:semiHidden="0" w:uiPriority="73" w:unhideWhenUsed="0"/>
-    <w:lsdException w:name="Subtle Emphasis" w:semiHidden="0" w:uiPriority="19" w:unhideWhenUsed="0" w:qFormat="1"/>
-    <w:lsdException w:name="Intense Emphasis" w:semiHidden="0" w:uiPriority="21" w:unhideWhenUsed="0" w:qFormat="1"/>
-    <w:lsdException w:name="Subtle Reference" w:semiHidden="0" w:uiPriority="31" w:unhideWhenUsed="0" w:qFormat="1"/>
-    <w:lsdException w:name="Intense Reference" w:semiHidden="0" w:uiPriority="32" w:unhideWhenUsed="0" w:qFormat="1"/>
-    <w:lsdException w:name="Book Title" w:semiHidden="0" w:uiPriority="33" w:unhideWhenUsed="0" w:qFormat="1"/>
-    <w:lsdException w:name="Bibliography" w:uiPriority="37"/>
-    <w:lsdException w:name="TOC Heading" w:uiPriority="39" w:qFormat="1"/>
+  <w:latentStyles w:defLockedState="0" w:defUIPriority="99" w:defSemiHidden="0" w:defUnhideWhenUsed="0" w:defQFormat="0" w:count="371">
+    <w:lsdException w:name="Normal" w:uiPriority="0" w:qFormat="1"/>
+    <w:lsdException w:name="heading 1" w:uiPriority="9" w:qFormat="1"/>
+    <w:lsdException w:name="heading 2" w:semiHidden="1" w:uiPriority="9" w:unhideWhenUsed="1" w:qFormat="1"/>
+    <w:lsdException w:name="heading 3" w:semiHidden="1" w:uiPriority="9" w:unhideWhenUsed="1" w:qFormat="1"/>
+    <w:lsdException w:name="heading 4" w:semiHidden="1" w:uiPriority="9" w:unhideWhenUsed="1" w:qFormat="1"/>
+    <w:lsdException w:name="heading 5" w:semiHidden="1" w:uiPriority="9" w:unhideWhenUsed="1" w:qFormat="1"/>
+    <w:lsdException w:name="heading 6" w:semiHidden="1" w:uiPriority="9" w:unhideWhenUsed="1" w:qFormat="1"/>
+    <w:lsdException w:name="heading 7" w:semiHidden="1" w:uiPriority="9" w:unhideWhenUsed="1" w:qFormat="1"/>
+    <w:lsdException w:name="heading 8" w:semiHidden="1" w:uiPriority="9" w:unhideWhenUsed="1" w:qFormat="1"/>
+    <w:lsdException w:name="heading 9" w:semiHidden="1" w:uiPriority="9" w:unhideWhenUsed="1" w:qFormat="1"/>
+    <w:lsdException w:name="index 1" w:semiHidden="1" w:unhideWhenUsed="1"/>
+    <w:lsdException w:name="index 2" w:semiHidden="1" w:unhideWhenUsed="1"/>
+    <w:lsdException w:name="index 3" w:semiHidden="1" w:unhideWhenUsed="1"/>
+    <w:lsdException w:name="index 4" w:semiHidden="1" w:unhideWhenUsed="1"/>
+    <w:lsdException w:name="index 5" w:semiHidden="1" w:unhideWhenUsed="1"/>
+    <w:lsdException w:name="index 6" w:semiHidden="1" w:unhideWhenUsed="1"/>
+    <w:lsdException w:name="index 7" w:semiHidden="1" w:unhideWhenUsed="1"/>
+    <w:lsdException w:name="index 8" w:semiHidden="1" w:unhideWhenUsed="1"/>
+    <w:lsdException w:name="index 9" w:semiHidden="1" w:unhideWhenUsed="1"/>
+    <w:lsdException w:name="toc 1" w:semiHidden="1" w:uiPriority="39" w:unhideWhenUsed="1"/>
+    <w:lsdException w:name="toc 2" w:semiHidden="1" w:uiPriority="39" w:unhideWhenUsed="1"/>
+    <w:lsdException w:name="toc 3" w:semiHidden="1" w:uiPriority="39" w:unhideWhenUsed="1"/>
+    <w:lsdException w:name="toc 4" w:semiHidden="1" w:uiPriority="39" w:unhideWhenUsed="1"/>
+    <w:lsdException w:name="toc 5" w:semiHidden="1" w:uiPriority="39" w:unhideWhenUsed="1"/>
+    <w:lsdException w:name="toc 6" w:semiHidden="1" w:uiPriority="39" w:unhideWhenUsed="1"/>
+    <w:lsdException w:name="toc 7" w:semiHidden="1" w:uiPriority="39" w:unhideWhenUsed="1"/>
+    <w:lsdException w:name="toc 8" w:semiHidden="1" w:uiPriority="39" w:unhideWhenUsed="1"/>
+    <w:lsdException w:name="toc 9" w:semiHidden="1" w:uiPriority="39" w:unhideWhenUsed="1"/>
+    <w:lsdException w:name="Normal Indent" w:semiHidden="1" w:unhideWhenUsed="1"/>
+    <w:lsdException w:name="footnote text" w:semiHidden="1" w:unhideWhenUsed="1"/>
+    <w:lsdException w:name="annotation text" w:semiHidden="1" w:unhideWhenUsed="1"/>
+    <w:lsdException w:name="header" w:semiHidden="1" w:unhideWhenUsed="1"/>
+    <w:lsdException w:name="footer" w:semiHidden="1" w:unhideWhenUsed="1"/>
+    <w:lsdException w:name="index heading" w:semiHidden="1" w:unhideWhenUsed="1"/>
+    <w:lsdException w:name="caption" w:semiHidden="1" w:uiPriority="35" w:unhideWhenUsed="1" w:qFormat="1"/>
+    <w:lsdException w:name="table of figures" w:semiHidden="1" w:unhideWhenUsed="1"/>
+    <w:lsdException w:name="envelope address" w:semiHidden="1" w:unhideWhenUsed="1"/>
+    <w:lsdException w:name="envelope return" w:semiHidden="1" w:unhideWhenUsed="1"/>
+    <w:lsdException w:name="footnote reference" w:semiHidden="1" w:unhideWhenUsed="1"/>
+    <w:lsdException w:name="annotation reference" w:semiHidden="1" w:unhideWhenUsed="1"/>
+    <w:lsdException w:name="line number" w:semiHidden="1" w:unhideWhenUsed="1"/>
+    <w:lsdException w:name="page number" w:semiHidden="1" w:unhideWhenUsed="1"/>
+    <w:lsdException w:name="endnote reference" w:semiHidden="1" w:unhideWhenUsed="1"/>
+    <w:lsdException w:name="endnote text" w:semiHidden="1" w:unhideWhenUsed="1"/>
+    <w:lsdException w:name="table of authorities" w:semiHidden="1" w:unhideWhenUsed="1"/>
+    <w:lsdException w:name="macro" w:semiHidden="1" w:unhideWhenUsed="1"/>
+    <w:lsdException w:name="toa heading" w:semiHidden="1" w:unhideWhenUsed="1"/>
+    <w:lsdException w:name="List" w:semiHidden="1" w:unhideWhenUsed="1"/>
+    <w:lsdException w:name="List Bullet" w:semiHidden="1" w:unhideWhenUsed="1"/>
+    <w:lsdException w:name="List Number" w:semiHidden="1" w:unhideWhenUsed="1"/>
+    <w:lsdException w:name="List 2" w:semiHidden="1" w:unhideWhenUsed="1"/>
+    <w:lsdException w:name="List 3" w:semiHidden="1" w:unhideWhenUsed="1"/>
+    <w:lsdException w:name="List 4" w:semiHidden="1" w:unhideWhenUsed="1"/>
+    <w:lsdException w:name="List 5" w:semiHidden="1" w:unhideWhenUsed="1"/>
+    <w:lsdException w:name="List Bullet 2" w:semiHidden="1" w:unhideWhenUsed="1"/>
+    <w:lsdException w:name="List Bullet 3" w:semiHidden="1" w:unhideWhenUsed="1"/>
+    <w:lsdException w:name="List Bullet 4" w:semiHidden="1" w:unhideWhenUsed="1"/>
+    <w:lsdException w:name="List Bullet 5" w:semiHidden="1" w:unhideWhenUsed="1"/>
+    <w:lsdException w:name="List Number 2" w:semiHidden="1" w:unhideWhenUsed="1"/>
+    <w:lsdException w:name="List Number 3" w:semiHidden="1" w:unhideWhenUsed="1"/>
+    <w:lsdException w:name="List Number 4" w:semiHidden="1" w:unhideWhenUsed="1"/>
+    <w:lsdException w:name="List Number 5" w:semiHidden="1" w:unhideWhenUsed="1"/>
+    <w:lsdException w:name="Title" w:uiPriority="10" w:qFormat="1"/>
+    <w:lsdException w:name="Closing" w:semiHidden="1" w:unhideWhenUsed="1"/>
+    <w:lsdException w:name="Signature" w:semiHidden="1" w:unhideWhenUsed="1"/>
+    <w:lsdException w:name="Default Paragraph Font" w:semiHidden="1" w:uiPriority="1" w:unhideWhenUsed="1"/>
+    <w:lsdException w:name="Body Text" w:semiHidden="1" w:unhideWhenUsed="1"/>
+    <w:lsdException w:name="Body Text Indent" w:semiHidden="1" w:unhideWhenUsed="1"/>
+    <w:lsdException w:name="List Continue" w:semiHidden="1" w:unhideWhenUsed="1"/>
+    <w:lsdException w:name="List Continue 2" w:semiHidden="1" w:unhideWhenUsed="1"/>
+    <w:lsdException w:name="List Continue 3" w:semiHidden="1" w:unhideWhenUsed="1"/>
+    <w:lsdException w:name="List Continue 4" w:semiHidden="1" w:unhideWhenUsed="1"/>
+    <w:lsdException w:name="List Continue 5" w:semiHidden="1" w:unhideWhenUsed="1"/>
+    <w:lsdException w:name="Message Header" w:semiHidden="1" w:unhideWhenUsed="1"/>
+    <w:lsdException w:name="Subtitle" w:uiPriority="11" w:qFormat="1"/>
+    <w:lsdException w:name="Salutation" w:semiHidden="1" w:unhideWhenUsed="1"/>
+    <w:lsdException w:name="Date" w:semiHidden="1" w:unhideWhenUsed="1"/>
+    <w:lsdException w:name="Body Text First Indent" w:semiHidden="1" w:unhideWhenUsed="1"/>
+    <w:lsdException w:name="Body Text First Indent 2" w:semiHidden="1" w:unhideWhenUsed="1"/>
+    <w:lsdException w:name="Note Heading" w:semiHidden="1" w:unhideWhenUsed="1"/>
+    <w:lsdException w:name="Body Text 2" w:semiHidden="1" w:unhideWhenUsed="1"/>
+    <w:lsdException w:name="Body Text 3" w:semiHidden="1" w:unhideWhenUsed="1"/>
+    <w:lsdException w:name="Body Text Indent 2" w:semiHidden="1" w:unhideWhenUsed="1"/>
+    <w:lsdException w:name="Body Text Indent 3" w:semiHidden="1" w:unhideWhenUsed="1"/>
+    <w:lsdException w:name="Block Text" w:semiHidden="1" w:unhideWhenUsed="1"/>
+    <w:lsdException w:name="Hyperlink" w:semiHidden="1" w:unhideWhenUsed="1"/>
+    <w:lsdException w:name="FollowedHyperlink" w:semiHidden="1" w:unhideWhenUsed="1"/>
+    <w:lsdException w:name="Strong" w:uiPriority="22" w:qFormat="1"/>
+    <w:lsdException w:name="Emphasis" w:uiPriority="20" w:qFormat="1"/>
+    <w:lsdException w:name="Document Map" w:semiHidden="1" w:unhideWhenUsed="1"/>
+    <w:lsdException w:name="Plain Text" w:semiHidden="1" w:unhideWhenUsed="1"/>
+    <w:lsdException w:name="E-mail Signature" w:semiHidden="1" w:unhideWhenUsed="1"/>
+    <w:lsdException w:name="HTML Top of Form" w:semiHidden="1" w:unhideWhenUsed="1"/>
+    <w:lsdException w:name="HTML Bottom of Form" w:semiHidden="1" w:unhideWhenUsed="1"/>
+    <w:lsdException w:name="Normal (Web)" w:semiHidden="1" w:unhideWhenUsed="1"/>
+    <w:lsdException w:name="HTML Acronym" w:semiHidden="1" w:unhideWhenUsed="1"/>
+    <w:lsdException w:name="HTML Address" w:semiHidden="1" w:unhideWhenUsed="1"/>
+    <w:lsdException w:name="HTML Cite" w:semiHidden="1" w:unhideWhenUsed="1"/>
+    <w:lsdException w:name="HTML Code" w:semiHidden="1" w:unhideWhenUsed="1"/>
+    <w:lsdException w:name="HTML Definition" w:semiHidden="1" w:unhideWhenUsed="1"/>
+    <w:lsdException w:name="HTML Keyboard" w:semiHidden="1" w:unhideWhenUsed="1"/>
+    <w:lsdException w:name="HTML Preformatted" w:semiHidden="1" w:unhideWhenUsed="1"/>
+    <w:lsdException w:name="HTML Sample" w:semiHidden="1" w:unhideWhenUsed="1"/>
+    <w:lsdException w:name="HTML Typewriter" w:semiHidden="1" w:unhideWhenUsed="1"/>
+    <w:lsdException w:name="HTML Variable" w:semiHidden="1" w:unhideWhenUsed="1"/>
+    <w:lsdException w:name="Normal Table" w:semiHidden="1" w:unhideWhenUsed="1"/>
+    <w:lsdException w:name="annotation subject" w:semiHidden="1" w:unhideWhenUsed="1"/>
+    <w:lsdException w:name="No List" w:semiHidden="1" w:unhideWhenUsed="1"/>
+    <w:lsdException w:name="Outline List 1" w:semiHidden="1" w:unhideWhenUsed="1"/>
+    <w:lsdException w:name="Outline List 2" w:semiHidden="1" w:unhideWhenUsed="1"/>
+    <w:lsdException w:name="Outline List 3" w:semiHidden="1" w:unhideWhenUsed="1"/>
+    <w:lsdException w:name="Table Simple 1" w:semiHidden="1" w:unhideWhenUsed="1"/>
+    <w:lsdException w:name="Table Simple 2" w:semiHidden="1" w:unhideWhenUsed="1"/>
+    <w:lsdException w:name="Table Simple 3" w:semiHidden="1" w:unhideWhenUsed="1"/>
+    <w:lsdException w:name="Table Classic 1" w:semiHidden="1" w:unhideWhenUsed="1"/>
+    <w:lsdException w:name="Table Classic 2" w:semiHidden="1" w:unhideWhenUsed="1"/>
+    <w:lsdException w:name="Table Classic 3" w:semiHidden="1" w:unhideWhenUsed="1"/>
+    <w:lsdException w:name="Table Classic 4" w:semiHidden="1" w:unhideWhenUsed="1"/>
+    <w:lsdException w:name="Table Colorful 1" w:semiHidden="1" w:unhideWhenUsed="1"/>
+    <w:lsdException w:name="Table Colorful 2" w:semiHidden="1" w:unhideWhenUsed="1"/>
+    <w:lsdException w:name="Table Colorful 3" w:semiHidden="1" w:unhideWhenUsed="1"/>
+    <w:lsdException w:name="Table Columns 1" w:semiHidden="1" w:unhideWhenUsed="1"/>
+    <w:lsdException w:name="Table Columns 2" w:semiHidden="1" w:unhideWhenUsed="1"/>
+    <w:lsdException w:name="Table Columns 3" w:semiHidden="1" w:unhideWhenUsed="1"/>
+    <w:lsdException w:name="Table Columns 4" w:semiHidden="1" w:unhideWhenUsed="1"/>
+    <w:lsdException w:name="Table Columns 5" w:semiHidden="1" w:unhideWhenUsed="1"/>
+    <w:lsdException w:name="Table Grid 1" w:semiHidden="1" w:unhideWhenUsed="1"/>
+    <w:lsdException w:name="Table Grid 2" w:semiHidden="1" w:unhideWhenUsed="1"/>
+    <w:lsdException w:name="Table Grid 3" w:semiHidden="1" w:unhideWhenUsed="1"/>
+    <w:lsdException w:name="Table Grid 4" w:semiHidden="1" w:unhideWhenUsed="1"/>
+    <w:lsdException w:name="Table Grid 5" w:semiHidden="1" w:unhideWhenUsed="1"/>
+    <w:lsdException w:name="Table Grid 6" w:semiHidden="1" w:unhideWhenUsed="1"/>
+    <w:lsdException w:name="Table Grid 7" w:semiHidden="1" w:unhideWhenUsed="1"/>
+    <w:lsdException w:name="Table Grid 8" w:semiHidden="1" w:unhideWhenUsed="1"/>
+    <w:lsdException w:name="Table List 1" w:semiHidden="1" w:unhideWhenUsed="1"/>
+    <w:lsdException w:name="Table List 2" w:semiHidden="1" w:unhideWhenUsed="1"/>
+    <w:lsdException w:name="Table List 3" w:semiHidden="1" w:unhideWhenUsed="1"/>
+    <w:lsdException w:name="Table List 4" w:semiHidden="1" w:unhideWhenUsed="1"/>
+    <w:lsdException w:name="Table List 5" w:semiHidden="1" w:unhideWhenUsed="1"/>
+    <w:lsdException w:name="Table List 6" w:semiHidden="1" w:unhideWhenUsed="1"/>
+    <w:lsdException w:name="Table List 7" w:semiHidden="1" w:unhideWhenUsed="1"/>
+    <w:lsdException w:name="Table List 8" w:semiHidden="1" w:unhideWhenUsed="1"/>
+    <w:lsdException w:name="Table 3D effects 1" w:semiHidden="1" w:unhideWhenUsed="1"/>
+    <w:lsdException w:name="Table 3D effects 2" w:semiHidden="1" w:unhideWhenUsed="1"/>
+    <w:lsdException w:name="Table 3D effects 3" w:semiHidden="1" w:unhideWhenUsed="1"/>
+    <w:lsdException w:name="Table Contemporary" w:semiHidden="1" w:unhideWhenUsed="1"/>
+    <w:lsdException w:name="Table Elegant" w:semiHidden="1" w:unhideWhenUsed="1"/>
+    <w:lsdException w:name="Table Professional" w:semiHidden="1" w:unhideWhenUsed="1"/>
+    <w:lsdException w:name="Table Subtle 1" w:semiHidden="1" w:unhideWhenUsed="1"/>
+    <w:lsdException w:name="Table Subtle 2" w:semiHidden="1" w:unhideWhenUsed="1"/>
+    <w:lsdException w:name="Table Web 1" w:semiHidden="1" w:unhideWhenUsed="1"/>
+    <w:lsdException w:name="Table Web 2" w:semiHidden="1" w:unhideWhenUsed="1"/>
+    <w:lsdException w:name="Table Web 3" w:semiHidden="1" w:unhideWhenUsed="1"/>
+    <w:lsdException w:name="Balloon Text" w:semiHidden="1" w:unhideWhenUsed="1"/>
+    <w:lsdException w:name="Table Grid" w:uiPriority="39"/>
+    <w:lsdException w:name="Table Theme" w:semiHidden="1" w:unhideWhenUsed="1"/>
+    <w:lsdException w:name="Placeholder Text" w:semiHidden="1"/>
+    <w:lsdException w:name="No Spacing" w:uiPriority="1" w:qFormat="1"/>
+    <w:lsdException w:name="Light Shading" w:uiPriority="60"/>
+    <w:lsdException w:name="Light List" w:uiPriority="61"/>
+    <w:lsdException w:name="Light Grid" w:uiPriority="62"/>
+    <w:lsdException w:name="Medium Shading 1" w:uiPriority="63"/>
+    <w:lsdException w:name="Medium Shading 2" w:uiPriority="64"/>
+    <w:lsdException w:name="Medium List 1" w:uiPriority="65"/>
+    <w:lsdException w:name="Medium List 2" w:uiPriority="66"/>
+    <w:lsdException w:name="Medium Grid 1" w:uiPriority="67"/>
+    <w:lsdException w:name="Medium Grid 2" w:uiPriority="68"/>
+    <w:lsdException w:name="Medium Grid 3" w:uiPriority="69"/>
+    <w:lsdException w:name="Dark List" w:uiPriority="70"/>
+    <w:lsdException w:name="Colorful Shading" w:uiPriority="71"/>
+    <w:lsdException w:name="Colorful List" w:uiPriority="72"/>
+    <w:lsdException w:name="Colorful Grid" w:uiPriority="73"/>
+    <w:lsdException w:name="Light Shading Accent 1" w:uiPriority="60"/>
+    <w:lsdException w:name="Light List Accent 1" w:uiPriority="61"/>
+    <w:lsdException w:name="Light Grid Accent 1" w:uiPriority="62"/>
+    <w:lsdException w:name="Medium Shading 1 Accent 1" w:uiPriority="63"/>
+    <w:lsdException w:name="Medium Shading 2 Accent 1" w:uiPriority="64"/>
+    <w:lsdException w:name="Medium List 1 Accent 1" w:uiPriority="65"/>
+    <w:lsdException w:name="Revision" w:semiHidden="1"/>
+    <w:lsdException w:name="List Paragraph" w:uiPriority="34" w:qFormat="1"/>
+    <w:lsdException w:name="Quote" w:uiPriority="29" w:qFormat="1"/>
+    <w:lsdException w:name="Intense Quote" w:uiPriority="30" w:qFormat="1"/>
+    <w:lsdException w:name="Medium List 2 Accent 1" w:uiPriority="66"/>
+    <w:lsdException w:name="Medium Grid 1 Accent 1" w:uiPriority="67"/>
+    <w:lsdException w:name="Medium Grid 2 Accent 1" w:uiPriority="68"/>
+    <w:lsdException w:name="Medium Grid 3 Accent 1" w:uiPriority="69"/>
+    <w:lsdException w:name="Dark List Accent 1" w:uiPriority="70"/>
+    <w:lsdException w:name="Colorful Shading Accent 1" w:uiPriority="71"/>
+    <w:lsdException w:name="Colorful List Accent 1" w:uiPriority="72"/>
+    <w:lsdException w:name="Colorful Grid Accent 1" w:uiPriority="73"/>
+    <w:lsdException w:name="Light Shading Accent 2" w:uiPriority="60"/>
+    <w:lsdException w:name="Light List Accent 2" w:uiPriority="61"/>
+    <w:lsdException w:name="Light Grid Accent 2" w:uiPriority="62"/>
+    <w:lsdException w:name="Medium Shading 1 Accent 2" w:uiPriority="63"/>
+    <w:lsdException w:name="Medium Shading 2 Accent 2" w:uiPriority="64"/>
+    <w:lsdException w:name="Medium List 1 Accent 2" w:uiPriority="65"/>
+    <w:lsdException w:name="Medium List 2 Accent 2" w:uiPriority="66"/>
+    <w:lsdException w:name="Medium Grid 1 Accent 2" w:uiPriority="67"/>
+    <w:lsdException w:name="Medium Grid 2 Accent 2" w:uiPriority="68"/>
+    <w:lsdException w:name="Medium Grid 3 Accent 2" w:uiPriority="69"/>
+    <w:lsdException w:name="Dark List Accent 2" w:uiPriority="70"/>
+    <w:lsdException w:name="Colorful Shading Accent 2" w:uiPriority="71"/>
+    <w:lsdException w:name="Colorful List Accent 2" w:uiPriority="72"/>
+    <w:lsdException w:name="Colorful Grid Accent 2" w:uiPriority="73"/>
+    <w:lsdException w:name="Light Shading Accent 3" w:uiPriority="60"/>
+    <w:lsdException w:name="Light List Accent 3" w:uiPriority="61"/>
+    <w:lsdException w:name="Light Grid Accent 3" w:uiPriority="62"/>
+    <w:lsdException w:name="Medium Shading 1 Accent 3" w:uiPriority="63"/>
+    <w:lsdException w:name="Medium Shading 2 Accent 3" w:uiPriority="64"/>
+    <w:lsdException w:name="Medium List 1 Accent 3" w:uiPriority="65"/>
+    <w:lsdException w:name="Medium List 2 Accent 3" w:uiPriority="66"/>
+    <w:lsdException w:name="Medium Grid 1 Accent 3" w:uiPriority="67"/>
+    <w:lsdException w:name="Medium Grid 2 Accent 3" w:uiPriority="68"/>
+    <w:lsdException w:name="Medium Grid 3 Accent 3" w:uiPriority="69"/>
+    <w:lsdException w:name="Dark List Accent 3" w:uiPriority="70"/>
+    <w:lsdException w:name="Colorful Shading Accent 3" w:uiPriority="71"/>
+    <w:lsdException w:name="Colorful List Accent 3" w:uiPriority="72"/>
+    <w:lsdException w:name="Colorful Grid Accent 3" w:uiPriority="73"/>
+    <w:lsdException w:name="Light Shading Accent 4" w:uiPriority="60"/>
+    <w:lsdException w:name="Light List Accent 4" w:uiPriority="61"/>
+    <w:lsdException w:name="Light Grid Accent 4" w:uiPriority="62"/>
+    <w:lsdException w:name="Medium Shading 1 Accent 4" w:uiPriority="63"/>
+    <w:lsdException w:name="Medium Shading 2 Accent 4" w:uiPriority="64"/>
+    <w:lsdException w:name="Medium List 1 Accent 4" w:uiPriority="65"/>
+    <w:lsdException w:name="Medium List 2 Accent 4" w:uiPriority="66"/>
+    <w:lsdException w:name="Medium Grid 1 Accent 4" w:uiPriority="67"/>
+    <w:lsdException w:name="Medium Grid 2 Accent 4" w:uiPriority="68"/>
+    <w:lsdException w:name="Medium Grid 3 Accent 4" w:uiPriority="69"/>
+    <w:lsdException w:name="Dark List Accent 4" w:uiPriority="70"/>
+    <w:lsdException w:name="Colorful Shading Accent 4" w:uiPriority="71"/>
+    <w:lsdException w:name="Colorful List Accent 4" w:uiPriority="72"/>
+    <w:lsdException w:name="Colorful Grid Accent 4" w:uiPriority="73"/>
+    <w:lsdException w:name="Light Shading Accent 5" w:uiPriority="60"/>
+    <w:lsdException w:name="Light List Accent 5" w:uiPriority="61"/>
+    <w:lsdException w:name="Light Grid Accent 5" w:uiPriority="62"/>
+    <w:lsdException w:name="Medium Shading 1 Accent 5" w:uiPriority="63"/>
+    <w:lsdException w:name="Medium Shading 2 Accent 5" w:uiPriority="64"/>
+    <w:lsdException w:name="Medium List 1 Accent 5" w:uiPriority="65"/>
+    <w:lsdException w:name="Medium List 2 Accent 5" w:uiPriority="66"/>
+    <w:lsdException w:name="Medium Grid 1 Accent 5" w:uiPriority="67"/>
+    <w:lsdException w:name="Medium Grid 2 Accent 5" w:uiPriority="68"/>
+    <w:lsdException w:name="Medium Grid 3 Accent 5" w:uiPriority="69"/>
+    <w:lsdException w:name="Dark List Accent 5" w:uiPriority="70"/>
+    <w:lsdException w:name="Colorful Shading Accent 5" w:uiPriority="71"/>
+    <w:lsdException w:name="Colorful List Accent 5" w:uiPriority="72"/>
+    <w:lsdException w:name="Colorful Grid Accent 5" w:uiPriority="73"/>
+    <w:lsdException w:name="Light Shading Accent 6" w:uiPriority="60"/>
+    <w:lsdException w:name="Light List Accent 6" w:uiPriority="61"/>
+    <w:lsdException w:name="Light Grid Accent 6" w:uiPriority="62"/>
+    <w:lsdException w:name="Medium Shading 1 Accent 6" w:uiPriority="63"/>
+    <w:lsdException w:name="Medium Shading 2 Accent 6" w:uiPriority="64"/>
+    <w:lsdException w:name="Medium List 1 Accent 6" w:uiPriority="65"/>
+    <w:lsdException w:name="Medium List 2 Accent 6" w:uiPriority="66"/>
+    <w:lsdException w:name="Medium Grid 1 Accent 6" w:uiPriority="67"/>
+    <w:lsdException w:name="Medium Grid 2 Accent 6" w:uiPriority="68"/>
+    <w:lsdException w:name="Medium Grid 3 Accent 6" w:uiPriority="69"/>
+    <w:lsdException w:name="Dark List Accent 6" w:uiPriority="70"/>
+    <w:lsdException w:name="Colorful Shading Accent 6" w:uiPriority="71"/>
+    <w:lsdException w:name="Colorful List Accent 6" w:uiPriority="72"/>
+    <w:lsdException w:name="Colorful Grid Accent 6" w:uiPriority="73"/>
+    <w:lsdException w:name="Subtle Emphasis" w:uiPriority="19" w:qFormat="1"/>
+    <w:lsdException w:name="Intense Emphasis" w:uiPriority="21" w:qFormat="1"/>
+    <w:lsdException w:name="Subtle Reference" w:uiPriority="31" w:qFormat="1"/>
+    <w:lsdException w:name="Intense Reference" w:uiPriority="32" w:qFormat="1"/>
+    <w:lsdException w:name="Book Title" w:uiPriority="33" w:qFormat="1"/>
+    <w:lsdException w:name="Bibliography" w:semiHidden="1" w:uiPriority="37" w:unhideWhenUsed="1"/>
+    <w:lsdException w:name="TOC Heading" w:semiHidden="1" w:uiPriority="39" w:unhideWhenUsed="1" w:qFormat="1"/>
+    <w:lsdException w:name="Plain Table 1" w:uiPriority="41"/>
+    <w:lsdException w:name="Plain Table 2" w:uiPriority="42"/>
+    <w:lsdException w:name="Plain Table 3" w:uiPriority="43"/>
+    <w:lsdException w:name="Plain Table 4" w:uiPriority="44"/>
+    <w:lsdException w:name="Plain Table 5" w:uiPriority="45"/>
+    <w:lsdException w:name="Grid Table Light" w:uiPriority="40"/>
+    <w:lsdException w:name="Grid Table 1 Light" w:uiPriority="46"/>
+    <w:lsdException w:name="Grid Table 2" w:uiPriority="47"/>
+    <w:lsdException w:name="Grid Table 3" w:uiPriority="48"/>
+    <w:lsdException w:name="Grid Table 4" w:uiPriority="49"/>
+    <w:lsdException w:name="Grid Table 5 Dark" w:uiPriority="50"/>
+    <w:lsdException w:name="Grid Table 6 Colorful" w:uiPriority="51"/>
+    <w:lsdException w:name="Grid Table 7 Colorful" w:uiPriority="52"/>
+    <w:lsdException w:name="Grid Table 1 Light Accent 1" w:uiPriority="46"/>
+    <w:lsdException w:name="Grid Table 2 Accent 1" w:uiPriority="47"/>
+    <w:lsdException w:name="Grid Table 3 Accent 1" w:uiPriority="48"/>
+    <w:lsdException w:name="Grid Table 4 Accent 1" w:uiPriority="49"/>
+    <w:lsdException w:name="Grid Table 5 Dark Accent 1" w:uiPriority="50"/>
+    <w:lsdException w:name="Grid Table 6 Colorful Accent 1" w:uiPriority="51"/>
+    <w:lsdException w:name="Grid Table 7 Colorful Accent 1" w:uiPriority="52"/>
+    <w:lsdException w:name="Grid Table 1 Light Accent 2" w:uiPriority="46"/>
+    <w:lsdException w:name="Grid Table 2 Accent 2" w:uiPriority="47"/>
+    <w:lsdException w:name="Grid Table 3 Accent 2" w:uiPriority="48"/>
+    <w:lsdException w:name="Grid Table 4 Accent 2" w:uiPriority="49"/>
+    <w:lsdException w:name="Grid Table 5 Dark Accent 2" w:uiPriority="50"/>
+    <w:lsdException w:name="Grid Table 6 Colorful Accent 2" w:uiPriority="51"/>
+    <w:lsdException w:name="Grid Table 7 Colorful Accent 2" w:uiPriority="52"/>
+    <w:lsdException w:name="Grid Table 1 Light Accent 3" w:uiPriority="46"/>
+    <w:lsdException w:name="Grid Table 2 Accent 3" w:uiPriority="47"/>
+    <w:lsdException w:name="Grid Table 3 Accent 3" w:uiPriority="48"/>
+    <w:lsdException w:name="Grid Table 4 Accent 3" w:uiPriority="49"/>
+    <w:lsdException w:name="Grid Table 5 Dark Accent 3" w:uiPriority="50"/>
+    <w:lsdException w:name="Grid Table 6 Colorful Accent 3" w:uiPriority="51"/>
+    <w:lsdException w:name="Grid Table 7 Colorful Accent 3" w:uiPriority="52"/>
+    <w:lsdException w:name="Grid Table 1 Light Accent 4" w:uiPriority="46"/>
+    <w:lsdException w:name="Grid Table 2 Accent 4" w:uiPriority="47"/>
+    <w:lsdException w:name="Grid Table 3 Accent 4" w:uiPriority="48"/>
+    <w:lsdException w:name="Grid Table 4 Accent 4" w:uiPriority="49"/>
+    <w:lsdException w:name="Grid Table 5 Dark Accent 4" w:uiPriority="50"/>
+    <w:lsdException w:name="Grid Table 6 Colorful Accent 4" w:uiPriority="51"/>
+    <w:lsdException w:name="Grid Table 7 Colorful Accent 4" w:uiPriority="52"/>
+    <w:lsdException w:name="Grid Table 1 Light Accent 5" w:uiPriority="46"/>
+    <w:lsdException w:name="Grid Table 2 Accent 5" w:uiPriority="47"/>
+    <w:lsdException w:name="Grid Table 3 Accent 5" w:uiPriority="48"/>
+    <w:lsdException w:name="Grid Table 4 Accent 5" w:uiPriority="49"/>
+    <w:lsdException w:name="Grid Table 5 Dark Accent 5" w:uiPriority="50"/>
+    <w:lsdException w:name="Grid Table 6 Colorful Accent 5" w:uiPriority="51"/>
+    <w:lsdException w:name="Grid Table 7 Colorful Accent 5" w:uiPriority="52"/>
+    <w:lsdException w:name="Grid Table 1 Light Accent 6" w:uiPriority="46"/>
+    <w:lsdException w:name="Grid Table 2 Accent 6" w:uiPriority="47"/>
+    <w:lsdException w:name="Grid Table 3 Accent 6" w:uiPriority="48"/>
+    <w:lsdException w:name="Grid Table 4 Accent 6" w:uiPriority="49"/>
+    <w:lsdException w:name="Grid Table 5 Dark Accent 6" w:uiPriority="50"/>
+    <w:lsdException w:name="Grid Table 6 Colorful Accent 6" w:uiPriority="51"/>
+    <w:lsdException w:name="Grid Table 7 Colorful Accent 6" w:uiPriority="52"/>
+    <w:lsdException w:name="List Table 1 Light" w:uiPriority="46"/>
+    <w:lsdException w:name="List Table 2" w:uiPriority="47"/>
+    <w:lsdException w:name="List Table 3" w:uiPriority="48"/>
+    <w:lsdException w:name="List Table 4" w:uiPriority="49"/>
+    <w:lsdException w:name="List Table 5 Dark" w:uiPriority="50"/>
+    <w:lsdException w:name="List Table 6 Colorful" w:uiPriority="51"/>
+    <w:lsdException w:name="List Table 7 Colorful" w:uiPriority="52"/>
+    <w:lsdException w:name="List Table 1 Light Accent 1" w:uiPriority="46"/>
+    <w:lsdException w:name="List Table 2 Accent 1" w:uiPriority="47"/>
+    <w:lsdException w:name="List Table 3 Accent 1" w:uiPriority="48"/>
+    <w:lsdException w:name="List Table 4 Accent 1" w:uiPriority="49"/>
+    <w:lsdException w:name="List Table 5 Dark Accent 1" w:uiPriority="50"/>
+    <w:lsdException w:name="List Table 6 Colorful Accent 1" w:uiPriority="51"/>
+    <w:lsdException w:name="List Table 7 Colorful Accent 1" w:uiPriority="52"/>
+    <w:lsdException w:name="List Table 1 Light Accent 2" w:uiPriority="46"/>
+    <w:lsdException w:name="List Table 2 Accent 2" w:uiPriority="47"/>
+    <w:lsdException w:name="List Table 3 Accent 2" w:uiPriority="48"/>
+    <w:lsdException w:name="List Table 4 Accent 2" w:uiPriority="49"/>
+    <w:lsdException w:name="List Table 5 Dark Accent 2" w:uiPriority="50"/>
+    <w:lsdException w:name="List Table 6 Colorful Accent 2" w:uiPriority="51"/>
+    <w:lsdException w:name="List Table 7 Colorful Accent 2" w:uiPriority="52"/>
+    <w:lsdException w:name="List Table 1 Light Accent 3" w:uiPriority="46"/>
+    <w:lsdException w:name="List Table 2 Accent 3" w:uiPriority="47"/>
+    <w:lsdException w:name="List Table 3 Accent 3" w:uiPriority="48"/>
+    <w:lsdException w:name="List Table 4 Accent 3" w:uiPriority="49"/>
+    <w:lsdException w:name="List Table 5 Dark Accent 3" w:uiPriority="50"/>
+    <w:lsdException w:name="List Table 6 Colorful Accent 3" w:uiPriority="51"/>
+    <w:lsdException w:name="List Table 7 Colorful Accent 3" w:uiPriority="52"/>
+    <w:lsdException w:name="List Table 1 Light Accent 4" w:uiPriority="46"/>
+    <w:lsdException w:name="List Table 2 Accent 4" w:uiPriority="47"/>
+    <w:lsdException w:name="List Table 3 Accent 4" w:uiPriority="48"/>
+    <w:lsdException w:name="List Table 4 Accent 4" w:uiPriority="49"/>
+    <w:lsdException w:name="List Table 5 Dark Accent 4" w:uiPriority="50"/>
+    <w:lsdException w:name="List Table 6 Colorful Accent 4" w:uiPriority="51"/>
+    <w:lsdException w:name="List Table 7 Colorful Accent 4" w:uiPriority="52"/>
+    <w:lsdException w:name="List Table 1 Light Accent 5" w:uiPriority="46"/>
+    <w:lsdException w:name="List Table 2 Accent 5" w:uiPriority="47"/>
+    <w:lsdException w:name="List Table 3 Accent 5" w:uiPriority="48"/>
+    <w:lsdException w:name="List Table 4 Accent 5" w:uiPriority="49"/>
+    <w:lsdException w:name="List Table 5 Dark Accent 5" w:uiPriority="50"/>
+    <w:lsdException w:name="List Table 6 Colorful Accent 5" w:uiPriority="51"/>
+    <w:lsdException w:name="List Table 7 Colorful Accent 5" w:uiPriority="52"/>
+    <w:lsdException w:name="List Table 1 Light Accent 6" w:uiPriority="46"/>
+    <w:lsdException w:name="List Table 2 Accent 6" w:uiPriority="47"/>
+    <w:lsdException w:name="List Table 3 Accent 6" w:uiPriority="48"/>
+    <w:lsdException w:name="List Table 4 Accent 6" w:uiPriority="49"/>
+    <w:lsdException w:name="List Table 5 Dark Accent 6" w:uiPriority="50"/>
+    <w:lsdException w:name="List Table 6 Colorful Accent 6" w:uiPriority="51"/>
+    <w:lsdException w:name="List Table 7 Colorful Accent 6" w:uiPriority="52"/>
   </w:latentStyles>
   <w:style w:type="paragraph" w:default="1" w:styleId="Normal">
     <w:name w:val="Normal"/>
@@ -17000,7 +16818,7 @@
   <a:extraClrSchemeLst/>
   <a:extLst>
     <a:ext uri="{05A4C25C-085E-4340-85A3-A5531E510DB2}">
-      <thm15:themeFamily xmlns="" xmlns:thm15="http://schemas.microsoft.com/office/thememl/2012/main" name="Office Theme" id="{62F939B6-93AF-4DB8-9C6B-D6C7DFDC589F}" vid="{4A3C46E8-61CC-4603-A589-7422A47A8E4A}"/>
+      <thm15:themeFamily xmlns:thm15="http://schemas.microsoft.com/office/thememl/2012/main" name="Office Theme" id="{62F939B6-93AF-4DB8-9C6B-D6C7DFDC589F}" vid="{4A3C46E8-61CC-4603-A589-7422A47A8E4A}"/>
     </a:ext>
   </a:extLst>
 </a:theme>

</xml_diff>